<commit_message>
added FR , NFR, Storiesand Personas, Fixed some errors
</commit_message>
<xml_diff>
--- a/REQ_s276086.docx
+++ b/REQ_s276086.docx
@@ -956,7 +956,7 @@
                 <w:szCs w:val="28"/>
                 <w:rtl w:val="0"/>
               </w:rPr>
-              <w:t xml:space="preserve">Create and update the app, can delete/ban users.</w:t>
+              <w:t xml:space="preserve">Create and update the app features , can delete/ban users.</w:t>
             </w:r>
           </w:p>
         </w:tc>
@@ -1280,7 +1280,7 @@
           <w:szCs w:val="28"/>
           <w:rtl w:val="0"/>
         </w:rPr>
-        <w:t xml:space="preserve">Context diagram and interface</w:t>
+        <w:t xml:space="preserve">Context Diagram and Interface</w:t>
       </w:r>
     </w:p>
     <w:p>
@@ -1737,7 +1737,7 @@
                 <w:szCs w:val="28"/>
                 <w:rtl w:val="0"/>
               </w:rPr>
-              <w:t xml:space="preserve">User</w:t>
+              <w:t xml:space="preserve">User/Visitor</w:t>
             </w:r>
           </w:p>
         </w:tc>
@@ -1865,49 +1865,49 @@
                 <w:szCs w:val="28"/>
                 <w:rtl w:val="0"/>
               </w:rPr>
-              <w:t xml:space="preserve">Visitor</w:t>
-            </w:r>
-          </w:p>
-        </w:tc>
-        <w:tc>
-          <w:tcPr>
-            <w:shd w:fill="auto" w:val="clear"/>
-            <w:tcMar>
-              <w:top w:w="100.0" w:type="dxa"/>
-              <w:left w:w="100.0" w:type="dxa"/>
-              <w:bottom w:w="100.0" w:type="dxa"/>
-              <w:right w:w="100.0" w:type="dxa"/>
-            </w:tcMar>
-            <w:vAlign w:val="top"/>
-          </w:tcPr>
-          <w:p>
-            <w:pPr>
-              <w:keepNext w:val="0"/>
-              <w:keepLines w:val="0"/>
-              <w:widowControl w:val="0"/>
-              <w:pBdr>
-                <w:top w:space="0" w:sz="0" w:val="nil"/>
-                <w:left w:space="0" w:sz="0" w:val="nil"/>
-                <w:bottom w:space="0" w:sz="0" w:val="nil"/>
-                <w:right w:space="0" w:sz="0" w:val="nil"/>
-                <w:between w:space="0" w:sz="0" w:val="nil"/>
-              </w:pBdr>
-              <w:shd w:fill="auto" w:val="clear"/>
-              <w:spacing w:after="0" w:before="0" w:line="240" w:lineRule="auto"/>
-              <w:ind w:left="0" w:right="0" w:firstLine="0"/>
-              <w:jc w:val="left"/>
-              <w:rPr>
-                <w:sz w:val="28"/>
-                <w:szCs w:val="28"/>
-              </w:rPr>
-            </w:pPr>
-            <w:r>
-              <w:rPr>
-                <w:sz w:val="28"/>
-                <w:szCs w:val="28"/>
-                <w:rtl w:val="0"/>
-              </w:rPr>
-              <w:t xml:space="preserve">GUI</w:t>
+              <w:t xml:space="preserve">Developer</w:t>
+            </w:r>
+          </w:p>
+        </w:tc>
+        <w:tc>
+          <w:tcPr>
+            <w:shd w:fill="auto" w:val="clear"/>
+            <w:tcMar>
+              <w:top w:w="100.0" w:type="dxa"/>
+              <w:left w:w="100.0" w:type="dxa"/>
+              <w:bottom w:w="100.0" w:type="dxa"/>
+              <w:right w:w="100.0" w:type="dxa"/>
+            </w:tcMar>
+            <w:vAlign w:val="top"/>
+          </w:tcPr>
+          <w:p>
+            <w:pPr>
+              <w:keepNext w:val="0"/>
+              <w:keepLines w:val="0"/>
+              <w:widowControl w:val="0"/>
+              <w:pBdr>
+                <w:top w:space="0" w:sz="0" w:val="nil"/>
+                <w:left w:space="0" w:sz="0" w:val="nil"/>
+                <w:bottom w:space="0" w:sz="0" w:val="nil"/>
+                <w:right w:space="0" w:sz="0" w:val="nil"/>
+                <w:between w:space="0" w:sz="0" w:val="nil"/>
+              </w:pBdr>
+              <w:shd w:fill="auto" w:val="clear"/>
+              <w:spacing w:after="0" w:before="0" w:line="240" w:lineRule="auto"/>
+              <w:ind w:left="0" w:right="0" w:firstLine="0"/>
+              <w:jc w:val="left"/>
+              <w:rPr>
+                <w:sz w:val="28"/>
+                <w:szCs w:val="28"/>
+              </w:rPr>
+            </w:pPr>
+            <w:r>
+              <w:rPr>
+                <w:sz w:val="28"/>
+                <w:szCs w:val="28"/>
+                <w:rtl w:val="0"/>
+              </w:rPr>
+              <w:t xml:space="preserve">GUI,IDE</w:t>
             </w:r>
           </w:p>
         </w:tc>
@@ -1937,7 +1937,338 @@
                 <w:szCs w:val="28"/>
                 <w:rtl w:val="0"/>
               </w:rPr>
-              <w:t xml:space="preserve">TouchScreen,Monitor, Keyboard</w:t>
+              <w:t xml:space="preserve">Monitor, Keyboard</w:t>
+            </w:r>
+          </w:p>
+        </w:tc>
+      </w:tr>
+    </w:tbl>
+    <w:p>
+      <w:pPr>
+        <w:ind w:left="0" w:firstLine="0"/>
+        <w:rPr>
+          <w:sz w:val="28"/>
+          <w:szCs w:val="28"/>
+        </w:rPr>
+      </w:pPr>
+      <w:r>
+        <w:rPr>
+          <w:rtl w:val="0"/>
+        </w:rPr>
+      </w:r>
+    </w:p>
+    <w:p>
+      <w:pPr>
+        <w:ind w:left="0" w:firstLine="0"/>
+        <w:rPr>
+          <w:b w:val="1"/>
+          <w:sz w:val="28"/>
+          <w:szCs w:val="28"/>
+        </w:rPr>
+      </w:pPr>
+      <w:r>
+        <w:rPr>
+          <w:rtl w:val="0"/>
+        </w:rPr>
+      </w:r>
+    </w:p>
+    <w:p>
+      <w:pPr>
+        <w:ind w:left="0" w:firstLine="0"/>
+        <w:rPr>
+          <w:b w:val="1"/>
+          <w:sz w:val="28"/>
+          <w:szCs w:val="28"/>
+        </w:rPr>
+      </w:pPr>
+      <w:r>
+        <w:rPr>
+          <w:b w:val="1"/>
+          <w:sz w:val="28"/>
+          <w:szCs w:val="28"/>
+          <w:rtl w:val="0"/>
+        </w:rPr>
+        <w:t xml:space="preserve">Stories and Personas</w:t>
+      </w:r>
+    </w:p>
+    <w:p>
+      <w:pPr>
+        <w:ind w:left="0" w:firstLine="0"/>
+        <w:rPr>
+          <w:sz w:val="28"/>
+          <w:szCs w:val="28"/>
+        </w:rPr>
+      </w:pPr>
+      <w:r>
+        <w:rPr>
+          <w:rtl w:val="0"/>
+        </w:rPr>
+      </w:r>
+    </w:p>
+    <w:p>
+      <w:pPr>
+        <w:ind w:left="0" w:firstLine="0"/>
+        <w:rPr>
+          <w:sz w:val="28"/>
+          <w:szCs w:val="28"/>
+        </w:rPr>
+      </w:pPr>
+      <w:r>
+        <w:rPr>
+          <w:sz w:val="28"/>
+          <w:szCs w:val="28"/>
+          <w:rtl w:val="0"/>
+        </w:rPr>
+        <w:t xml:space="preserve">Alberto is on holiday in Pescara, he’s noticed that his car is quite out of gas and he uses the app to check if there are any good gas stations nearby. </w:t>
+      </w:r>
+    </w:p>
+    <w:p>
+      <w:pPr>
+        <w:ind w:left="0" w:firstLine="0"/>
+        <w:rPr>
+          <w:sz w:val="28"/>
+          <w:szCs w:val="28"/>
+        </w:rPr>
+      </w:pPr>
+      <w:r>
+        <w:rPr>
+          <w:sz w:val="28"/>
+          <w:szCs w:val="28"/>
+          <w:rtl w:val="0"/>
+        </w:rPr>
+        <w:t xml:space="preserve">He selects a radius of 1km from his position and gets the results from the app , he then decides to go to the gas station with the lowest prices.</w:t>
+      </w:r>
+    </w:p>
+    <w:p>
+      <w:pPr>
+        <w:ind w:left="0" w:firstLine="0"/>
+        <w:rPr>
+          <w:sz w:val="28"/>
+          <w:szCs w:val="28"/>
+        </w:rPr>
+      </w:pPr>
+      <w:r>
+        <w:rPr>
+          <w:rtl w:val="0"/>
+        </w:rPr>
+      </w:r>
+    </w:p>
+    <w:p>
+      <w:pPr>
+        <w:ind w:left="0" w:firstLine="0"/>
+        <w:rPr>
+          <w:sz w:val="28"/>
+          <w:szCs w:val="28"/>
+        </w:rPr>
+      </w:pPr>
+      <w:r>
+        <w:rPr>
+          <w:sz w:val="28"/>
+          <w:szCs w:val="28"/>
+          <w:rtl w:val="0"/>
+        </w:rPr>
+        <w:t xml:space="preserve">Sofia travels a lot so she is registered into the EZgas app , she wants to know in advance what the cheapest gas station is close to her motel where she will stay so she selects the motel address as location and searches for the most suitable answer.</w:t>
+      </w:r>
+    </w:p>
+    <w:p>
+      <w:pPr>
+        <w:ind w:left="0" w:firstLine="0"/>
+        <w:rPr>
+          <w:sz w:val="28"/>
+          <w:szCs w:val="28"/>
+        </w:rPr>
+      </w:pPr>
+      <w:r>
+        <w:rPr>
+          <w:rtl w:val="0"/>
+        </w:rPr>
+      </w:r>
+    </w:p>
+    <w:p>
+      <w:pPr>
+        <w:ind w:left="0" w:firstLine="0"/>
+        <w:rPr>
+          <w:color w:val="222222"/>
+          <w:sz w:val="42"/>
+          <w:szCs w:val="42"/>
+          <w:shd w:fill="f8f9fa" w:val="clear"/>
+        </w:rPr>
+      </w:pPr>
+      <w:r>
+        <w:rPr>
+          <w:sz w:val="28"/>
+          <w:szCs w:val="28"/>
+          <w:rtl w:val="0"/>
+        </w:rPr>
+        <w:t xml:space="preserve">Marco has just opened a new gas station with lower price than competition so to advertise his new business  he creates a new EZgas user account and inserts his gas station into the app. After a month he can decrease the prices again so he updates his gas station info on the app.</w:t>
+      </w:r>
+      <w:r>
+        <w:rPr>
+          <w:rtl w:val="0"/>
+        </w:rPr>
+      </w:r>
+    </w:p>
+    <w:p>
+      <w:pPr>
+        <w:ind w:left="0" w:firstLine="0"/>
+        <w:rPr>
+          <w:sz w:val="28"/>
+          <w:szCs w:val="28"/>
+        </w:rPr>
+      </w:pPr>
+      <w:r>
+        <w:rPr>
+          <w:rtl w:val="0"/>
+        </w:rPr>
+      </w:r>
+    </w:p>
+    <w:p>
+      <w:pPr>
+        <w:ind w:left="0" w:firstLine="0"/>
+        <w:rPr>
+          <w:b w:val="1"/>
+          <w:sz w:val="28"/>
+          <w:szCs w:val="28"/>
+        </w:rPr>
+      </w:pPr>
+      <w:r>
+        <w:rPr>
+          <w:b w:val="1"/>
+          <w:sz w:val="28"/>
+          <w:szCs w:val="28"/>
+          <w:rtl w:val="0"/>
+        </w:rPr>
+        <w:t xml:space="preserve">Functional and non functional requirements</w:t>
+      </w:r>
+    </w:p>
+    <w:p>
+      <w:pPr>
+        <w:ind w:left="0" w:firstLine="720"/>
+        <w:rPr>
+          <w:b w:val="1"/>
+          <w:sz w:val="28"/>
+          <w:szCs w:val="28"/>
+        </w:rPr>
+      </w:pPr>
+      <w:r>
+        <w:rPr>
+          <w:b w:val="1"/>
+          <w:sz w:val="28"/>
+          <w:szCs w:val="28"/>
+          <w:rtl w:val="0"/>
+        </w:rPr>
+        <w:t xml:space="preserve">Functional requirements</w:t>
+      </w:r>
+    </w:p>
+    <w:tbl>
+      <w:tblPr>
+        <w:tblStyle w:val="Table3"/>
+        <w:tblW w:w="9360.0" w:type="dxa"/>
+        <w:jc w:val="left"/>
+        <w:tblInd w:w="100.0" w:type="pct"/>
+        <w:tblBorders>
+          <w:top w:color="000000" w:space="0" w:sz="8" w:val="single"/>
+          <w:left w:color="000000" w:space="0" w:sz="8" w:val="single"/>
+          <w:bottom w:color="000000" w:space="0" w:sz="8" w:val="single"/>
+          <w:right w:color="000000" w:space="0" w:sz="8" w:val="single"/>
+          <w:insideH w:color="000000" w:space="0" w:sz="8" w:val="single"/>
+          <w:insideV w:color="000000" w:space="0" w:sz="8" w:val="single"/>
+        </w:tblBorders>
+        <w:tblLayout w:type="fixed"/>
+        <w:tblLook w:val="0600"/>
+      </w:tblPr>
+      <w:tblGrid>
+        <w:gridCol w:w="4680"/>
+        <w:gridCol w:w="4680"/>
+        <w:tblGridChange w:id="0">
+          <w:tblGrid>
+            <w:gridCol w:w="4680"/>
+            <w:gridCol w:w="4680"/>
+          </w:tblGrid>
+        </w:tblGridChange>
+      </w:tblGrid>
+      <w:tr>
+        <w:tc>
+          <w:tcPr>
+            <w:shd w:fill="auto" w:val="clear"/>
+            <w:tcMar>
+              <w:top w:w="100.0" w:type="dxa"/>
+              <w:left w:w="100.0" w:type="dxa"/>
+              <w:bottom w:w="100.0" w:type="dxa"/>
+              <w:right w:w="100.0" w:type="dxa"/>
+            </w:tcMar>
+            <w:vAlign w:val="top"/>
+          </w:tcPr>
+          <w:p>
+            <w:pPr>
+              <w:keepNext w:val="0"/>
+              <w:keepLines w:val="0"/>
+              <w:widowControl w:val="0"/>
+              <w:pBdr>
+                <w:top w:space="0" w:sz="0" w:val="nil"/>
+                <w:left w:space="0" w:sz="0" w:val="nil"/>
+                <w:bottom w:space="0" w:sz="0" w:val="nil"/>
+                <w:right w:space="0" w:sz="0" w:val="nil"/>
+                <w:between w:space="0" w:sz="0" w:val="nil"/>
+              </w:pBdr>
+              <w:shd w:fill="auto" w:val="clear"/>
+              <w:spacing w:after="0" w:before="0" w:line="240" w:lineRule="auto"/>
+              <w:ind w:left="0" w:right="0" w:firstLine="0"/>
+              <w:jc w:val="left"/>
+              <w:rPr>
+                <w:sz w:val="28"/>
+                <w:szCs w:val="28"/>
+              </w:rPr>
+            </w:pPr>
+            <w:r>
+              <w:rPr>
+                <w:sz w:val="28"/>
+                <w:szCs w:val="28"/>
+                <w:rtl w:val="0"/>
+              </w:rPr>
+              <w:t xml:space="preserve">ID</w:t>
+            </w:r>
+          </w:p>
+        </w:tc>
+        <w:tc>
+          <w:tcPr>
+            <w:shd w:fill="auto" w:val="clear"/>
+            <w:tcMar>
+              <w:top w:w="100.0" w:type="dxa"/>
+              <w:left w:w="100.0" w:type="dxa"/>
+              <w:bottom w:w="100.0" w:type="dxa"/>
+              <w:right w:w="100.0" w:type="dxa"/>
+            </w:tcMar>
+            <w:vAlign w:val="top"/>
+          </w:tcPr>
+          <w:p>
+            <w:pPr>
+              <w:keepNext w:val="0"/>
+              <w:keepLines w:val="0"/>
+              <w:widowControl w:val="0"/>
+              <w:pBdr>
+                <w:top w:space="0" w:sz="0" w:val="nil"/>
+                <w:left w:space="0" w:sz="0" w:val="nil"/>
+                <w:bottom w:space="0" w:sz="0" w:val="nil"/>
+                <w:right w:space="0" w:sz="0" w:val="nil"/>
+                <w:between w:space="0" w:sz="0" w:val="nil"/>
+              </w:pBdr>
+              <w:shd w:fill="auto" w:val="clear"/>
+              <w:spacing w:after="0" w:before="0" w:line="240" w:lineRule="auto"/>
+              <w:ind w:left="0" w:right="0" w:firstLine="0"/>
+              <w:jc w:val="left"/>
+              <w:rPr>
+                <w:sz w:val="28"/>
+                <w:szCs w:val="28"/>
+              </w:rPr>
+            </w:pPr>
+            <w:r>
+              <w:rPr>
+                <w:sz w:val="28"/>
+                <w:szCs w:val="28"/>
+                <w:rtl w:val="0"/>
+              </w:rPr>
+              <w:t xml:space="preserve">Description</w:t>
             </w:r>
           </w:p>
         </w:tc>
@@ -1981,79 +2312,823 @@
                 <w:szCs w:val="28"/>
                 <w:rtl w:val="0"/>
               </w:rPr>
-              <w:t xml:space="preserve">Developer</w:t>
-            </w:r>
-          </w:p>
-        </w:tc>
-        <w:tc>
-          <w:tcPr>
-            <w:shd w:fill="auto" w:val="clear"/>
-            <w:tcMar>
-              <w:top w:w="100.0" w:type="dxa"/>
-              <w:left w:w="100.0" w:type="dxa"/>
-              <w:bottom w:w="100.0" w:type="dxa"/>
-              <w:right w:w="100.0" w:type="dxa"/>
-            </w:tcMar>
-            <w:vAlign w:val="top"/>
-          </w:tcPr>
-          <w:p>
-            <w:pPr>
-              <w:keepNext w:val="0"/>
-              <w:keepLines w:val="0"/>
-              <w:widowControl w:val="0"/>
-              <w:pBdr>
-                <w:top w:space="0" w:sz="0" w:val="nil"/>
-                <w:left w:space="0" w:sz="0" w:val="nil"/>
-                <w:bottom w:space="0" w:sz="0" w:val="nil"/>
-                <w:right w:space="0" w:sz="0" w:val="nil"/>
-                <w:between w:space="0" w:sz="0" w:val="nil"/>
-              </w:pBdr>
-              <w:shd w:fill="auto" w:val="clear"/>
-              <w:spacing w:after="0" w:before="0" w:line="240" w:lineRule="auto"/>
-              <w:ind w:left="0" w:right="0" w:firstLine="0"/>
-              <w:jc w:val="left"/>
-              <w:rPr>
-                <w:sz w:val="28"/>
-                <w:szCs w:val="28"/>
-              </w:rPr>
-            </w:pPr>
-            <w:r>
-              <w:rPr>
-                <w:sz w:val="28"/>
-                <w:szCs w:val="28"/>
-                <w:rtl w:val="0"/>
-              </w:rPr>
-              <w:t xml:space="preserve">GUI,IDE</w:t>
-            </w:r>
-          </w:p>
-        </w:tc>
-        <w:tc>
-          <w:tcPr>
-            <w:shd w:fill="auto" w:val="clear"/>
-            <w:tcMar>
-              <w:top w:w="100.0" w:type="dxa"/>
-              <w:left w:w="100.0" w:type="dxa"/>
-              <w:bottom w:w="100.0" w:type="dxa"/>
-              <w:right w:w="100.0" w:type="dxa"/>
-            </w:tcMar>
-            <w:vAlign w:val="top"/>
-          </w:tcPr>
-          <w:p>
-            <w:pPr>
-              <w:widowControl w:val="0"/>
-              <w:spacing w:line="240" w:lineRule="auto"/>
-              <w:rPr>
-                <w:sz w:val="28"/>
-                <w:szCs w:val="28"/>
-              </w:rPr>
-            </w:pPr>
-            <w:r>
-              <w:rPr>
-                <w:sz w:val="28"/>
-                <w:szCs w:val="28"/>
-                <w:rtl w:val="0"/>
-              </w:rPr>
-              <w:t xml:space="preserve">TMonitor, Keyboard</w:t>
+              <w:t xml:space="preserve">FR1</w:t>
+            </w:r>
+          </w:p>
+        </w:tc>
+        <w:tc>
+          <w:tcPr>
+            <w:shd w:fill="auto" w:val="clear"/>
+            <w:tcMar>
+              <w:top w:w="100.0" w:type="dxa"/>
+              <w:left w:w="100.0" w:type="dxa"/>
+              <w:bottom w:w="100.0" w:type="dxa"/>
+              <w:right w:w="100.0" w:type="dxa"/>
+            </w:tcMar>
+            <w:vAlign w:val="top"/>
+          </w:tcPr>
+          <w:p>
+            <w:pPr>
+              <w:keepNext w:val="0"/>
+              <w:keepLines w:val="0"/>
+              <w:widowControl w:val="0"/>
+              <w:pBdr>
+                <w:top w:space="0" w:sz="0" w:val="nil"/>
+                <w:left w:space="0" w:sz="0" w:val="nil"/>
+                <w:bottom w:space="0" w:sz="0" w:val="nil"/>
+                <w:right w:space="0" w:sz="0" w:val="nil"/>
+                <w:between w:space="0" w:sz="0" w:val="nil"/>
+              </w:pBdr>
+              <w:shd w:fill="auto" w:val="clear"/>
+              <w:spacing w:after="0" w:before="0" w:line="240" w:lineRule="auto"/>
+              <w:ind w:left="0" w:right="0" w:firstLine="0"/>
+              <w:jc w:val="left"/>
+              <w:rPr>
+                <w:sz w:val="28"/>
+                <w:szCs w:val="28"/>
+              </w:rPr>
+            </w:pPr>
+            <w:r>
+              <w:rPr>
+                <w:sz w:val="28"/>
+                <w:szCs w:val="28"/>
+                <w:rtl w:val="0"/>
+              </w:rPr>
+              <w:t xml:space="preserve">Create a new user account</w:t>
+            </w:r>
+          </w:p>
+        </w:tc>
+      </w:tr>
+      <w:tr>
+        <w:tc>
+          <w:tcPr>
+            <w:shd w:fill="auto" w:val="clear"/>
+            <w:tcMar>
+              <w:top w:w="100.0" w:type="dxa"/>
+              <w:left w:w="100.0" w:type="dxa"/>
+              <w:bottom w:w="100.0" w:type="dxa"/>
+              <w:right w:w="100.0" w:type="dxa"/>
+            </w:tcMar>
+            <w:vAlign w:val="top"/>
+          </w:tcPr>
+          <w:p>
+            <w:pPr>
+              <w:keepNext w:val="0"/>
+              <w:keepLines w:val="0"/>
+              <w:widowControl w:val="0"/>
+              <w:pBdr>
+                <w:top w:space="0" w:sz="0" w:val="nil"/>
+                <w:left w:space="0" w:sz="0" w:val="nil"/>
+                <w:bottom w:space="0" w:sz="0" w:val="nil"/>
+                <w:right w:space="0" w:sz="0" w:val="nil"/>
+                <w:between w:space="0" w:sz="0" w:val="nil"/>
+              </w:pBdr>
+              <w:shd w:fill="auto" w:val="clear"/>
+              <w:spacing w:after="0" w:before="0" w:line="240" w:lineRule="auto"/>
+              <w:ind w:left="0" w:right="0" w:firstLine="0"/>
+              <w:jc w:val="left"/>
+              <w:rPr>
+                <w:sz w:val="28"/>
+                <w:szCs w:val="28"/>
+              </w:rPr>
+            </w:pPr>
+            <w:r>
+              <w:rPr>
+                <w:sz w:val="28"/>
+                <w:szCs w:val="28"/>
+                <w:rtl w:val="0"/>
+              </w:rPr>
+              <w:t xml:space="preserve">FR2</w:t>
+            </w:r>
+          </w:p>
+        </w:tc>
+        <w:tc>
+          <w:tcPr>
+            <w:shd w:fill="auto" w:val="clear"/>
+            <w:tcMar>
+              <w:top w:w="100.0" w:type="dxa"/>
+              <w:left w:w="100.0" w:type="dxa"/>
+              <w:bottom w:w="100.0" w:type="dxa"/>
+              <w:right w:w="100.0" w:type="dxa"/>
+            </w:tcMar>
+            <w:vAlign w:val="top"/>
+          </w:tcPr>
+          <w:p>
+            <w:pPr>
+              <w:keepNext w:val="0"/>
+              <w:keepLines w:val="0"/>
+              <w:widowControl w:val="0"/>
+              <w:pBdr>
+                <w:top w:space="0" w:sz="0" w:val="nil"/>
+                <w:left w:space="0" w:sz="0" w:val="nil"/>
+                <w:bottom w:space="0" w:sz="0" w:val="nil"/>
+                <w:right w:space="0" w:sz="0" w:val="nil"/>
+                <w:between w:space="0" w:sz="0" w:val="nil"/>
+              </w:pBdr>
+              <w:shd w:fill="auto" w:val="clear"/>
+              <w:spacing w:after="0" w:before="0" w:line="240" w:lineRule="auto"/>
+              <w:ind w:left="0" w:right="0" w:firstLine="0"/>
+              <w:jc w:val="left"/>
+              <w:rPr>
+                <w:sz w:val="28"/>
+                <w:szCs w:val="28"/>
+              </w:rPr>
+            </w:pPr>
+            <w:r>
+              <w:rPr>
+                <w:sz w:val="28"/>
+                <w:szCs w:val="28"/>
+                <w:rtl w:val="0"/>
+              </w:rPr>
+              <w:t xml:space="preserve">Delete a new user account</w:t>
+            </w:r>
+          </w:p>
+        </w:tc>
+      </w:tr>
+      <w:tr>
+        <w:tc>
+          <w:tcPr>
+            <w:shd w:fill="auto" w:val="clear"/>
+            <w:tcMar>
+              <w:top w:w="100.0" w:type="dxa"/>
+              <w:left w:w="100.0" w:type="dxa"/>
+              <w:bottom w:w="100.0" w:type="dxa"/>
+              <w:right w:w="100.0" w:type="dxa"/>
+            </w:tcMar>
+            <w:vAlign w:val="top"/>
+          </w:tcPr>
+          <w:p>
+            <w:pPr>
+              <w:keepNext w:val="0"/>
+              <w:keepLines w:val="0"/>
+              <w:widowControl w:val="0"/>
+              <w:pBdr>
+                <w:top w:space="0" w:sz="0" w:val="nil"/>
+                <w:left w:space="0" w:sz="0" w:val="nil"/>
+                <w:bottom w:space="0" w:sz="0" w:val="nil"/>
+                <w:right w:space="0" w:sz="0" w:val="nil"/>
+                <w:between w:space="0" w:sz="0" w:val="nil"/>
+              </w:pBdr>
+              <w:shd w:fill="auto" w:val="clear"/>
+              <w:spacing w:after="0" w:before="0" w:line="240" w:lineRule="auto"/>
+              <w:ind w:left="0" w:right="0" w:firstLine="0"/>
+              <w:jc w:val="left"/>
+              <w:rPr>
+                <w:sz w:val="28"/>
+                <w:szCs w:val="28"/>
+              </w:rPr>
+            </w:pPr>
+            <w:r>
+              <w:rPr>
+                <w:sz w:val="28"/>
+                <w:szCs w:val="28"/>
+                <w:rtl w:val="0"/>
+              </w:rPr>
+              <w:t xml:space="preserve">FR3</w:t>
+            </w:r>
+          </w:p>
+        </w:tc>
+        <w:tc>
+          <w:tcPr>
+            <w:shd w:fill="auto" w:val="clear"/>
+            <w:tcMar>
+              <w:top w:w="100.0" w:type="dxa"/>
+              <w:left w:w="100.0" w:type="dxa"/>
+              <w:bottom w:w="100.0" w:type="dxa"/>
+              <w:right w:w="100.0" w:type="dxa"/>
+            </w:tcMar>
+            <w:vAlign w:val="top"/>
+          </w:tcPr>
+          <w:p>
+            <w:pPr>
+              <w:keepNext w:val="0"/>
+              <w:keepLines w:val="0"/>
+              <w:widowControl w:val="0"/>
+              <w:pBdr>
+                <w:top w:space="0" w:sz="0" w:val="nil"/>
+                <w:left w:space="0" w:sz="0" w:val="nil"/>
+                <w:bottom w:space="0" w:sz="0" w:val="nil"/>
+                <w:right w:space="0" w:sz="0" w:val="nil"/>
+                <w:between w:space="0" w:sz="0" w:val="nil"/>
+              </w:pBdr>
+              <w:shd w:fill="auto" w:val="clear"/>
+              <w:spacing w:after="0" w:before="0" w:line="240" w:lineRule="auto"/>
+              <w:ind w:left="0" w:right="0" w:firstLine="0"/>
+              <w:jc w:val="left"/>
+              <w:rPr>
+                <w:sz w:val="28"/>
+                <w:szCs w:val="28"/>
+              </w:rPr>
+            </w:pPr>
+            <w:r>
+              <w:rPr>
+                <w:sz w:val="28"/>
+                <w:szCs w:val="28"/>
+                <w:rtl w:val="0"/>
+              </w:rPr>
+              <w:t xml:space="preserve">Update gas station info in database</w:t>
+            </w:r>
+          </w:p>
+        </w:tc>
+      </w:tr>
+      <w:tr>
+        <w:tc>
+          <w:tcPr>
+            <w:shd w:fill="auto" w:val="clear"/>
+            <w:tcMar>
+              <w:top w:w="100.0" w:type="dxa"/>
+              <w:left w:w="100.0" w:type="dxa"/>
+              <w:bottom w:w="100.0" w:type="dxa"/>
+              <w:right w:w="100.0" w:type="dxa"/>
+            </w:tcMar>
+            <w:vAlign w:val="top"/>
+          </w:tcPr>
+          <w:p>
+            <w:pPr>
+              <w:keepNext w:val="0"/>
+              <w:keepLines w:val="0"/>
+              <w:widowControl w:val="0"/>
+              <w:pBdr>
+                <w:top w:space="0" w:sz="0" w:val="nil"/>
+                <w:left w:space="0" w:sz="0" w:val="nil"/>
+                <w:bottom w:space="0" w:sz="0" w:val="nil"/>
+                <w:right w:space="0" w:sz="0" w:val="nil"/>
+                <w:between w:space="0" w:sz="0" w:val="nil"/>
+              </w:pBdr>
+              <w:shd w:fill="auto" w:val="clear"/>
+              <w:spacing w:after="0" w:before="0" w:line="240" w:lineRule="auto"/>
+              <w:ind w:left="0" w:right="0" w:firstLine="0"/>
+              <w:jc w:val="left"/>
+              <w:rPr>
+                <w:sz w:val="28"/>
+                <w:szCs w:val="28"/>
+              </w:rPr>
+            </w:pPr>
+            <w:r>
+              <w:rPr>
+                <w:sz w:val="28"/>
+                <w:szCs w:val="28"/>
+                <w:rtl w:val="0"/>
+              </w:rPr>
+              <w:t xml:space="preserve">FR4</w:t>
+            </w:r>
+          </w:p>
+        </w:tc>
+        <w:tc>
+          <w:tcPr>
+            <w:shd w:fill="auto" w:val="clear"/>
+            <w:tcMar>
+              <w:top w:w="100.0" w:type="dxa"/>
+              <w:left w:w="100.0" w:type="dxa"/>
+              <w:bottom w:w="100.0" w:type="dxa"/>
+              <w:right w:w="100.0" w:type="dxa"/>
+            </w:tcMar>
+            <w:vAlign w:val="top"/>
+          </w:tcPr>
+          <w:p>
+            <w:pPr>
+              <w:keepNext w:val="0"/>
+              <w:keepLines w:val="0"/>
+              <w:widowControl w:val="0"/>
+              <w:pBdr>
+                <w:top w:space="0" w:sz="0" w:val="nil"/>
+                <w:left w:space="0" w:sz="0" w:val="nil"/>
+                <w:bottom w:space="0" w:sz="0" w:val="nil"/>
+                <w:right w:space="0" w:sz="0" w:val="nil"/>
+                <w:between w:space="0" w:sz="0" w:val="nil"/>
+              </w:pBdr>
+              <w:shd w:fill="auto" w:val="clear"/>
+              <w:spacing w:after="0" w:before="0" w:line="240" w:lineRule="auto"/>
+              <w:ind w:left="0" w:right="0" w:firstLine="0"/>
+              <w:jc w:val="left"/>
+              <w:rPr>
+                <w:sz w:val="28"/>
+                <w:szCs w:val="28"/>
+              </w:rPr>
+            </w:pPr>
+            <w:r>
+              <w:rPr>
+                <w:sz w:val="28"/>
+                <w:szCs w:val="28"/>
+                <w:rtl w:val="0"/>
+              </w:rPr>
+              <w:t xml:space="preserve">Insert Gas station in database</w:t>
+            </w:r>
+          </w:p>
+        </w:tc>
+      </w:tr>
+      <w:tr>
+        <w:tc>
+          <w:tcPr>
+            <w:shd w:fill="auto" w:val="clear"/>
+            <w:tcMar>
+              <w:top w:w="100.0" w:type="dxa"/>
+              <w:left w:w="100.0" w:type="dxa"/>
+              <w:bottom w:w="100.0" w:type="dxa"/>
+              <w:right w:w="100.0" w:type="dxa"/>
+            </w:tcMar>
+            <w:vAlign w:val="top"/>
+          </w:tcPr>
+          <w:p>
+            <w:pPr>
+              <w:keepNext w:val="0"/>
+              <w:keepLines w:val="0"/>
+              <w:widowControl w:val="0"/>
+              <w:pBdr>
+                <w:top w:space="0" w:sz="0" w:val="nil"/>
+                <w:left w:space="0" w:sz="0" w:val="nil"/>
+                <w:bottom w:space="0" w:sz="0" w:val="nil"/>
+                <w:right w:space="0" w:sz="0" w:val="nil"/>
+                <w:between w:space="0" w:sz="0" w:val="nil"/>
+              </w:pBdr>
+              <w:shd w:fill="auto" w:val="clear"/>
+              <w:spacing w:after="0" w:before="0" w:line="240" w:lineRule="auto"/>
+              <w:ind w:left="0" w:right="0" w:firstLine="0"/>
+              <w:jc w:val="left"/>
+              <w:rPr>
+                <w:sz w:val="28"/>
+                <w:szCs w:val="28"/>
+              </w:rPr>
+            </w:pPr>
+            <w:r>
+              <w:rPr>
+                <w:sz w:val="28"/>
+                <w:szCs w:val="28"/>
+                <w:rtl w:val="0"/>
+              </w:rPr>
+              <w:t xml:space="preserve">FR5</w:t>
+            </w:r>
+          </w:p>
+        </w:tc>
+        <w:tc>
+          <w:tcPr>
+            <w:shd w:fill="auto" w:val="clear"/>
+            <w:tcMar>
+              <w:top w:w="100.0" w:type="dxa"/>
+              <w:left w:w="100.0" w:type="dxa"/>
+              <w:bottom w:w="100.0" w:type="dxa"/>
+              <w:right w:w="100.0" w:type="dxa"/>
+            </w:tcMar>
+            <w:vAlign w:val="top"/>
+          </w:tcPr>
+          <w:p>
+            <w:pPr>
+              <w:keepNext w:val="0"/>
+              <w:keepLines w:val="0"/>
+              <w:widowControl w:val="0"/>
+              <w:pBdr>
+                <w:top w:space="0" w:sz="0" w:val="nil"/>
+                <w:left w:space="0" w:sz="0" w:val="nil"/>
+                <w:bottom w:space="0" w:sz="0" w:val="nil"/>
+                <w:right w:space="0" w:sz="0" w:val="nil"/>
+                <w:between w:space="0" w:sz="0" w:val="nil"/>
+              </w:pBdr>
+              <w:shd w:fill="auto" w:val="clear"/>
+              <w:spacing w:after="0" w:before="0" w:line="240" w:lineRule="auto"/>
+              <w:ind w:left="0" w:right="0" w:firstLine="0"/>
+              <w:jc w:val="left"/>
+              <w:rPr>
+                <w:sz w:val="28"/>
+                <w:szCs w:val="28"/>
+              </w:rPr>
+            </w:pPr>
+            <w:r>
+              <w:rPr>
+                <w:sz w:val="28"/>
+                <w:szCs w:val="28"/>
+                <w:rtl w:val="0"/>
+              </w:rPr>
+              <w:t xml:space="preserve">Send info about gas station into radius to the visitor/user</w:t>
+            </w:r>
+          </w:p>
+        </w:tc>
+      </w:tr>
+      <w:tr>
+        <w:tc>
+          <w:tcPr>
+            <w:shd w:fill="auto" w:val="clear"/>
+            <w:tcMar>
+              <w:top w:w="100.0" w:type="dxa"/>
+              <w:left w:w="100.0" w:type="dxa"/>
+              <w:bottom w:w="100.0" w:type="dxa"/>
+              <w:right w:w="100.0" w:type="dxa"/>
+            </w:tcMar>
+            <w:vAlign w:val="top"/>
+          </w:tcPr>
+          <w:p>
+            <w:pPr>
+              <w:keepNext w:val="0"/>
+              <w:keepLines w:val="0"/>
+              <w:widowControl w:val="0"/>
+              <w:pBdr>
+                <w:top w:space="0" w:sz="0" w:val="nil"/>
+                <w:left w:space="0" w:sz="0" w:val="nil"/>
+                <w:bottom w:space="0" w:sz="0" w:val="nil"/>
+                <w:right w:space="0" w:sz="0" w:val="nil"/>
+                <w:between w:space="0" w:sz="0" w:val="nil"/>
+              </w:pBdr>
+              <w:shd w:fill="auto" w:val="clear"/>
+              <w:spacing w:after="0" w:before="0" w:line="240" w:lineRule="auto"/>
+              <w:ind w:left="0" w:right="0" w:firstLine="0"/>
+              <w:jc w:val="left"/>
+              <w:rPr>
+                <w:sz w:val="28"/>
+                <w:szCs w:val="28"/>
+              </w:rPr>
+            </w:pPr>
+            <w:r>
+              <w:rPr>
+                <w:sz w:val="28"/>
+                <w:szCs w:val="28"/>
+                <w:rtl w:val="0"/>
+              </w:rPr>
+              <w:t xml:space="preserve">FR6</w:t>
+            </w:r>
+          </w:p>
+        </w:tc>
+        <w:tc>
+          <w:tcPr>
+            <w:shd w:fill="auto" w:val="clear"/>
+            <w:tcMar>
+              <w:top w:w="100.0" w:type="dxa"/>
+              <w:left w:w="100.0" w:type="dxa"/>
+              <w:bottom w:w="100.0" w:type="dxa"/>
+              <w:right w:w="100.0" w:type="dxa"/>
+            </w:tcMar>
+            <w:vAlign w:val="top"/>
+          </w:tcPr>
+          <w:p>
+            <w:pPr>
+              <w:keepNext w:val="0"/>
+              <w:keepLines w:val="0"/>
+              <w:widowControl w:val="0"/>
+              <w:pBdr>
+                <w:top w:space="0" w:sz="0" w:val="nil"/>
+                <w:left w:space="0" w:sz="0" w:val="nil"/>
+                <w:bottom w:space="0" w:sz="0" w:val="nil"/>
+                <w:right w:space="0" w:sz="0" w:val="nil"/>
+                <w:between w:space="0" w:sz="0" w:val="nil"/>
+              </w:pBdr>
+              <w:shd w:fill="auto" w:val="clear"/>
+              <w:spacing w:after="0" w:before="0" w:line="240" w:lineRule="auto"/>
+              <w:ind w:left="0" w:right="0" w:firstLine="0"/>
+              <w:jc w:val="left"/>
+              <w:rPr>
+                <w:sz w:val="28"/>
+                <w:szCs w:val="28"/>
+              </w:rPr>
+            </w:pPr>
+            <w:r>
+              <w:rPr>
+                <w:sz w:val="28"/>
+                <w:szCs w:val="28"/>
+                <w:rtl w:val="0"/>
+              </w:rPr>
+              <w:t xml:space="preserve"> Manage user account</w:t>
+            </w:r>
+          </w:p>
+        </w:tc>
+      </w:tr>
+      <w:tr>
+        <w:tc>
+          <w:tcPr>
+            <w:shd w:fill="auto" w:val="clear"/>
+            <w:tcMar>
+              <w:top w:w="100.0" w:type="dxa"/>
+              <w:left w:w="100.0" w:type="dxa"/>
+              <w:bottom w:w="100.0" w:type="dxa"/>
+              <w:right w:w="100.0" w:type="dxa"/>
+            </w:tcMar>
+            <w:vAlign w:val="top"/>
+          </w:tcPr>
+          <w:p>
+            <w:pPr>
+              <w:keepNext w:val="0"/>
+              <w:keepLines w:val="0"/>
+              <w:widowControl w:val="0"/>
+              <w:pBdr>
+                <w:top w:space="0" w:sz="0" w:val="nil"/>
+                <w:left w:space="0" w:sz="0" w:val="nil"/>
+                <w:bottom w:space="0" w:sz="0" w:val="nil"/>
+                <w:right w:space="0" w:sz="0" w:val="nil"/>
+                <w:between w:space="0" w:sz="0" w:val="nil"/>
+              </w:pBdr>
+              <w:shd w:fill="auto" w:val="clear"/>
+              <w:spacing w:after="0" w:before="0" w:line="240" w:lineRule="auto"/>
+              <w:ind w:left="0" w:right="0" w:firstLine="0"/>
+              <w:jc w:val="left"/>
+              <w:rPr>
+                <w:sz w:val="28"/>
+                <w:szCs w:val="28"/>
+              </w:rPr>
+            </w:pPr>
+            <w:r>
+              <w:rPr>
+                <w:sz w:val="28"/>
+                <w:szCs w:val="28"/>
+                <w:rtl w:val="0"/>
+              </w:rPr>
+              <w:t xml:space="preserve">FR7</w:t>
+            </w:r>
+          </w:p>
+        </w:tc>
+        <w:tc>
+          <w:tcPr>
+            <w:shd w:fill="auto" w:val="clear"/>
+            <w:tcMar>
+              <w:top w:w="100.0" w:type="dxa"/>
+              <w:left w:w="100.0" w:type="dxa"/>
+              <w:bottom w:w="100.0" w:type="dxa"/>
+              <w:right w:w="100.0" w:type="dxa"/>
+            </w:tcMar>
+            <w:vAlign w:val="top"/>
+          </w:tcPr>
+          <w:p>
+            <w:pPr>
+              <w:keepNext w:val="0"/>
+              <w:keepLines w:val="0"/>
+              <w:widowControl w:val="0"/>
+              <w:pBdr>
+                <w:top w:space="0" w:sz="0" w:val="nil"/>
+                <w:left w:space="0" w:sz="0" w:val="nil"/>
+                <w:bottom w:space="0" w:sz="0" w:val="nil"/>
+                <w:right w:space="0" w:sz="0" w:val="nil"/>
+                <w:between w:space="0" w:sz="0" w:val="nil"/>
+              </w:pBdr>
+              <w:shd w:fill="auto" w:val="clear"/>
+              <w:spacing w:after="0" w:before="0" w:line="240" w:lineRule="auto"/>
+              <w:ind w:left="0" w:right="0" w:firstLine="0"/>
+              <w:jc w:val="left"/>
+              <w:rPr>
+                <w:sz w:val="28"/>
+                <w:szCs w:val="28"/>
+              </w:rPr>
+            </w:pPr>
+            <w:r>
+              <w:rPr>
+                <w:sz w:val="28"/>
+                <w:szCs w:val="28"/>
+                <w:rtl w:val="0"/>
+              </w:rPr>
+              <w:t xml:space="preserve">Delete Gas Station from database</w:t>
+            </w:r>
+          </w:p>
+        </w:tc>
+      </w:tr>
+      <w:tr>
+        <w:tc>
+          <w:tcPr>
+            <w:shd w:fill="auto" w:val="clear"/>
+            <w:tcMar>
+              <w:top w:w="100.0" w:type="dxa"/>
+              <w:left w:w="100.0" w:type="dxa"/>
+              <w:bottom w:w="100.0" w:type="dxa"/>
+              <w:right w:w="100.0" w:type="dxa"/>
+            </w:tcMar>
+            <w:vAlign w:val="top"/>
+          </w:tcPr>
+          <w:p>
+            <w:pPr>
+              <w:keepNext w:val="0"/>
+              <w:keepLines w:val="0"/>
+              <w:widowControl w:val="0"/>
+              <w:pBdr>
+                <w:top w:space="0" w:sz="0" w:val="nil"/>
+                <w:left w:space="0" w:sz="0" w:val="nil"/>
+                <w:bottom w:space="0" w:sz="0" w:val="nil"/>
+                <w:right w:space="0" w:sz="0" w:val="nil"/>
+                <w:between w:space="0" w:sz="0" w:val="nil"/>
+              </w:pBdr>
+              <w:shd w:fill="auto" w:val="clear"/>
+              <w:spacing w:after="0" w:before="0" w:line="240" w:lineRule="auto"/>
+              <w:ind w:left="0" w:right="0" w:firstLine="0"/>
+              <w:jc w:val="left"/>
+              <w:rPr>
+                <w:sz w:val="28"/>
+                <w:szCs w:val="28"/>
+              </w:rPr>
+            </w:pPr>
+            <w:r>
+              <w:rPr>
+                <w:sz w:val="28"/>
+                <w:szCs w:val="28"/>
+                <w:rtl w:val="0"/>
+              </w:rPr>
+              <w:t xml:space="preserve">FR8</w:t>
+            </w:r>
+          </w:p>
+        </w:tc>
+        <w:tc>
+          <w:tcPr>
+            <w:shd w:fill="auto" w:val="clear"/>
+            <w:tcMar>
+              <w:top w:w="100.0" w:type="dxa"/>
+              <w:left w:w="100.0" w:type="dxa"/>
+              <w:bottom w:w="100.0" w:type="dxa"/>
+              <w:right w:w="100.0" w:type="dxa"/>
+            </w:tcMar>
+            <w:vAlign w:val="top"/>
+          </w:tcPr>
+          <w:p>
+            <w:pPr>
+              <w:keepNext w:val="0"/>
+              <w:keepLines w:val="0"/>
+              <w:widowControl w:val="0"/>
+              <w:pBdr>
+                <w:top w:space="0" w:sz="0" w:val="nil"/>
+                <w:left w:space="0" w:sz="0" w:val="nil"/>
+                <w:bottom w:space="0" w:sz="0" w:val="nil"/>
+                <w:right w:space="0" w:sz="0" w:val="nil"/>
+                <w:between w:space="0" w:sz="0" w:val="nil"/>
+              </w:pBdr>
+              <w:shd w:fill="auto" w:val="clear"/>
+              <w:spacing w:after="0" w:before="0" w:line="240" w:lineRule="auto"/>
+              <w:ind w:left="0" w:right="0" w:firstLine="0"/>
+              <w:jc w:val="left"/>
+              <w:rPr>
+                <w:sz w:val="28"/>
+                <w:szCs w:val="28"/>
+              </w:rPr>
+            </w:pPr>
+            <w:r>
+              <w:rPr>
+                <w:sz w:val="28"/>
+                <w:szCs w:val="28"/>
+                <w:rtl w:val="0"/>
+              </w:rPr>
+              <w:t xml:space="preserve">Get GPS data from Map Service</w:t>
+            </w:r>
+          </w:p>
+        </w:tc>
+      </w:tr>
+      <w:tr>
+        <w:tc>
+          <w:tcPr>
+            <w:shd w:fill="auto" w:val="clear"/>
+            <w:tcMar>
+              <w:top w:w="100.0" w:type="dxa"/>
+              <w:left w:w="100.0" w:type="dxa"/>
+              <w:bottom w:w="100.0" w:type="dxa"/>
+              <w:right w:w="100.0" w:type="dxa"/>
+            </w:tcMar>
+            <w:vAlign w:val="top"/>
+          </w:tcPr>
+          <w:p>
+            <w:pPr>
+              <w:keepNext w:val="0"/>
+              <w:keepLines w:val="0"/>
+              <w:widowControl w:val="0"/>
+              <w:pBdr>
+                <w:top w:space="0" w:sz="0" w:val="nil"/>
+                <w:left w:space="0" w:sz="0" w:val="nil"/>
+                <w:bottom w:space="0" w:sz="0" w:val="nil"/>
+                <w:right w:space="0" w:sz="0" w:val="nil"/>
+                <w:between w:space="0" w:sz="0" w:val="nil"/>
+              </w:pBdr>
+              <w:shd w:fill="auto" w:val="clear"/>
+              <w:spacing w:after="0" w:before="0" w:line="240" w:lineRule="auto"/>
+              <w:ind w:left="0" w:right="0" w:firstLine="0"/>
+              <w:jc w:val="left"/>
+              <w:rPr>
+                <w:sz w:val="28"/>
+                <w:szCs w:val="28"/>
+              </w:rPr>
+            </w:pPr>
+            <w:r>
+              <w:rPr>
+                <w:sz w:val="28"/>
+                <w:szCs w:val="28"/>
+                <w:rtl w:val="0"/>
+              </w:rPr>
+              <w:t xml:space="preserve">FR9</w:t>
+            </w:r>
+          </w:p>
+        </w:tc>
+        <w:tc>
+          <w:tcPr>
+            <w:shd w:fill="auto" w:val="clear"/>
+            <w:tcMar>
+              <w:top w:w="100.0" w:type="dxa"/>
+              <w:left w:w="100.0" w:type="dxa"/>
+              <w:bottom w:w="100.0" w:type="dxa"/>
+              <w:right w:w="100.0" w:type="dxa"/>
+            </w:tcMar>
+            <w:vAlign w:val="top"/>
+          </w:tcPr>
+          <w:p>
+            <w:pPr>
+              <w:keepNext w:val="0"/>
+              <w:keepLines w:val="0"/>
+              <w:widowControl w:val="0"/>
+              <w:pBdr>
+                <w:top w:space="0" w:sz="0" w:val="nil"/>
+                <w:left w:space="0" w:sz="0" w:val="nil"/>
+                <w:bottom w:space="0" w:sz="0" w:val="nil"/>
+                <w:right w:space="0" w:sz="0" w:val="nil"/>
+                <w:between w:space="0" w:sz="0" w:val="nil"/>
+              </w:pBdr>
+              <w:shd w:fill="auto" w:val="clear"/>
+              <w:spacing w:after="0" w:before="0" w:line="240" w:lineRule="auto"/>
+              <w:ind w:left="0" w:right="0" w:firstLine="0"/>
+              <w:jc w:val="left"/>
+              <w:rPr>
+                <w:sz w:val="28"/>
+                <w:szCs w:val="28"/>
+              </w:rPr>
+            </w:pPr>
+            <w:r>
+              <w:rPr>
+                <w:sz w:val="28"/>
+                <w:szCs w:val="28"/>
+                <w:rtl w:val="0"/>
+              </w:rPr>
+              <w:t xml:space="preserve">Interact with Map Service</w:t>
+            </w:r>
+          </w:p>
+        </w:tc>
+      </w:tr>
+      <w:tr>
+        <w:tc>
+          <w:tcPr>
+            <w:shd w:fill="auto" w:val="clear"/>
+            <w:tcMar>
+              <w:top w:w="100.0" w:type="dxa"/>
+              <w:left w:w="100.0" w:type="dxa"/>
+              <w:bottom w:w="100.0" w:type="dxa"/>
+              <w:right w:w="100.0" w:type="dxa"/>
+            </w:tcMar>
+            <w:vAlign w:val="top"/>
+          </w:tcPr>
+          <w:p>
+            <w:pPr>
+              <w:keepNext w:val="0"/>
+              <w:keepLines w:val="0"/>
+              <w:widowControl w:val="0"/>
+              <w:pBdr>
+                <w:top w:space="0" w:sz="0" w:val="nil"/>
+                <w:left w:space="0" w:sz="0" w:val="nil"/>
+                <w:bottom w:space="0" w:sz="0" w:val="nil"/>
+                <w:right w:space="0" w:sz="0" w:val="nil"/>
+                <w:between w:space="0" w:sz="0" w:val="nil"/>
+              </w:pBdr>
+              <w:shd w:fill="auto" w:val="clear"/>
+              <w:spacing w:after="0" w:before="0" w:line="240" w:lineRule="auto"/>
+              <w:ind w:left="0" w:right="0" w:firstLine="0"/>
+              <w:jc w:val="left"/>
+              <w:rPr>
+                <w:sz w:val="28"/>
+                <w:szCs w:val="28"/>
+              </w:rPr>
+            </w:pPr>
+            <w:r>
+              <w:rPr>
+                <w:sz w:val="28"/>
+                <w:szCs w:val="28"/>
+                <w:rtl w:val="0"/>
+              </w:rPr>
+              <w:t xml:space="preserve">FR10</w:t>
+            </w:r>
+          </w:p>
+        </w:tc>
+        <w:tc>
+          <w:tcPr>
+            <w:shd w:fill="auto" w:val="clear"/>
+            <w:tcMar>
+              <w:top w:w="100.0" w:type="dxa"/>
+              <w:left w:w="100.0" w:type="dxa"/>
+              <w:bottom w:w="100.0" w:type="dxa"/>
+              <w:right w:w="100.0" w:type="dxa"/>
+            </w:tcMar>
+            <w:vAlign w:val="top"/>
+          </w:tcPr>
+          <w:p>
+            <w:pPr>
+              <w:keepNext w:val="0"/>
+              <w:keepLines w:val="0"/>
+              <w:widowControl w:val="0"/>
+              <w:pBdr>
+                <w:top w:space="0" w:sz="0" w:val="nil"/>
+                <w:left w:space="0" w:sz="0" w:val="nil"/>
+                <w:bottom w:space="0" w:sz="0" w:val="nil"/>
+                <w:right w:space="0" w:sz="0" w:val="nil"/>
+                <w:between w:space="0" w:sz="0" w:val="nil"/>
+              </w:pBdr>
+              <w:shd w:fill="auto" w:val="clear"/>
+              <w:spacing w:after="0" w:before="0" w:line="240" w:lineRule="auto"/>
+              <w:ind w:left="0" w:right="0" w:firstLine="0"/>
+              <w:jc w:val="left"/>
+              <w:rPr>
+                <w:sz w:val="28"/>
+                <w:szCs w:val="28"/>
+              </w:rPr>
+            </w:pPr>
+            <w:r>
+              <w:rPr>
+                <w:sz w:val="28"/>
+                <w:szCs w:val="28"/>
+                <w:rtl w:val="0"/>
+              </w:rPr>
+              <w:t xml:space="preserve">Select an arbitrary radius between 0.5 km and 5km</w:t>
             </w:r>
           </w:p>
         </w:tc>
@@ -2061,8 +3136,1288 @@
     </w:tbl>
     <w:p>
       <w:pPr>
+        <w:ind w:left="0" w:firstLine="720"/>
+        <w:rPr>
+          <w:b w:val="1"/>
+          <w:sz w:val="28"/>
+          <w:szCs w:val="28"/>
+        </w:rPr>
+      </w:pPr>
+      <w:r>
+        <w:rPr>
+          <w:b w:val="1"/>
+          <w:sz w:val="28"/>
+          <w:szCs w:val="28"/>
+          <w:rtl w:val="0"/>
+        </w:rPr>
+        <w:t xml:space="preserve">Non functional requirements</w:t>
+      </w:r>
+    </w:p>
+    <w:p>
+      <w:pPr>
+        <w:ind w:left="0" w:firstLine="720"/>
+        <w:rPr>
+          <w:b w:val="1"/>
+          <w:sz w:val="28"/>
+          <w:szCs w:val="28"/>
+        </w:rPr>
+      </w:pPr>
+      <w:r>
+        <w:rPr>
+          <w:rtl w:val="0"/>
+        </w:rPr>
+      </w:r>
+    </w:p>
+    <w:tbl>
+      <w:tblPr>
+        <w:tblStyle w:val="Table4"/>
+        <w:tblW w:w="9360.0" w:type="dxa"/>
+        <w:jc w:val="left"/>
+        <w:tblInd w:w="100.0" w:type="pct"/>
+        <w:tblBorders>
+          <w:top w:color="000000" w:space="0" w:sz="8" w:val="single"/>
+          <w:left w:color="000000" w:space="0" w:sz="8" w:val="single"/>
+          <w:bottom w:color="000000" w:space="0" w:sz="8" w:val="single"/>
+          <w:right w:color="000000" w:space="0" w:sz="8" w:val="single"/>
+          <w:insideH w:color="000000" w:space="0" w:sz="8" w:val="single"/>
+          <w:insideV w:color="000000" w:space="0" w:sz="8" w:val="single"/>
+        </w:tblBorders>
+        <w:tblLayout w:type="fixed"/>
+        <w:tblLook w:val="0600"/>
+      </w:tblPr>
+      <w:tblGrid>
+        <w:gridCol w:w="2340"/>
+        <w:gridCol w:w="2340"/>
+        <w:gridCol w:w="2340"/>
+        <w:gridCol w:w="2340"/>
+        <w:tblGridChange w:id="0">
+          <w:tblGrid>
+            <w:gridCol w:w="2340"/>
+            <w:gridCol w:w="2340"/>
+            <w:gridCol w:w="2340"/>
+            <w:gridCol w:w="2340"/>
+          </w:tblGrid>
+        </w:tblGridChange>
+      </w:tblGrid>
+      <w:tr>
+        <w:tc>
+          <w:tcPr>
+            <w:shd w:fill="auto" w:val="clear"/>
+            <w:tcMar>
+              <w:top w:w="100.0" w:type="dxa"/>
+              <w:left w:w="100.0" w:type="dxa"/>
+              <w:bottom w:w="100.0" w:type="dxa"/>
+              <w:right w:w="100.0" w:type="dxa"/>
+            </w:tcMar>
+            <w:vAlign w:val="top"/>
+          </w:tcPr>
+          <w:p>
+            <w:pPr>
+              <w:keepNext w:val="0"/>
+              <w:keepLines w:val="0"/>
+              <w:widowControl w:val="0"/>
+              <w:pBdr>
+                <w:top w:space="0" w:sz="0" w:val="nil"/>
+                <w:left w:space="0" w:sz="0" w:val="nil"/>
+                <w:bottom w:space="0" w:sz="0" w:val="nil"/>
+                <w:right w:space="0" w:sz="0" w:val="nil"/>
+                <w:between w:space="0" w:sz="0" w:val="nil"/>
+              </w:pBdr>
+              <w:shd w:fill="auto" w:val="clear"/>
+              <w:spacing w:after="0" w:before="0" w:line="240" w:lineRule="auto"/>
+              <w:ind w:left="0" w:right="0" w:firstLine="0"/>
+              <w:jc w:val="left"/>
+              <w:rPr>
+                <w:sz w:val="28"/>
+                <w:szCs w:val="28"/>
+              </w:rPr>
+            </w:pPr>
+            <w:r>
+              <w:rPr>
+                <w:sz w:val="28"/>
+                <w:szCs w:val="28"/>
+                <w:rtl w:val="0"/>
+              </w:rPr>
+              <w:t xml:space="preserve">ID</w:t>
+            </w:r>
+          </w:p>
+        </w:tc>
+        <w:tc>
+          <w:tcPr>
+            <w:shd w:fill="auto" w:val="clear"/>
+            <w:tcMar>
+              <w:top w:w="100.0" w:type="dxa"/>
+              <w:left w:w="100.0" w:type="dxa"/>
+              <w:bottom w:w="100.0" w:type="dxa"/>
+              <w:right w:w="100.0" w:type="dxa"/>
+            </w:tcMar>
+            <w:vAlign w:val="top"/>
+          </w:tcPr>
+          <w:p>
+            <w:pPr>
+              <w:keepNext w:val="0"/>
+              <w:keepLines w:val="0"/>
+              <w:widowControl w:val="0"/>
+              <w:pBdr>
+                <w:top w:space="0" w:sz="0" w:val="nil"/>
+                <w:left w:space="0" w:sz="0" w:val="nil"/>
+                <w:bottom w:space="0" w:sz="0" w:val="nil"/>
+                <w:right w:space="0" w:sz="0" w:val="nil"/>
+                <w:between w:space="0" w:sz="0" w:val="nil"/>
+              </w:pBdr>
+              <w:shd w:fill="auto" w:val="clear"/>
+              <w:spacing w:after="0" w:before="0" w:line="240" w:lineRule="auto"/>
+              <w:ind w:left="0" w:right="0" w:firstLine="0"/>
+              <w:jc w:val="left"/>
+              <w:rPr>
+                <w:sz w:val="28"/>
+                <w:szCs w:val="28"/>
+              </w:rPr>
+            </w:pPr>
+            <w:r>
+              <w:rPr>
+                <w:sz w:val="28"/>
+                <w:szCs w:val="28"/>
+                <w:rtl w:val="0"/>
+              </w:rPr>
+              <w:t xml:space="preserve">Type</w:t>
+            </w:r>
+          </w:p>
+        </w:tc>
+        <w:tc>
+          <w:tcPr>
+            <w:shd w:fill="auto" w:val="clear"/>
+            <w:tcMar>
+              <w:top w:w="100.0" w:type="dxa"/>
+              <w:left w:w="100.0" w:type="dxa"/>
+              <w:bottom w:w="100.0" w:type="dxa"/>
+              <w:right w:w="100.0" w:type="dxa"/>
+            </w:tcMar>
+            <w:vAlign w:val="top"/>
+          </w:tcPr>
+          <w:p>
+            <w:pPr>
+              <w:keepNext w:val="0"/>
+              <w:keepLines w:val="0"/>
+              <w:widowControl w:val="0"/>
+              <w:pBdr>
+                <w:top w:space="0" w:sz="0" w:val="nil"/>
+                <w:left w:space="0" w:sz="0" w:val="nil"/>
+                <w:bottom w:space="0" w:sz="0" w:val="nil"/>
+                <w:right w:space="0" w:sz="0" w:val="nil"/>
+                <w:between w:space="0" w:sz="0" w:val="nil"/>
+              </w:pBdr>
+              <w:shd w:fill="auto" w:val="clear"/>
+              <w:spacing w:after="0" w:before="0" w:line="240" w:lineRule="auto"/>
+              <w:ind w:left="0" w:right="0" w:firstLine="0"/>
+              <w:jc w:val="left"/>
+              <w:rPr>
+                <w:sz w:val="28"/>
+                <w:szCs w:val="28"/>
+              </w:rPr>
+            </w:pPr>
+            <w:r>
+              <w:rPr>
+                <w:sz w:val="28"/>
+                <w:szCs w:val="28"/>
+                <w:rtl w:val="0"/>
+              </w:rPr>
+              <w:t xml:space="preserve">Description</w:t>
+            </w:r>
+          </w:p>
+        </w:tc>
+        <w:tc>
+          <w:tcPr>
+            <w:shd w:fill="auto" w:val="clear"/>
+            <w:tcMar>
+              <w:top w:w="100.0" w:type="dxa"/>
+              <w:left w:w="100.0" w:type="dxa"/>
+              <w:bottom w:w="100.0" w:type="dxa"/>
+              <w:right w:w="100.0" w:type="dxa"/>
+            </w:tcMar>
+            <w:vAlign w:val="top"/>
+          </w:tcPr>
+          <w:p>
+            <w:pPr>
+              <w:keepNext w:val="0"/>
+              <w:keepLines w:val="0"/>
+              <w:widowControl w:val="0"/>
+              <w:pBdr>
+                <w:top w:space="0" w:sz="0" w:val="nil"/>
+                <w:left w:space="0" w:sz="0" w:val="nil"/>
+                <w:bottom w:space="0" w:sz="0" w:val="nil"/>
+                <w:right w:space="0" w:sz="0" w:val="nil"/>
+                <w:between w:space="0" w:sz="0" w:val="nil"/>
+              </w:pBdr>
+              <w:shd w:fill="auto" w:val="clear"/>
+              <w:spacing w:after="0" w:before="0" w:line="240" w:lineRule="auto"/>
+              <w:ind w:left="0" w:right="0" w:firstLine="0"/>
+              <w:jc w:val="left"/>
+              <w:rPr>
+                <w:sz w:val="28"/>
+                <w:szCs w:val="28"/>
+              </w:rPr>
+            </w:pPr>
+            <w:r>
+              <w:rPr>
+                <w:sz w:val="28"/>
+                <w:szCs w:val="28"/>
+                <w:rtl w:val="0"/>
+              </w:rPr>
+              <w:t xml:space="preserve">Refer to</w:t>
+            </w:r>
+          </w:p>
+        </w:tc>
+      </w:tr>
+      <w:tr>
+        <w:tc>
+          <w:tcPr>
+            <w:shd w:fill="auto" w:val="clear"/>
+            <w:tcMar>
+              <w:top w:w="100.0" w:type="dxa"/>
+              <w:left w:w="100.0" w:type="dxa"/>
+              <w:bottom w:w="100.0" w:type="dxa"/>
+              <w:right w:w="100.0" w:type="dxa"/>
+            </w:tcMar>
+            <w:vAlign w:val="top"/>
+          </w:tcPr>
+          <w:p>
+            <w:pPr>
+              <w:keepNext w:val="0"/>
+              <w:keepLines w:val="0"/>
+              <w:widowControl w:val="0"/>
+              <w:pBdr>
+                <w:top w:space="0" w:sz="0" w:val="nil"/>
+                <w:left w:space="0" w:sz="0" w:val="nil"/>
+                <w:bottom w:space="0" w:sz="0" w:val="nil"/>
+                <w:right w:space="0" w:sz="0" w:val="nil"/>
+                <w:between w:space="0" w:sz="0" w:val="nil"/>
+              </w:pBdr>
+              <w:shd w:fill="auto" w:val="clear"/>
+              <w:spacing w:after="0" w:before="0" w:line="240" w:lineRule="auto"/>
+              <w:ind w:left="0" w:right="0" w:firstLine="0"/>
+              <w:jc w:val="left"/>
+              <w:rPr>
+                <w:sz w:val="28"/>
+                <w:szCs w:val="28"/>
+              </w:rPr>
+            </w:pPr>
+            <w:r>
+              <w:rPr>
+                <w:sz w:val="28"/>
+                <w:szCs w:val="28"/>
+                <w:rtl w:val="0"/>
+              </w:rPr>
+              <w:t xml:space="preserve">NFR1</w:t>
+            </w:r>
+          </w:p>
+        </w:tc>
+        <w:tc>
+          <w:tcPr>
+            <w:shd w:fill="auto" w:val="clear"/>
+            <w:tcMar>
+              <w:top w:w="100.0" w:type="dxa"/>
+              <w:left w:w="100.0" w:type="dxa"/>
+              <w:bottom w:w="100.0" w:type="dxa"/>
+              <w:right w:w="100.0" w:type="dxa"/>
+            </w:tcMar>
+            <w:vAlign w:val="top"/>
+          </w:tcPr>
+          <w:p>
+            <w:pPr>
+              <w:keepNext w:val="0"/>
+              <w:keepLines w:val="0"/>
+              <w:widowControl w:val="0"/>
+              <w:pBdr>
+                <w:top w:space="0" w:sz="0" w:val="nil"/>
+                <w:left w:space="0" w:sz="0" w:val="nil"/>
+                <w:bottom w:space="0" w:sz="0" w:val="nil"/>
+                <w:right w:space="0" w:sz="0" w:val="nil"/>
+                <w:between w:space="0" w:sz="0" w:val="nil"/>
+              </w:pBdr>
+              <w:shd w:fill="auto" w:val="clear"/>
+              <w:spacing w:after="0" w:before="0" w:line="240" w:lineRule="auto"/>
+              <w:ind w:left="0" w:right="0" w:firstLine="0"/>
+              <w:jc w:val="left"/>
+              <w:rPr>
+                <w:sz w:val="28"/>
+                <w:szCs w:val="28"/>
+              </w:rPr>
+            </w:pPr>
+            <w:r>
+              <w:rPr>
+                <w:sz w:val="28"/>
+                <w:szCs w:val="28"/>
+                <w:rtl w:val="0"/>
+              </w:rPr>
+              <w:t xml:space="preserve">Usability</w:t>
+            </w:r>
+          </w:p>
+        </w:tc>
+        <w:tc>
+          <w:tcPr>
+            <w:shd w:fill="auto" w:val="clear"/>
+            <w:tcMar>
+              <w:top w:w="100.0" w:type="dxa"/>
+              <w:left w:w="100.0" w:type="dxa"/>
+              <w:bottom w:w="100.0" w:type="dxa"/>
+              <w:right w:w="100.0" w:type="dxa"/>
+            </w:tcMar>
+            <w:vAlign w:val="top"/>
+          </w:tcPr>
+          <w:p>
+            <w:pPr>
+              <w:keepNext w:val="0"/>
+              <w:keepLines w:val="0"/>
+              <w:widowControl w:val="0"/>
+              <w:pBdr>
+                <w:top w:space="0" w:sz="0" w:val="nil"/>
+                <w:left w:space="0" w:sz="0" w:val="nil"/>
+                <w:bottom w:space="0" w:sz="0" w:val="nil"/>
+                <w:right w:space="0" w:sz="0" w:val="nil"/>
+                <w:between w:space="0" w:sz="0" w:val="nil"/>
+              </w:pBdr>
+              <w:shd w:fill="auto" w:val="clear"/>
+              <w:spacing w:after="0" w:before="0" w:line="240" w:lineRule="auto"/>
+              <w:ind w:left="0" w:right="0" w:firstLine="0"/>
+              <w:jc w:val="left"/>
+              <w:rPr>
+                <w:sz w:val="28"/>
+                <w:szCs w:val="28"/>
+              </w:rPr>
+            </w:pPr>
+            <w:r>
+              <w:rPr>
+                <w:sz w:val="28"/>
+                <w:szCs w:val="28"/>
+                <w:rtl w:val="0"/>
+              </w:rPr>
+              <w:t xml:space="preserve">User/Visitor should receive a response in &lt;1 s</w:t>
+            </w:r>
+          </w:p>
+        </w:tc>
+        <w:tc>
+          <w:tcPr>
+            <w:shd w:fill="auto" w:val="clear"/>
+            <w:tcMar>
+              <w:top w:w="100.0" w:type="dxa"/>
+              <w:left w:w="100.0" w:type="dxa"/>
+              <w:bottom w:w="100.0" w:type="dxa"/>
+              <w:right w:w="100.0" w:type="dxa"/>
+            </w:tcMar>
+            <w:vAlign w:val="top"/>
+          </w:tcPr>
+          <w:p>
+            <w:pPr>
+              <w:keepNext w:val="0"/>
+              <w:keepLines w:val="0"/>
+              <w:widowControl w:val="0"/>
+              <w:pBdr>
+                <w:top w:space="0" w:sz="0" w:val="nil"/>
+                <w:left w:space="0" w:sz="0" w:val="nil"/>
+                <w:bottom w:space="0" w:sz="0" w:val="nil"/>
+                <w:right w:space="0" w:sz="0" w:val="nil"/>
+                <w:between w:space="0" w:sz="0" w:val="nil"/>
+              </w:pBdr>
+              <w:shd w:fill="auto" w:val="clear"/>
+              <w:spacing w:after="0" w:before="0" w:line="240" w:lineRule="auto"/>
+              <w:ind w:left="0" w:right="0" w:firstLine="0"/>
+              <w:jc w:val="left"/>
+              <w:rPr>
+                <w:sz w:val="28"/>
+                <w:szCs w:val="28"/>
+              </w:rPr>
+            </w:pPr>
+            <w:r>
+              <w:rPr>
+                <w:sz w:val="28"/>
+                <w:szCs w:val="28"/>
+                <w:rtl w:val="0"/>
+              </w:rPr>
+              <w:t xml:space="preserve">All FRs</w:t>
+            </w:r>
+          </w:p>
+        </w:tc>
+      </w:tr>
+      <w:tr>
+        <w:tc>
+          <w:tcPr>
+            <w:shd w:fill="auto" w:val="clear"/>
+            <w:tcMar>
+              <w:top w:w="100.0" w:type="dxa"/>
+              <w:left w:w="100.0" w:type="dxa"/>
+              <w:bottom w:w="100.0" w:type="dxa"/>
+              <w:right w:w="100.0" w:type="dxa"/>
+            </w:tcMar>
+            <w:vAlign w:val="top"/>
+          </w:tcPr>
+          <w:p>
+            <w:pPr>
+              <w:keepNext w:val="0"/>
+              <w:keepLines w:val="0"/>
+              <w:widowControl w:val="0"/>
+              <w:pBdr>
+                <w:top w:space="0" w:sz="0" w:val="nil"/>
+                <w:left w:space="0" w:sz="0" w:val="nil"/>
+                <w:bottom w:space="0" w:sz="0" w:val="nil"/>
+                <w:right w:space="0" w:sz="0" w:val="nil"/>
+                <w:between w:space="0" w:sz="0" w:val="nil"/>
+              </w:pBdr>
+              <w:shd w:fill="auto" w:val="clear"/>
+              <w:spacing w:after="0" w:before="0" w:line="240" w:lineRule="auto"/>
+              <w:ind w:left="0" w:right="0" w:firstLine="0"/>
+              <w:jc w:val="left"/>
+              <w:rPr>
+                <w:sz w:val="28"/>
+                <w:szCs w:val="28"/>
+              </w:rPr>
+            </w:pPr>
+            <w:r>
+              <w:rPr>
+                <w:sz w:val="28"/>
+                <w:szCs w:val="28"/>
+                <w:rtl w:val="0"/>
+              </w:rPr>
+              <w:t xml:space="preserve">NFR2</w:t>
+            </w:r>
+          </w:p>
+        </w:tc>
+        <w:tc>
+          <w:tcPr>
+            <w:shd w:fill="auto" w:val="clear"/>
+            <w:tcMar>
+              <w:top w:w="100.0" w:type="dxa"/>
+              <w:left w:w="100.0" w:type="dxa"/>
+              <w:bottom w:w="100.0" w:type="dxa"/>
+              <w:right w:w="100.0" w:type="dxa"/>
+            </w:tcMar>
+            <w:vAlign w:val="top"/>
+          </w:tcPr>
+          <w:p>
+            <w:pPr>
+              <w:keepNext w:val="0"/>
+              <w:keepLines w:val="0"/>
+              <w:widowControl w:val="0"/>
+              <w:pBdr>
+                <w:top w:space="0" w:sz="0" w:val="nil"/>
+                <w:left w:space="0" w:sz="0" w:val="nil"/>
+                <w:bottom w:space="0" w:sz="0" w:val="nil"/>
+                <w:right w:space="0" w:sz="0" w:val="nil"/>
+                <w:between w:space="0" w:sz="0" w:val="nil"/>
+              </w:pBdr>
+              <w:shd w:fill="auto" w:val="clear"/>
+              <w:spacing w:after="0" w:before="0" w:line="240" w:lineRule="auto"/>
+              <w:ind w:left="0" w:right="0" w:firstLine="0"/>
+              <w:jc w:val="left"/>
+              <w:rPr>
+                <w:sz w:val="28"/>
+                <w:szCs w:val="28"/>
+              </w:rPr>
+            </w:pPr>
+            <w:r>
+              <w:rPr>
+                <w:sz w:val="28"/>
+                <w:szCs w:val="28"/>
+                <w:rtl w:val="0"/>
+              </w:rPr>
+              <w:t xml:space="preserve">Portability</w:t>
+            </w:r>
+          </w:p>
+        </w:tc>
+        <w:tc>
+          <w:tcPr>
+            <w:shd w:fill="auto" w:val="clear"/>
+            <w:tcMar>
+              <w:top w:w="100.0" w:type="dxa"/>
+              <w:left w:w="100.0" w:type="dxa"/>
+              <w:bottom w:w="100.0" w:type="dxa"/>
+              <w:right w:w="100.0" w:type="dxa"/>
+            </w:tcMar>
+            <w:vAlign w:val="top"/>
+          </w:tcPr>
+          <w:p>
+            <w:pPr>
+              <w:keepNext w:val="0"/>
+              <w:keepLines w:val="0"/>
+              <w:widowControl w:val="0"/>
+              <w:pBdr>
+                <w:top w:space="0" w:sz="0" w:val="nil"/>
+                <w:left w:space="0" w:sz="0" w:val="nil"/>
+                <w:bottom w:space="0" w:sz="0" w:val="nil"/>
+                <w:right w:space="0" w:sz="0" w:val="nil"/>
+                <w:between w:space="0" w:sz="0" w:val="nil"/>
+              </w:pBdr>
+              <w:shd w:fill="auto" w:val="clear"/>
+              <w:spacing w:after="0" w:before="0" w:line="240" w:lineRule="auto"/>
+              <w:ind w:left="0" w:right="0" w:firstLine="0"/>
+              <w:jc w:val="left"/>
+              <w:rPr>
+                <w:sz w:val="28"/>
+                <w:szCs w:val="28"/>
+              </w:rPr>
+            </w:pPr>
+            <w:r>
+              <w:rPr>
+                <w:sz w:val="28"/>
+                <w:szCs w:val="28"/>
+                <w:rtl w:val="0"/>
+              </w:rPr>
+              <w:t xml:space="preserve">The app should run on MS Windows10 , Android and iOS</w:t>
+            </w:r>
+          </w:p>
+        </w:tc>
+        <w:tc>
+          <w:tcPr>
+            <w:shd w:fill="auto" w:val="clear"/>
+            <w:tcMar>
+              <w:top w:w="100.0" w:type="dxa"/>
+              <w:left w:w="100.0" w:type="dxa"/>
+              <w:bottom w:w="100.0" w:type="dxa"/>
+              <w:right w:w="100.0" w:type="dxa"/>
+            </w:tcMar>
+            <w:vAlign w:val="top"/>
+          </w:tcPr>
+          <w:p>
+            <w:pPr>
+              <w:keepNext w:val="0"/>
+              <w:keepLines w:val="0"/>
+              <w:widowControl w:val="0"/>
+              <w:pBdr>
+                <w:top w:space="0" w:sz="0" w:val="nil"/>
+                <w:left w:space="0" w:sz="0" w:val="nil"/>
+                <w:bottom w:space="0" w:sz="0" w:val="nil"/>
+                <w:right w:space="0" w:sz="0" w:val="nil"/>
+                <w:between w:space="0" w:sz="0" w:val="nil"/>
+              </w:pBdr>
+              <w:shd w:fill="auto" w:val="clear"/>
+              <w:spacing w:after="0" w:before="0" w:line="240" w:lineRule="auto"/>
+              <w:ind w:left="0" w:right="0" w:firstLine="0"/>
+              <w:jc w:val="left"/>
+              <w:rPr>
+                <w:sz w:val="28"/>
+                <w:szCs w:val="28"/>
+              </w:rPr>
+            </w:pPr>
+            <w:r>
+              <w:rPr>
+                <w:sz w:val="28"/>
+                <w:szCs w:val="28"/>
+                <w:rtl w:val="0"/>
+              </w:rPr>
+              <w:t xml:space="preserve">All FRs</w:t>
+            </w:r>
+          </w:p>
+        </w:tc>
+      </w:tr>
+      <w:tr>
+        <w:tc>
+          <w:tcPr>
+            <w:shd w:fill="auto" w:val="clear"/>
+            <w:tcMar>
+              <w:top w:w="100.0" w:type="dxa"/>
+              <w:left w:w="100.0" w:type="dxa"/>
+              <w:bottom w:w="100.0" w:type="dxa"/>
+              <w:right w:w="100.0" w:type="dxa"/>
+            </w:tcMar>
+            <w:vAlign w:val="top"/>
+          </w:tcPr>
+          <w:p>
+            <w:pPr>
+              <w:keepNext w:val="0"/>
+              <w:keepLines w:val="0"/>
+              <w:widowControl w:val="0"/>
+              <w:pBdr>
+                <w:top w:space="0" w:sz="0" w:val="nil"/>
+                <w:left w:space="0" w:sz="0" w:val="nil"/>
+                <w:bottom w:space="0" w:sz="0" w:val="nil"/>
+                <w:right w:space="0" w:sz="0" w:val="nil"/>
+                <w:between w:space="0" w:sz="0" w:val="nil"/>
+              </w:pBdr>
+              <w:shd w:fill="auto" w:val="clear"/>
+              <w:spacing w:after="0" w:before="0" w:line="240" w:lineRule="auto"/>
+              <w:ind w:left="0" w:right="0" w:firstLine="0"/>
+              <w:jc w:val="left"/>
+              <w:rPr>
+                <w:sz w:val="28"/>
+                <w:szCs w:val="28"/>
+              </w:rPr>
+            </w:pPr>
+            <w:r>
+              <w:rPr>
+                <w:sz w:val="28"/>
+                <w:szCs w:val="28"/>
+                <w:rtl w:val="0"/>
+              </w:rPr>
+              <w:t xml:space="preserve">NFR3</w:t>
+            </w:r>
+          </w:p>
+        </w:tc>
+        <w:tc>
+          <w:tcPr>
+            <w:shd w:fill="auto" w:val="clear"/>
+            <w:tcMar>
+              <w:top w:w="100.0" w:type="dxa"/>
+              <w:left w:w="100.0" w:type="dxa"/>
+              <w:bottom w:w="100.0" w:type="dxa"/>
+              <w:right w:w="100.0" w:type="dxa"/>
+            </w:tcMar>
+            <w:vAlign w:val="top"/>
+          </w:tcPr>
+          <w:p>
+            <w:pPr>
+              <w:keepNext w:val="0"/>
+              <w:keepLines w:val="0"/>
+              <w:widowControl w:val="0"/>
+              <w:pBdr>
+                <w:top w:space="0" w:sz="0" w:val="nil"/>
+                <w:left w:space="0" w:sz="0" w:val="nil"/>
+                <w:bottom w:space="0" w:sz="0" w:val="nil"/>
+                <w:right w:space="0" w:sz="0" w:val="nil"/>
+                <w:between w:space="0" w:sz="0" w:val="nil"/>
+              </w:pBdr>
+              <w:shd w:fill="auto" w:val="clear"/>
+              <w:spacing w:after="0" w:before="0" w:line="240" w:lineRule="auto"/>
+              <w:ind w:left="0" w:right="0" w:firstLine="0"/>
+              <w:jc w:val="left"/>
+              <w:rPr>
+                <w:sz w:val="28"/>
+                <w:szCs w:val="28"/>
+              </w:rPr>
+            </w:pPr>
+            <w:r>
+              <w:rPr>
+                <w:sz w:val="28"/>
+                <w:szCs w:val="28"/>
+                <w:rtl w:val="0"/>
+              </w:rPr>
+              <w:t xml:space="preserve">Portability</w:t>
+            </w:r>
+          </w:p>
+        </w:tc>
+        <w:tc>
+          <w:tcPr>
+            <w:shd w:fill="auto" w:val="clear"/>
+            <w:tcMar>
+              <w:top w:w="100.0" w:type="dxa"/>
+              <w:left w:w="100.0" w:type="dxa"/>
+              <w:bottom w:w="100.0" w:type="dxa"/>
+              <w:right w:w="100.0" w:type="dxa"/>
+            </w:tcMar>
+            <w:vAlign w:val="top"/>
+          </w:tcPr>
+          <w:p>
+            <w:pPr>
+              <w:keepNext w:val="0"/>
+              <w:keepLines w:val="0"/>
+              <w:widowControl w:val="0"/>
+              <w:pBdr>
+                <w:top w:space="0" w:sz="0" w:val="nil"/>
+                <w:left w:space="0" w:sz="0" w:val="nil"/>
+                <w:bottom w:space="0" w:sz="0" w:val="nil"/>
+                <w:right w:space="0" w:sz="0" w:val="nil"/>
+                <w:between w:space="0" w:sz="0" w:val="nil"/>
+              </w:pBdr>
+              <w:shd w:fill="auto" w:val="clear"/>
+              <w:spacing w:after="0" w:before="0" w:line="240" w:lineRule="auto"/>
+              <w:ind w:left="0" w:right="0" w:firstLine="0"/>
+              <w:jc w:val="left"/>
+              <w:rPr>
+                <w:sz w:val="28"/>
+                <w:szCs w:val="28"/>
+              </w:rPr>
+            </w:pPr>
+            <w:r>
+              <w:rPr>
+                <w:sz w:val="28"/>
+                <w:szCs w:val="28"/>
+                <w:rtl w:val="0"/>
+              </w:rPr>
+              <w:t xml:space="preserve">The App should be easily ported from one device into another in less than 10 min</w:t>
+            </w:r>
+          </w:p>
+        </w:tc>
+        <w:tc>
+          <w:tcPr>
+            <w:shd w:fill="auto" w:val="clear"/>
+            <w:tcMar>
+              <w:top w:w="100.0" w:type="dxa"/>
+              <w:left w:w="100.0" w:type="dxa"/>
+              <w:bottom w:w="100.0" w:type="dxa"/>
+              <w:right w:w="100.0" w:type="dxa"/>
+            </w:tcMar>
+            <w:vAlign w:val="top"/>
+          </w:tcPr>
+          <w:p>
+            <w:pPr>
+              <w:keepNext w:val="0"/>
+              <w:keepLines w:val="0"/>
+              <w:widowControl w:val="0"/>
+              <w:pBdr>
+                <w:top w:space="0" w:sz="0" w:val="nil"/>
+                <w:left w:space="0" w:sz="0" w:val="nil"/>
+                <w:bottom w:space="0" w:sz="0" w:val="nil"/>
+                <w:right w:space="0" w:sz="0" w:val="nil"/>
+                <w:between w:space="0" w:sz="0" w:val="nil"/>
+              </w:pBdr>
+              <w:shd w:fill="auto" w:val="clear"/>
+              <w:spacing w:after="0" w:before="0" w:line="240" w:lineRule="auto"/>
+              <w:ind w:left="0" w:right="0" w:firstLine="0"/>
+              <w:jc w:val="left"/>
+              <w:rPr>
+                <w:sz w:val="28"/>
+                <w:szCs w:val="28"/>
+              </w:rPr>
+            </w:pPr>
+            <w:r>
+              <w:rPr>
+                <w:sz w:val="28"/>
+                <w:szCs w:val="28"/>
+                <w:rtl w:val="0"/>
+              </w:rPr>
+              <w:t xml:space="preserve">All FRs</w:t>
+            </w:r>
+          </w:p>
+        </w:tc>
+      </w:tr>
+      <w:tr>
+        <w:tc>
+          <w:tcPr>
+            <w:shd w:fill="auto" w:val="clear"/>
+            <w:tcMar>
+              <w:top w:w="100.0" w:type="dxa"/>
+              <w:left w:w="100.0" w:type="dxa"/>
+              <w:bottom w:w="100.0" w:type="dxa"/>
+              <w:right w:w="100.0" w:type="dxa"/>
+            </w:tcMar>
+            <w:vAlign w:val="top"/>
+          </w:tcPr>
+          <w:p>
+            <w:pPr>
+              <w:keepNext w:val="0"/>
+              <w:keepLines w:val="0"/>
+              <w:widowControl w:val="0"/>
+              <w:pBdr>
+                <w:top w:space="0" w:sz="0" w:val="nil"/>
+                <w:left w:space="0" w:sz="0" w:val="nil"/>
+                <w:bottom w:space="0" w:sz="0" w:val="nil"/>
+                <w:right w:space="0" w:sz="0" w:val="nil"/>
+                <w:between w:space="0" w:sz="0" w:val="nil"/>
+              </w:pBdr>
+              <w:shd w:fill="auto" w:val="clear"/>
+              <w:spacing w:after="0" w:before="0" w:line="240" w:lineRule="auto"/>
+              <w:ind w:left="0" w:right="0" w:firstLine="0"/>
+              <w:jc w:val="left"/>
+              <w:rPr>
+                <w:sz w:val="28"/>
+                <w:szCs w:val="28"/>
+              </w:rPr>
+            </w:pPr>
+            <w:r>
+              <w:rPr>
+                <w:sz w:val="28"/>
+                <w:szCs w:val="28"/>
+                <w:rtl w:val="0"/>
+              </w:rPr>
+              <w:t xml:space="preserve">NFR4</w:t>
+            </w:r>
+          </w:p>
+        </w:tc>
+        <w:tc>
+          <w:tcPr>
+            <w:shd w:fill="auto" w:val="clear"/>
+            <w:tcMar>
+              <w:top w:w="100.0" w:type="dxa"/>
+              <w:left w:w="100.0" w:type="dxa"/>
+              <w:bottom w:w="100.0" w:type="dxa"/>
+              <w:right w:w="100.0" w:type="dxa"/>
+            </w:tcMar>
+            <w:vAlign w:val="top"/>
+          </w:tcPr>
+          <w:p>
+            <w:pPr>
+              <w:keepNext w:val="0"/>
+              <w:keepLines w:val="0"/>
+              <w:widowControl w:val="0"/>
+              <w:pBdr>
+                <w:top w:space="0" w:sz="0" w:val="nil"/>
+                <w:left w:space="0" w:sz="0" w:val="nil"/>
+                <w:bottom w:space="0" w:sz="0" w:val="nil"/>
+                <w:right w:space="0" w:sz="0" w:val="nil"/>
+                <w:between w:space="0" w:sz="0" w:val="nil"/>
+              </w:pBdr>
+              <w:shd w:fill="auto" w:val="clear"/>
+              <w:spacing w:after="0" w:before="0" w:line="240" w:lineRule="auto"/>
+              <w:ind w:left="0" w:right="0" w:firstLine="0"/>
+              <w:jc w:val="left"/>
+              <w:rPr>
+                <w:sz w:val="28"/>
+                <w:szCs w:val="28"/>
+              </w:rPr>
+            </w:pPr>
+            <w:r>
+              <w:rPr>
+                <w:sz w:val="28"/>
+                <w:szCs w:val="28"/>
+                <w:rtl w:val="0"/>
+              </w:rPr>
+              <w:t xml:space="preserve">Efficiency</w:t>
+            </w:r>
+          </w:p>
+        </w:tc>
+        <w:tc>
+          <w:tcPr>
+            <w:shd w:fill="auto" w:val="clear"/>
+            <w:tcMar>
+              <w:top w:w="100.0" w:type="dxa"/>
+              <w:left w:w="100.0" w:type="dxa"/>
+              <w:bottom w:w="100.0" w:type="dxa"/>
+              <w:right w:w="100.0" w:type="dxa"/>
+            </w:tcMar>
+            <w:vAlign w:val="top"/>
+          </w:tcPr>
+          <w:p>
+            <w:pPr>
+              <w:keepNext w:val="0"/>
+              <w:keepLines w:val="0"/>
+              <w:widowControl w:val="0"/>
+              <w:pBdr>
+                <w:top w:space="0" w:sz="0" w:val="nil"/>
+                <w:left w:space="0" w:sz="0" w:val="nil"/>
+                <w:bottom w:space="0" w:sz="0" w:val="nil"/>
+                <w:right w:space="0" w:sz="0" w:val="nil"/>
+                <w:between w:space="0" w:sz="0" w:val="nil"/>
+              </w:pBdr>
+              <w:shd w:fill="auto" w:val="clear"/>
+              <w:spacing w:after="0" w:before="0" w:line="240" w:lineRule="auto"/>
+              <w:ind w:left="0" w:right="0" w:firstLine="0"/>
+              <w:jc w:val="left"/>
+              <w:rPr>
+                <w:sz w:val="28"/>
+                <w:szCs w:val="28"/>
+              </w:rPr>
+            </w:pPr>
+            <w:r>
+              <w:rPr>
+                <w:sz w:val="28"/>
+                <w:szCs w:val="28"/>
+                <w:rtl w:val="0"/>
+              </w:rPr>
+              <w:t xml:space="preserve">All function should complete in &lt;0.5s</w:t>
+            </w:r>
+          </w:p>
+        </w:tc>
+        <w:tc>
+          <w:tcPr>
+            <w:shd w:fill="auto" w:val="clear"/>
+            <w:tcMar>
+              <w:top w:w="100.0" w:type="dxa"/>
+              <w:left w:w="100.0" w:type="dxa"/>
+              <w:bottom w:w="100.0" w:type="dxa"/>
+              <w:right w:w="100.0" w:type="dxa"/>
+            </w:tcMar>
+            <w:vAlign w:val="top"/>
+          </w:tcPr>
+          <w:p>
+            <w:pPr>
+              <w:keepNext w:val="0"/>
+              <w:keepLines w:val="0"/>
+              <w:widowControl w:val="0"/>
+              <w:pBdr>
+                <w:top w:space="0" w:sz="0" w:val="nil"/>
+                <w:left w:space="0" w:sz="0" w:val="nil"/>
+                <w:bottom w:space="0" w:sz="0" w:val="nil"/>
+                <w:right w:space="0" w:sz="0" w:val="nil"/>
+                <w:between w:space="0" w:sz="0" w:val="nil"/>
+              </w:pBdr>
+              <w:shd w:fill="auto" w:val="clear"/>
+              <w:spacing w:after="0" w:before="0" w:line="240" w:lineRule="auto"/>
+              <w:ind w:left="0" w:right="0" w:firstLine="0"/>
+              <w:jc w:val="left"/>
+              <w:rPr>
+                <w:sz w:val="28"/>
+                <w:szCs w:val="28"/>
+              </w:rPr>
+            </w:pPr>
+            <w:r>
+              <w:rPr>
+                <w:sz w:val="28"/>
+                <w:szCs w:val="28"/>
+                <w:rtl w:val="0"/>
+              </w:rPr>
+              <w:t xml:space="preserve">All FRs</w:t>
+            </w:r>
+          </w:p>
+        </w:tc>
+      </w:tr>
+      <w:tr>
+        <w:tc>
+          <w:tcPr>
+            <w:shd w:fill="auto" w:val="clear"/>
+            <w:tcMar>
+              <w:top w:w="100.0" w:type="dxa"/>
+              <w:left w:w="100.0" w:type="dxa"/>
+              <w:bottom w:w="100.0" w:type="dxa"/>
+              <w:right w:w="100.0" w:type="dxa"/>
+            </w:tcMar>
+            <w:vAlign w:val="top"/>
+          </w:tcPr>
+          <w:p>
+            <w:pPr>
+              <w:keepNext w:val="0"/>
+              <w:keepLines w:val="0"/>
+              <w:widowControl w:val="0"/>
+              <w:pBdr>
+                <w:top w:space="0" w:sz="0" w:val="nil"/>
+                <w:left w:space="0" w:sz="0" w:val="nil"/>
+                <w:bottom w:space="0" w:sz="0" w:val="nil"/>
+                <w:right w:space="0" w:sz="0" w:val="nil"/>
+                <w:between w:space="0" w:sz="0" w:val="nil"/>
+              </w:pBdr>
+              <w:shd w:fill="auto" w:val="clear"/>
+              <w:spacing w:after="0" w:before="0" w:line="240" w:lineRule="auto"/>
+              <w:ind w:left="0" w:right="0" w:firstLine="0"/>
+              <w:jc w:val="left"/>
+              <w:rPr>
+                <w:sz w:val="28"/>
+                <w:szCs w:val="28"/>
+              </w:rPr>
+            </w:pPr>
+            <w:r>
+              <w:rPr>
+                <w:sz w:val="28"/>
+                <w:szCs w:val="28"/>
+                <w:rtl w:val="0"/>
+              </w:rPr>
+              <w:t xml:space="preserve">NFR5</w:t>
+            </w:r>
+          </w:p>
+        </w:tc>
+        <w:tc>
+          <w:tcPr>
+            <w:shd w:fill="auto" w:val="clear"/>
+            <w:tcMar>
+              <w:top w:w="100.0" w:type="dxa"/>
+              <w:left w:w="100.0" w:type="dxa"/>
+              <w:bottom w:w="100.0" w:type="dxa"/>
+              <w:right w:w="100.0" w:type="dxa"/>
+            </w:tcMar>
+            <w:vAlign w:val="top"/>
+          </w:tcPr>
+          <w:p>
+            <w:pPr>
+              <w:keepNext w:val="0"/>
+              <w:keepLines w:val="0"/>
+              <w:widowControl w:val="0"/>
+              <w:pBdr>
+                <w:top w:space="0" w:sz="0" w:val="nil"/>
+                <w:left w:space="0" w:sz="0" w:val="nil"/>
+                <w:bottom w:space="0" w:sz="0" w:val="nil"/>
+                <w:right w:space="0" w:sz="0" w:val="nil"/>
+                <w:between w:space="0" w:sz="0" w:val="nil"/>
+              </w:pBdr>
+              <w:shd w:fill="auto" w:val="clear"/>
+              <w:spacing w:after="0" w:before="0" w:line="240" w:lineRule="auto"/>
+              <w:ind w:left="0" w:right="0" w:firstLine="0"/>
+              <w:jc w:val="left"/>
+              <w:rPr>
+                <w:sz w:val="28"/>
+                <w:szCs w:val="28"/>
+              </w:rPr>
+            </w:pPr>
+            <w:r>
+              <w:rPr>
+                <w:sz w:val="28"/>
+                <w:szCs w:val="28"/>
+                <w:rtl w:val="0"/>
+              </w:rPr>
+              <w:t xml:space="preserve">Localization</w:t>
+            </w:r>
+          </w:p>
+        </w:tc>
+        <w:tc>
+          <w:tcPr>
+            <w:shd w:fill="auto" w:val="clear"/>
+            <w:tcMar>
+              <w:top w:w="100.0" w:type="dxa"/>
+              <w:left w:w="100.0" w:type="dxa"/>
+              <w:bottom w:w="100.0" w:type="dxa"/>
+              <w:right w:w="100.0" w:type="dxa"/>
+            </w:tcMar>
+            <w:vAlign w:val="top"/>
+          </w:tcPr>
+          <w:p>
+            <w:pPr>
+              <w:keepNext w:val="0"/>
+              <w:keepLines w:val="0"/>
+              <w:widowControl w:val="0"/>
+              <w:pBdr>
+                <w:top w:space="0" w:sz="0" w:val="nil"/>
+                <w:left w:space="0" w:sz="0" w:val="nil"/>
+                <w:bottom w:space="0" w:sz="0" w:val="nil"/>
+                <w:right w:space="0" w:sz="0" w:val="nil"/>
+                <w:between w:space="0" w:sz="0" w:val="nil"/>
+              </w:pBdr>
+              <w:shd w:fill="auto" w:val="clear"/>
+              <w:spacing w:after="0" w:before="0" w:line="240" w:lineRule="auto"/>
+              <w:ind w:left="0" w:right="0" w:firstLine="0"/>
+              <w:jc w:val="left"/>
+              <w:rPr>
+                <w:sz w:val="28"/>
+                <w:szCs w:val="28"/>
+              </w:rPr>
+            </w:pPr>
+            <w:r>
+              <w:rPr>
+                <w:sz w:val="28"/>
+                <w:szCs w:val="28"/>
+                <w:rtl w:val="0"/>
+              </w:rPr>
+              <w:t xml:space="preserve">Km and miles can be used, price can be set in €,$ and £</w:t>
+            </w:r>
+          </w:p>
+        </w:tc>
+        <w:tc>
+          <w:tcPr>
+            <w:shd w:fill="auto" w:val="clear"/>
+            <w:tcMar>
+              <w:top w:w="100.0" w:type="dxa"/>
+              <w:left w:w="100.0" w:type="dxa"/>
+              <w:bottom w:w="100.0" w:type="dxa"/>
+              <w:right w:w="100.0" w:type="dxa"/>
+            </w:tcMar>
+            <w:vAlign w:val="top"/>
+          </w:tcPr>
+          <w:p>
+            <w:pPr>
+              <w:keepNext w:val="0"/>
+              <w:keepLines w:val="0"/>
+              <w:widowControl w:val="0"/>
+              <w:pBdr>
+                <w:top w:space="0" w:sz="0" w:val="nil"/>
+                <w:left w:space="0" w:sz="0" w:val="nil"/>
+                <w:bottom w:space="0" w:sz="0" w:val="nil"/>
+                <w:right w:space="0" w:sz="0" w:val="nil"/>
+                <w:between w:space="0" w:sz="0" w:val="nil"/>
+              </w:pBdr>
+              <w:shd w:fill="auto" w:val="clear"/>
+              <w:spacing w:after="0" w:before="0" w:line="240" w:lineRule="auto"/>
+              <w:ind w:left="0" w:right="0" w:firstLine="0"/>
+              <w:jc w:val="left"/>
+              <w:rPr>
+                <w:sz w:val="28"/>
+                <w:szCs w:val="28"/>
+              </w:rPr>
+            </w:pPr>
+            <w:r>
+              <w:rPr>
+                <w:rtl w:val="0"/>
+              </w:rPr>
+            </w:r>
+          </w:p>
+        </w:tc>
+      </w:tr>
+      <w:tr>
+        <w:tc>
+          <w:tcPr>
+            <w:shd w:fill="auto" w:val="clear"/>
+            <w:tcMar>
+              <w:top w:w="100.0" w:type="dxa"/>
+              <w:left w:w="100.0" w:type="dxa"/>
+              <w:bottom w:w="100.0" w:type="dxa"/>
+              <w:right w:w="100.0" w:type="dxa"/>
+            </w:tcMar>
+            <w:vAlign w:val="top"/>
+          </w:tcPr>
+          <w:p>
+            <w:pPr>
+              <w:keepNext w:val="0"/>
+              <w:keepLines w:val="0"/>
+              <w:widowControl w:val="0"/>
+              <w:pBdr>
+                <w:top w:space="0" w:sz="0" w:val="nil"/>
+                <w:left w:space="0" w:sz="0" w:val="nil"/>
+                <w:bottom w:space="0" w:sz="0" w:val="nil"/>
+                <w:right w:space="0" w:sz="0" w:val="nil"/>
+                <w:between w:space="0" w:sz="0" w:val="nil"/>
+              </w:pBdr>
+              <w:shd w:fill="auto" w:val="clear"/>
+              <w:spacing w:after="0" w:before="0" w:line="240" w:lineRule="auto"/>
+              <w:ind w:left="0" w:right="0" w:firstLine="0"/>
+              <w:jc w:val="left"/>
+              <w:rPr>
+                <w:sz w:val="28"/>
+                <w:szCs w:val="28"/>
+              </w:rPr>
+            </w:pPr>
+            <w:r>
+              <w:rPr>
+                <w:sz w:val="28"/>
+                <w:szCs w:val="28"/>
+                <w:rtl w:val="0"/>
+              </w:rPr>
+              <w:t xml:space="preserve">NFR6</w:t>
+            </w:r>
+          </w:p>
+        </w:tc>
+        <w:tc>
+          <w:tcPr>
+            <w:shd w:fill="auto" w:val="clear"/>
+            <w:tcMar>
+              <w:top w:w="100.0" w:type="dxa"/>
+              <w:left w:w="100.0" w:type="dxa"/>
+              <w:bottom w:w="100.0" w:type="dxa"/>
+              <w:right w:w="100.0" w:type="dxa"/>
+            </w:tcMar>
+            <w:vAlign w:val="top"/>
+          </w:tcPr>
+          <w:p>
+            <w:pPr>
+              <w:keepNext w:val="0"/>
+              <w:keepLines w:val="0"/>
+              <w:widowControl w:val="0"/>
+              <w:pBdr>
+                <w:top w:space="0" w:sz="0" w:val="nil"/>
+                <w:left w:space="0" w:sz="0" w:val="nil"/>
+                <w:bottom w:space="0" w:sz="0" w:val="nil"/>
+                <w:right w:space="0" w:sz="0" w:val="nil"/>
+                <w:between w:space="0" w:sz="0" w:val="nil"/>
+              </w:pBdr>
+              <w:shd w:fill="auto" w:val="clear"/>
+              <w:spacing w:after="0" w:before="0" w:line="240" w:lineRule="auto"/>
+              <w:ind w:left="0" w:right="0" w:firstLine="0"/>
+              <w:jc w:val="left"/>
+              <w:rPr>
+                <w:sz w:val="28"/>
+                <w:szCs w:val="28"/>
+              </w:rPr>
+            </w:pPr>
+            <w:r>
+              <w:rPr>
+                <w:sz w:val="28"/>
+                <w:szCs w:val="28"/>
+                <w:rtl w:val="0"/>
+              </w:rPr>
+              <w:t xml:space="preserve">Maintainability</w:t>
+            </w:r>
+          </w:p>
+        </w:tc>
+        <w:tc>
+          <w:tcPr>
+            <w:shd w:fill="auto" w:val="clear"/>
+            <w:tcMar>
+              <w:top w:w="100.0" w:type="dxa"/>
+              <w:left w:w="100.0" w:type="dxa"/>
+              <w:bottom w:w="100.0" w:type="dxa"/>
+              <w:right w:w="100.0" w:type="dxa"/>
+            </w:tcMar>
+            <w:vAlign w:val="top"/>
+          </w:tcPr>
+          <w:p>
+            <w:pPr>
+              <w:keepNext w:val="0"/>
+              <w:keepLines w:val="0"/>
+              <w:widowControl w:val="0"/>
+              <w:pBdr>
+                <w:top w:space="0" w:sz="0" w:val="nil"/>
+                <w:left w:space="0" w:sz="0" w:val="nil"/>
+                <w:bottom w:space="0" w:sz="0" w:val="nil"/>
+                <w:right w:space="0" w:sz="0" w:val="nil"/>
+                <w:between w:space="0" w:sz="0" w:val="nil"/>
+              </w:pBdr>
+              <w:shd w:fill="auto" w:val="clear"/>
+              <w:spacing w:after="0" w:before="0" w:line="240" w:lineRule="auto"/>
+              <w:ind w:left="0" w:right="0" w:firstLine="0"/>
+              <w:jc w:val="left"/>
+              <w:rPr>
+                <w:sz w:val="28"/>
+                <w:szCs w:val="28"/>
+              </w:rPr>
+            </w:pPr>
+            <w:r>
+              <w:rPr>
+                <w:sz w:val="28"/>
+                <w:szCs w:val="28"/>
+                <w:rtl w:val="0"/>
+              </w:rPr>
+              <w:t xml:space="preserve">Database ,App and Website should be constantly updated</w:t>
+            </w:r>
+          </w:p>
+        </w:tc>
+        <w:tc>
+          <w:tcPr>
+            <w:shd w:fill="auto" w:val="clear"/>
+            <w:tcMar>
+              <w:top w:w="100.0" w:type="dxa"/>
+              <w:left w:w="100.0" w:type="dxa"/>
+              <w:bottom w:w="100.0" w:type="dxa"/>
+              <w:right w:w="100.0" w:type="dxa"/>
+            </w:tcMar>
+            <w:vAlign w:val="top"/>
+          </w:tcPr>
+          <w:p>
+            <w:pPr>
+              <w:keepNext w:val="0"/>
+              <w:keepLines w:val="0"/>
+              <w:widowControl w:val="0"/>
+              <w:pBdr>
+                <w:top w:space="0" w:sz="0" w:val="nil"/>
+                <w:left w:space="0" w:sz="0" w:val="nil"/>
+                <w:bottom w:space="0" w:sz="0" w:val="nil"/>
+                <w:right w:space="0" w:sz="0" w:val="nil"/>
+                <w:between w:space="0" w:sz="0" w:val="nil"/>
+              </w:pBdr>
+              <w:shd w:fill="auto" w:val="clear"/>
+              <w:spacing w:after="0" w:before="0" w:line="240" w:lineRule="auto"/>
+              <w:ind w:left="0" w:right="0" w:firstLine="0"/>
+              <w:jc w:val="left"/>
+              <w:rPr>
+                <w:sz w:val="28"/>
+                <w:szCs w:val="28"/>
+              </w:rPr>
+            </w:pPr>
+            <w:r>
+              <w:rPr>
+                <w:rtl w:val="0"/>
+              </w:rPr>
+            </w:r>
+          </w:p>
+        </w:tc>
+      </w:tr>
+    </w:tbl>
+    <w:p>
+      <w:pPr>
+        <w:ind w:left="0" w:firstLine="720"/>
+        <w:rPr>
+          <w:sz w:val="28"/>
+          <w:szCs w:val="28"/>
+        </w:rPr>
+      </w:pPr>
+      <w:r>
+        <w:rPr>
+          <w:rtl w:val="0"/>
+        </w:rPr>
+      </w:r>
+    </w:p>
+    <w:p>
+      <w:pPr>
+        <w:ind w:left="0" w:firstLine="720"/>
+        <w:rPr>
+          <w:b w:val="1"/>
+          <w:sz w:val="28"/>
+          <w:szCs w:val="28"/>
+        </w:rPr>
+      </w:pPr>
+      <w:r>
+        <w:rPr>
+          <w:rtl w:val="0"/>
+        </w:rPr>
+      </w:r>
+    </w:p>
+    <w:p>
+      <w:pPr>
         <w:ind w:left="0" w:firstLine="0"/>
         <w:rPr>
+          <w:b w:val="1"/>
           <w:sz w:val="28"/>
           <w:szCs w:val="28"/>
         </w:rPr>
@@ -3037,6 +5392,32 @@
     </w:tblPr>
   </w:style>
   <w:style w:type="table" w:styleId="Table2">
+    <w:basedOn w:val="TableNormal"/>
+    <w:tblPr>
+      <w:tblStyleRowBandSize w:val="1"/>
+      <w:tblStyleColBandSize w:val="1"/>
+      <w:tblCellMar>
+        <w:top w:w="100.0" w:type="dxa"/>
+        <w:left w:w="100.0" w:type="dxa"/>
+        <w:bottom w:w="100.0" w:type="dxa"/>
+        <w:right w:w="100.0" w:type="dxa"/>
+      </w:tblCellMar>
+    </w:tblPr>
+  </w:style>
+  <w:style w:type="table" w:styleId="Table3">
+    <w:basedOn w:val="TableNormal"/>
+    <w:tblPr>
+      <w:tblStyleRowBandSize w:val="1"/>
+      <w:tblStyleColBandSize w:val="1"/>
+      <w:tblCellMar>
+        <w:top w:w="100.0" w:type="dxa"/>
+        <w:left w:w="100.0" w:type="dxa"/>
+        <w:bottom w:w="100.0" w:type="dxa"/>
+        <w:right w:w="100.0" w:type="dxa"/>
+      </w:tblCellMar>
+    </w:tblPr>
+  </w:style>
+  <w:style w:type="table" w:styleId="Table4">
     <w:basedOn w:val="TableNormal"/>
     <w:tblPr>
       <w:tblStyleRowBandSize w:val="1"/>

</xml_diff>

<commit_message>
Added  User Case Diagram and some User Cases Fixed some errore, modified FRs
</commit_message>
<xml_diff>
--- a/REQ_s276086.docx
+++ b/REQ_s276086.docx
@@ -65,7 +65,7 @@
           <w:szCs w:val="28"/>
           <w:rtl w:val="0"/>
         </w:rPr>
-        <w:t xml:space="preserve">Version: 1</w:t>
+        <w:t xml:space="preserve">Version: 3</w:t>
       </w:r>
     </w:p>
     <w:p>
@@ -93,135 +93,49 @@
       </w:pPr>
       <w:r>
         <w:rPr>
-          <w:rtl w:val="0"/>
-        </w:rPr>
-      </w:r>
-    </w:p>
-    <w:p>
-      <w:pPr>
-        <w:rPr>
-          <w:b w:val="1"/>
-          <w:sz w:val="28"/>
-          <w:szCs w:val="28"/>
-        </w:rPr>
-      </w:pPr>
-      <w:r>
-        <w:rPr>
-          <w:b w:val="1"/>
-          <w:sz w:val="28"/>
-          <w:szCs w:val="28"/>
-          <w:rtl w:val="0"/>
-        </w:rPr>
-        <w:t xml:space="preserve">#Contents</w:t>
-      </w:r>
-    </w:p>
-    <w:p>
-      <w:pPr>
-        <w:numPr>
-          <w:ilvl w:val="0"/>
-          <w:numId w:val="3"/>
-        </w:numPr>
-        <w:ind w:left="720" w:hanging="360"/>
-        <w:rPr>
-          <w:sz w:val="28"/>
-          <w:szCs w:val="28"/>
-          <w:u w:val="none"/>
-        </w:rPr>
-      </w:pPr>
-      <w:r>
-        <w:rPr>
-          <w:sz w:val="28"/>
-          <w:szCs w:val="28"/>
-          <w:rtl w:val="0"/>
-        </w:rPr>
-        <w:t xml:space="preserve">Abstract</w:t>
-      </w:r>
-    </w:p>
-    <w:p>
-      <w:pPr>
-        <w:numPr>
-          <w:ilvl w:val="0"/>
-          <w:numId w:val="3"/>
-        </w:numPr>
-        <w:ind w:left="720" w:hanging="360"/>
-        <w:rPr>
-          <w:sz w:val="28"/>
-          <w:szCs w:val="28"/>
-          <w:u w:val="none"/>
-        </w:rPr>
-      </w:pPr>
-      <w:r>
-        <w:rPr>
-          <w:sz w:val="28"/>
-          <w:szCs w:val="28"/>
-          <w:rtl w:val="0"/>
-        </w:rPr>
-        <w:t xml:space="preserve">Stakeholders</w:t>
-      </w:r>
-    </w:p>
-    <w:p>
-      <w:pPr>
-        <w:numPr>
-          <w:ilvl w:val="0"/>
-          <w:numId w:val="3"/>
-        </w:numPr>
-        <w:ind w:left="720" w:hanging="360"/>
-        <w:rPr>
-          <w:sz w:val="28"/>
-          <w:szCs w:val="28"/>
-        </w:rPr>
-      </w:pPr>
-      <w:r>
-        <w:rPr>
-          <w:sz w:val="28"/>
-          <w:szCs w:val="28"/>
-          <w:rtl w:val="0"/>
-        </w:rPr>
-        <w:t xml:space="preserve">Context Diagram and Interfaces</w:t>
-      </w:r>
-    </w:p>
-    <w:p>
-      <w:pPr>
-        <w:numPr>
-          <w:ilvl w:val="0"/>
-          <w:numId w:val="4"/>
-        </w:numPr>
-        <w:ind w:left="1440" w:hanging="360"/>
-        <w:rPr>
-          <w:sz w:val="28"/>
-          <w:szCs w:val="28"/>
-          <w:u w:val="none"/>
-        </w:rPr>
-      </w:pPr>
-      <w:r>
-        <w:rPr>
-          <w:sz w:val="28"/>
-          <w:szCs w:val="28"/>
-          <w:rtl w:val="0"/>
-        </w:rPr>
-        <w:t xml:space="preserve">Context Diagram</w:t>
-      </w:r>
-    </w:p>
-    <w:p>
-      <w:pPr>
-        <w:numPr>
-          <w:ilvl w:val="0"/>
-          <w:numId w:val="4"/>
-        </w:numPr>
-        <w:ind w:left="1440" w:hanging="360"/>
-        <w:rPr>
-          <w:sz w:val="28"/>
-          <w:szCs w:val="28"/>
-          <w:u w:val="none"/>
-        </w:rPr>
-      </w:pPr>
-      <w:r>
-        <w:rPr>
-          <w:sz w:val="28"/>
-          <w:szCs w:val="28"/>
-          <w:rtl w:val="0"/>
-        </w:rPr>
-        <w:t xml:space="preserve">Interfaces</w:t>
+          <w:sz w:val="28"/>
+          <w:szCs w:val="28"/>
+          <w:rtl w:val="0"/>
+        </w:rPr>
+        <w:t xml:space="preserve">2   -   Added functional requirements and nonfunctional requirements </w:t>
+      </w:r>
+    </w:p>
+    <w:p>
+      <w:pPr>
+        <w:ind w:left="0" w:firstLine="0"/>
+        <w:rPr>
+          <w:sz w:val="28"/>
+          <w:szCs w:val="28"/>
+        </w:rPr>
+      </w:pPr>
+      <w:r>
+        <w:rPr>
+          <w:sz w:val="28"/>
+          <w:szCs w:val="28"/>
+          <w:rtl w:val="0"/>
+        </w:rPr>
+        <w:t xml:space="preserve">     -</w:t>
+        <w:tab/>
+        <w:t xml:space="preserve">Fixed some errors</w:t>
+      </w:r>
+    </w:p>
+    <w:p>
+      <w:pPr>
+        <w:ind w:left="0" w:firstLine="0"/>
+        <w:rPr>
+          <w:sz w:val="28"/>
+          <w:szCs w:val="28"/>
+        </w:rPr>
+      </w:pPr>
+      <w:r>
+        <w:rPr>
+          <w:sz w:val="28"/>
+          <w:szCs w:val="28"/>
+          <w:rtl w:val="0"/>
+        </w:rPr>
+        <w:t xml:space="preserve">3   -</w:t>
+        <w:tab/>
+        <w:t xml:space="preserve">Added  User Case Diagram and some User Cases</w:t>
       </w:r>
     </w:p>
     <w:p>
@@ -243,14 +157,46 @@
           <w:szCs w:val="28"/>
           <w:rtl w:val="0"/>
         </w:rPr>
-        <w:t xml:space="preserve">Stories and personas</w:t>
+        <w:t xml:space="preserve">Fixed some errore, modified FRs</w:t>
+      </w:r>
+    </w:p>
+    <w:p>
+      <w:pPr>
+        <w:ind w:left="0" w:firstLine="0"/>
+        <w:rPr>
+          <w:sz w:val="28"/>
+          <w:szCs w:val="28"/>
+        </w:rPr>
+      </w:pPr>
+      <w:r>
+        <w:rPr>
+          <w:rtl w:val="0"/>
+        </w:rPr>
+      </w:r>
+    </w:p>
+    <w:p>
+      <w:pPr>
+        <w:rPr>
+          <w:b w:val="1"/>
+          <w:sz w:val="28"/>
+          <w:szCs w:val="28"/>
+        </w:rPr>
+      </w:pPr>
+      <w:r>
+        <w:rPr>
+          <w:b w:val="1"/>
+          <w:sz w:val="28"/>
+          <w:szCs w:val="28"/>
+          <w:rtl w:val="0"/>
+        </w:rPr>
+        <w:t xml:space="preserve">#Contents</w:t>
       </w:r>
     </w:p>
     <w:p>
       <w:pPr>
         <w:numPr>
           <w:ilvl w:val="0"/>
-          <w:numId w:val="1"/>
+          <w:numId w:val="4"/>
         </w:numPr>
         <w:ind w:left="720" w:hanging="360"/>
         <w:rPr>
@@ -265,7 +211,94 @@
           <w:szCs w:val="28"/>
           <w:rtl w:val="0"/>
         </w:rPr>
-        <w:t xml:space="preserve">Functional and Nonfunctional requirements</w:t>
+        <w:t xml:space="preserve">Abstract</w:t>
+      </w:r>
+    </w:p>
+    <w:p>
+      <w:pPr>
+        <w:numPr>
+          <w:ilvl w:val="0"/>
+          <w:numId w:val="4"/>
+        </w:numPr>
+        <w:ind w:left="720" w:hanging="360"/>
+        <w:rPr>
+          <w:sz w:val="28"/>
+          <w:szCs w:val="28"/>
+          <w:u w:val="none"/>
+        </w:rPr>
+      </w:pPr>
+      <w:r>
+        <w:rPr>
+          <w:sz w:val="28"/>
+          <w:szCs w:val="28"/>
+          <w:rtl w:val="0"/>
+        </w:rPr>
+        <w:t xml:space="preserve">Stakeholders</w:t>
+      </w:r>
+    </w:p>
+    <w:p>
+      <w:pPr>
+        <w:numPr>
+          <w:ilvl w:val="0"/>
+          <w:numId w:val="4"/>
+        </w:numPr>
+        <w:ind w:left="720" w:hanging="360"/>
+        <w:rPr>
+          <w:sz w:val="28"/>
+          <w:szCs w:val="28"/>
+        </w:rPr>
+      </w:pPr>
+      <w:r>
+        <w:rPr>
+          <w:sz w:val="28"/>
+          <w:szCs w:val="28"/>
+          <w:rtl w:val="0"/>
+        </w:rPr>
+        <w:t xml:space="preserve">Context Diagram and Interfaces</w:t>
+      </w:r>
+    </w:p>
+    <w:p>
+      <w:pPr>
+        <w:numPr>
+          <w:ilvl w:val="0"/>
+          <w:numId w:val="5"/>
+        </w:numPr>
+        <w:ind w:left="1440" w:hanging="360"/>
+        <w:rPr>
+          <w:sz w:val="28"/>
+          <w:szCs w:val="28"/>
+          <w:u w:val="none"/>
+        </w:rPr>
+      </w:pPr>
+      <w:r>
+        <w:rPr>
+          <w:sz w:val="28"/>
+          <w:szCs w:val="28"/>
+          <w:rtl w:val="0"/>
+        </w:rPr>
+        <w:t xml:space="preserve">Context Diagram</w:t>
+      </w:r>
+    </w:p>
+    <w:p>
+      <w:pPr>
+        <w:numPr>
+          <w:ilvl w:val="0"/>
+          <w:numId w:val="5"/>
+        </w:numPr>
+        <w:ind w:left="1440" w:hanging="360"/>
+        <w:rPr>
+          <w:sz w:val="28"/>
+          <w:szCs w:val="28"/>
+          <w:u w:val="none"/>
+        </w:rPr>
+      </w:pPr>
+      <w:r>
+        <w:rPr>
+          <w:sz w:val="28"/>
+          <w:szCs w:val="28"/>
+          <w:rtl w:val="0"/>
+        </w:rPr>
+        <w:t xml:space="preserve">Interfaces</w:t>
       </w:r>
     </w:p>
     <w:p>
@@ -274,7 +307,7 @@
           <w:ilvl w:val="0"/>
           <w:numId w:val="2"/>
         </w:numPr>
-        <w:ind w:left="1440" w:hanging="360"/>
+        <w:ind w:left="720" w:hanging="360"/>
         <w:rPr>
           <w:sz w:val="28"/>
           <w:szCs w:val="28"/>
@@ -287,7 +320,7 @@
           <w:szCs w:val="28"/>
           <w:rtl w:val="0"/>
         </w:rPr>
-        <w:t xml:space="preserve">Functional requirements</w:t>
+        <w:t xml:space="preserve">Stories and personas</w:t>
       </w:r>
     </w:p>
     <w:p>
@@ -296,6 +329,28 @@
           <w:ilvl w:val="0"/>
           <w:numId w:val="2"/>
         </w:numPr>
+        <w:ind w:left="720" w:hanging="360"/>
+        <w:rPr>
+          <w:sz w:val="28"/>
+          <w:szCs w:val="28"/>
+          <w:u w:val="none"/>
+        </w:rPr>
+      </w:pPr>
+      <w:r>
+        <w:rPr>
+          <w:sz w:val="28"/>
+          <w:szCs w:val="28"/>
+          <w:rtl w:val="0"/>
+        </w:rPr>
+        <w:t xml:space="preserve">Functional and Nonfunctional requirements</w:t>
+      </w:r>
+    </w:p>
+    <w:p>
+      <w:pPr>
+        <w:numPr>
+          <w:ilvl w:val="0"/>
+          <w:numId w:val="3"/>
+        </w:numPr>
         <w:ind w:left="1440" w:hanging="360"/>
         <w:rPr>
           <w:sz w:val="28"/>
@@ -309,7 +364,50 @@
           <w:szCs w:val="28"/>
           <w:rtl w:val="0"/>
         </w:rPr>
+        <w:t xml:space="preserve">Functional requirements</w:t>
+      </w:r>
+    </w:p>
+    <w:p>
+      <w:pPr>
+        <w:numPr>
+          <w:ilvl w:val="0"/>
+          <w:numId w:val="3"/>
+        </w:numPr>
+        <w:ind w:left="1440" w:hanging="360"/>
+        <w:rPr>
+          <w:sz w:val="28"/>
+          <w:szCs w:val="28"/>
+          <w:u w:val="none"/>
+        </w:rPr>
+      </w:pPr>
+      <w:r>
+        <w:rPr>
+          <w:sz w:val="28"/>
+          <w:szCs w:val="28"/>
+          <w:rtl w:val="0"/>
+        </w:rPr>
         <w:t xml:space="preserve">Nonfunctional requirements </w:t>
+      </w:r>
+    </w:p>
+    <w:p>
+      <w:pPr>
+        <w:numPr>
+          <w:ilvl w:val="0"/>
+          <w:numId w:val="8"/>
+        </w:numPr>
+        <w:ind w:left="720" w:hanging="360"/>
+        <w:rPr>
+          <w:sz w:val="28"/>
+          <w:szCs w:val="28"/>
+        </w:rPr>
+      </w:pPr>
+      <w:r>
+        <w:rPr>
+          <w:sz w:val="28"/>
+          <w:szCs w:val="28"/>
+          <w:rtl w:val="0"/>
+        </w:rPr>
+        <w:t xml:space="preserve">Use case diagram and use cases</w:t>
       </w:r>
     </w:p>
     <w:p>
@@ -318,19 +416,64 @@
           <w:ilvl w:val="0"/>
           <w:numId w:val="7"/>
         </w:numPr>
-        <w:ind w:left="720" w:hanging="360"/>
-        <w:rPr>
-          <w:sz w:val="28"/>
-          <w:szCs w:val="28"/>
-        </w:rPr>
-      </w:pPr>
-      <w:r>
-        <w:rPr>
-          <w:sz w:val="28"/>
-          <w:szCs w:val="28"/>
-          <w:rtl w:val="0"/>
-        </w:rPr>
-        <w:t xml:space="preserve">Use case diagram and use cases</w:t>
+        <w:ind w:left="1440" w:hanging="360"/>
+        <w:rPr>
+          <w:sz w:val="28"/>
+          <w:szCs w:val="28"/>
+          <w:u w:val="none"/>
+        </w:rPr>
+      </w:pPr>
+      <w:r>
+        <w:rPr>
+          <w:sz w:val="28"/>
+          <w:szCs w:val="28"/>
+          <w:rtl w:val="0"/>
+        </w:rPr>
+        <w:t xml:space="preserve">Use case diagram</w:t>
+      </w:r>
+    </w:p>
+    <w:p>
+      <w:pPr>
+        <w:numPr>
+          <w:ilvl w:val="0"/>
+          <w:numId w:val="7"/>
+        </w:numPr>
+        <w:ind w:left="1440" w:hanging="360"/>
+        <w:rPr>
+          <w:sz w:val="28"/>
+          <w:szCs w:val="28"/>
+          <w:u w:val="none"/>
+        </w:rPr>
+      </w:pPr>
+      <w:r>
+        <w:rPr>
+          <w:sz w:val="28"/>
+          <w:szCs w:val="28"/>
+          <w:rtl w:val="0"/>
+        </w:rPr>
+        <w:t xml:space="preserve">Use cases</w:t>
+      </w:r>
+    </w:p>
+    <w:p>
+      <w:pPr>
+        <w:numPr>
+          <w:ilvl w:val="0"/>
+          <w:numId w:val="7"/>
+        </w:numPr>
+        <w:ind w:left="1440" w:hanging="360"/>
+        <w:rPr>
+          <w:sz w:val="28"/>
+          <w:szCs w:val="28"/>
+          <w:u w:val="none"/>
+        </w:rPr>
+      </w:pPr>
+      <w:r>
+        <w:rPr>
+          <w:sz w:val="28"/>
+          <w:szCs w:val="28"/>
+          <w:rtl w:val="0"/>
+        </w:rPr>
+        <w:t xml:space="preserve">Relevant scenarios</w:t>
       </w:r>
     </w:p>
     <w:p>
@@ -339,7 +482,7 @@
           <w:ilvl w:val="0"/>
           <w:numId w:val="6"/>
         </w:numPr>
-        <w:ind w:left="1440" w:hanging="360"/>
+        <w:ind w:left="720" w:hanging="360"/>
         <w:rPr>
           <w:sz w:val="28"/>
           <w:szCs w:val="28"/>
@@ -352,7 +495,7 @@
           <w:szCs w:val="28"/>
           <w:rtl w:val="0"/>
         </w:rPr>
-        <w:t xml:space="preserve">Use case diagram</w:t>
+        <w:t xml:space="preserve">Glossary</w:t>
       </w:r>
     </w:p>
     <w:p>
@@ -361,20 +504,19 @@
           <w:ilvl w:val="0"/>
           <w:numId w:val="6"/>
         </w:numPr>
-        <w:ind w:left="1440" w:hanging="360"/>
-        <w:rPr>
-          <w:sz w:val="28"/>
-          <w:szCs w:val="28"/>
-          <w:u w:val="none"/>
-        </w:rPr>
-      </w:pPr>
-      <w:r>
-        <w:rPr>
-          <w:sz w:val="28"/>
-          <w:szCs w:val="28"/>
-          <w:rtl w:val="0"/>
-        </w:rPr>
-        <w:t xml:space="preserve">Use cases</w:t>
+        <w:ind w:left="720" w:hanging="360"/>
+        <w:rPr>
+          <w:sz w:val="28"/>
+          <w:szCs w:val="28"/>
+        </w:rPr>
+      </w:pPr>
+      <w:r>
+        <w:rPr>
+          <w:sz w:val="28"/>
+          <w:szCs w:val="28"/>
+          <w:rtl w:val="0"/>
+        </w:rPr>
+        <w:t xml:space="preserve">System design</w:t>
       </w:r>
     </w:p>
     <w:p>
@@ -383,7 +525,7 @@
           <w:ilvl w:val="0"/>
           <w:numId w:val="6"/>
         </w:numPr>
-        <w:ind w:left="1440" w:hanging="360"/>
+        <w:ind w:left="720" w:hanging="360"/>
         <w:rPr>
           <w:sz w:val="28"/>
           <w:szCs w:val="28"/>
@@ -396,71 +538,6 @@
           <w:szCs w:val="28"/>
           <w:rtl w:val="0"/>
         </w:rPr>
-        <w:t xml:space="preserve">Relevant scenarios</w:t>
-      </w:r>
-    </w:p>
-    <w:p>
-      <w:pPr>
-        <w:numPr>
-          <w:ilvl w:val="0"/>
-          <w:numId w:val="5"/>
-        </w:numPr>
-        <w:ind w:left="720" w:hanging="360"/>
-        <w:rPr>
-          <w:sz w:val="28"/>
-          <w:szCs w:val="28"/>
-          <w:u w:val="none"/>
-        </w:rPr>
-      </w:pPr>
-      <w:r>
-        <w:rPr>
-          <w:sz w:val="28"/>
-          <w:szCs w:val="28"/>
-          <w:rtl w:val="0"/>
-        </w:rPr>
-        <w:t xml:space="preserve">Glossary</w:t>
-      </w:r>
-    </w:p>
-    <w:p>
-      <w:pPr>
-        <w:numPr>
-          <w:ilvl w:val="0"/>
-          <w:numId w:val="5"/>
-        </w:numPr>
-        <w:ind w:left="720" w:hanging="360"/>
-        <w:rPr>
-          <w:sz w:val="28"/>
-          <w:szCs w:val="28"/>
-        </w:rPr>
-      </w:pPr>
-      <w:r>
-        <w:rPr>
-          <w:sz w:val="28"/>
-          <w:szCs w:val="28"/>
-          <w:rtl w:val="0"/>
-        </w:rPr>
-        <w:t xml:space="preserve">System design</w:t>
-      </w:r>
-    </w:p>
-    <w:p>
-      <w:pPr>
-        <w:numPr>
-          <w:ilvl w:val="0"/>
-          <w:numId w:val="5"/>
-        </w:numPr>
-        <w:ind w:left="720" w:hanging="360"/>
-        <w:rPr>
-          <w:sz w:val="28"/>
-          <w:szCs w:val="28"/>
-          <w:u w:val="none"/>
-        </w:rPr>
-      </w:pPr>
-      <w:r>
-        <w:rPr>
-          <w:sz w:val="28"/>
-          <w:szCs w:val="28"/>
-          <w:rtl w:val="0"/>
-        </w:rPr>
         <w:t xml:space="preserve">Deployment diagram</w:t>
       </w:r>
     </w:p>
@@ -619,7 +696,7 @@
           <w:szCs w:val="28"/>
           <w:rtl w:val="0"/>
         </w:rPr>
-        <w:t xml:space="preserve">The Users can insert and update fuel prices of the gas stations they find very simply from the web app, the app uses an internal database for maintaining the list of gas stations and updates  the prices.</w:t>
+        <w:t xml:space="preserve">The Users can insert and update fuel prices of the gas stations .</w:t>
       </w:r>
     </w:p>
     <w:p>
@@ -1086,7 +1163,7 @@
                 <w:szCs w:val="28"/>
                 <w:rtl w:val="0"/>
               </w:rPr>
-              <w:t xml:space="preserve">Visitor</w:t>
+              <w:t xml:space="preserve">Map Service</w:t>
             </w:r>
           </w:p>
         </w:tc>
@@ -1128,92 +1205,6 @@
                 <w:szCs w:val="28"/>
                 <w:rtl w:val="0"/>
               </w:rPr>
-              <w:t xml:space="preserve">Use the app, can only locate the gas station and see the prices.</w:t>
-            </w:r>
-          </w:p>
-        </w:tc>
-      </w:tr>
-      <w:tr>
-        <w:tc>
-          <w:tcPr>
-            <w:shd w:fill="auto" w:val="clear"/>
-            <w:tcMar>
-              <w:top w:w="100.0" w:type="dxa"/>
-              <w:left w:w="100.0" w:type="dxa"/>
-              <w:bottom w:w="100.0" w:type="dxa"/>
-              <w:right w:w="100.0" w:type="dxa"/>
-            </w:tcMar>
-            <w:vAlign w:val="top"/>
-          </w:tcPr>
-          <w:p>
-            <w:pPr>
-              <w:keepNext w:val="0"/>
-              <w:keepLines w:val="0"/>
-              <w:widowControl w:val="0"/>
-              <w:pBdr>
-                <w:top w:space="0" w:sz="0" w:val="nil"/>
-                <w:left w:space="0" w:sz="0" w:val="nil"/>
-                <w:bottom w:space="0" w:sz="0" w:val="nil"/>
-                <w:right w:space="0" w:sz="0" w:val="nil"/>
-                <w:between w:space="0" w:sz="0" w:val="nil"/>
-              </w:pBdr>
-              <w:shd w:fill="auto" w:val="clear"/>
-              <w:spacing w:after="0" w:before="0" w:line="240" w:lineRule="auto"/>
-              <w:ind w:left="0" w:right="0" w:firstLine="0"/>
-              <w:jc w:val="left"/>
-              <w:rPr>
-                <w:sz w:val="28"/>
-                <w:szCs w:val="28"/>
-              </w:rPr>
-            </w:pPr>
-            <w:r>
-              <w:rPr>
-                <w:sz w:val="28"/>
-                <w:szCs w:val="28"/>
-                <w:rtl w:val="0"/>
-              </w:rPr>
-              <w:t xml:space="preserve">Map Service</w:t>
-            </w:r>
-          </w:p>
-        </w:tc>
-        <w:tc>
-          <w:tcPr>
-            <w:shd w:fill="auto" w:val="clear"/>
-            <w:tcMar>
-              <w:top w:w="100.0" w:type="dxa"/>
-              <w:left w:w="100.0" w:type="dxa"/>
-              <w:bottom w:w="100.0" w:type="dxa"/>
-              <w:right w:w="100.0" w:type="dxa"/>
-            </w:tcMar>
-            <w:vAlign w:val="top"/>
-          </w:tcPr>
-          <w:p>
-            <w:pPr>
-              <w:keepNext w:val="0"/>
-              <w:keepLines w:val="0"/>
-              <w:widowControl w:val="0"/>
-              <w:pBdr>
-                <w:top w:space="0" w:sz="0" w:val="nil"/>
-                <w:left w:space="0" w:sz="0" w:val="nil"/>
-                <w:bottom w:space="0" w:sz="0" w:val="nil"/>
-                <w:right w:space="0" w:sz="0" w:val="nil"/>
-                <w:between w:space="0" w:sz="0" w:val="nil"/>
-              </w:pBdr>
-              <w:shd w:fill="auto" w:val="clear"/>
-              <w:spacing w:after="0" w:before="0" w:line="240" w:lineRule="auto"/>
-              <w:ind w:left="0" w:right="0" w:firstLine="0"/>
-              <w:jc w:val="left"/>
-              <w:rPr>
-                <w:sz w:val="28"/>
-                <w:szCs w:val="28"/>
-              </w:rPr>
-            </w:pPr>
-            <w:r>
-              <w:rPr>
-                <w:sz w:val="28"/>
-                <w:szCs w:val="28"/>
-                <w:rtl w:val="0"/>
-              </w:rPr>
               <w:t xml:space="preserve">Used to get a user or visitor position and to locate close gas stations.</w:t>
             </w:r>
           </w:p>
@@ -1326,14 +1317,14 @@
         </w:rPr>
         <w:drawing>
           <wp:inline distB="114300" distT="114300" distL="114300" distR="114300">
-            <wp:extent cx="5362575" cy="3819525"/>
+            <wp:extent cx="5943600" cy="3454400"/>
             <wp:effectExtent b="0" l="0" r="0" t="0"/>
-            <wp:docPr id="1" name="image1.png"/>
+            <wp:docPr id="1" name="image2.png"/>
             <a:graphic>
               <a:graphicData uri="http://schemas.openxmlformats.org/drawingml/2006/picture">
                 <pic:pic>
                   <pic:nvPicPr>
-                    <pic:cNvPr id="0" name="image1.png"/>
+                    <pic:cNvPr id="0" name="image2.png"/>
                     <pic:cNvPicPr preferRelativeResize="0"/>
                   </pic:nvPicPr>
                   <pic:blipFill>
@@ -1346,7 +1337,7 @@
                   <pic:spPr>
                     <a:xfrm>
                       <a:off x="0" y="0"/>
-                      <a:ext cx="5362575" cy="3819525"/>
+                      <a:ext cx="5943600" cy="3454400"/>
                     </a:xfrm>
                     <a:prstGeom prst="rect"/>
                     <a:ln/>
@@ -2526,7 +2517,7 @@
                 <w:szCs w:val="28"/>
                 <w:rtl w:val="0"/>
               </w:rPr>
-              <w:t xml:space="preserve">Update gas station info in database</w:t>
+              <w:t xml:space="preserve">Manage user account</w:t>
             </w:r>
           </w:p>
         </w:tc>
@@ -2612,7 +2603,7 @@
                 <w:szCs w:val="28"/>
                 <w:rtl w:val="0"/>
               </w:rPr>
-              <w:t xml:space="preserve">Insert Gas station in database</w:t>
+              <w:t xml:space="preserve">Find Gas Stations </w:t>
             </w:r>
           </w:p>
         </w:tc>
@@ -2698,7 +2689,7 @@
                 <w:szCs w:val="28"/>
                 <w:rtl w:val="0"/>
               </w:rPr>
-              <w:t xml:space="preserve">Send info about gas station into radius to the visitor/user</w:t>
+              <w:t xml:space="preserve">Show info and prices of selected gas station</w:t>
             </w:r>
           </w:p>
         </w:tc>
@@ -2759,6 +2750,38 @@
           </w:tcPr>
           <w:p>
             <w:pPr>
+              <w:widowControl w:val="0"/>
+              <w:spacing w:line="240" w:lineRule="auto"/>
+              <w:rPr>
+                <w:sz w:val="28"/>
+                <w:szCs w:val="28"/>
+              </w:rPr>
+            </w:pPr>
+            <w:r>
+              <w:rPr>
+                <w:sz w:val="28"/>
+                <w:szCs w:val="28"/>
+                <w:rtl w:val="0"/>
+              </w:rPr>
+              <w:t xml:space="preserve">Insert new gas station</w:t>
+            </w:r>
+          </w:p>
+        </w:tc>
+      </w:tr>
+      <w:tr>
+        <w:tc>
+          <w:tcPr>
+            <w:shd w:fill="auto" w:val="clear"/>
+            <w:tcMar>
+              <w:top w:w="100.0" w:type="dxa"/>
+              <w:left w:w="100.0" w:type="dxa"/>
+              <w:bottom w:w="100.0" w:type="dxa"/>
+              <w:right w:w="100.0" w:type="dxa"/>
+            </w:tcMar>
+            <w:vAlign w:val="top"/>
+          </w:tcPr>
+          <w:p>
+            <w:pPr>
               <w:keepNext w:val="0"/>
               <w:keepLines w:val="0"/>
               <w:widowControl w:val="0"/>
@@ -2784,12 +2807,10 @@
                 <w:szCs w:val="28"/>
                 <w:rtl w:val="0"/>
               </w:rPr>
-              <w:t xml:space="preserve"> Manage user account</w:t>
-            </w:r>
-          </w:p>
-        </w:tc>
-      </w:tr>
-      <w:tr>
+              <w:t xml:space="preserve">FR7</w:t>
+            </w:r>
+          </w:p>
+        </w:tc>
         <w:tc>
           <w:tcPr>
             <w:shd w:fill="auto" w:val="clear"/>
@@ -2828,10 +2849,12 @@
                 <w:szCs w:val="28"/>
                 <w:rtl w:val="0"/>
               </w:rPr>
-              <w:t xml:space="preserve">FR7</w:t>
-            </w:r>
-          </w:p>
-        </w:tc>
+              <w:t xml:space="preserve">Get GPS  data from Map Service</w:t>
+            </w:r>
+          </w:p>
+        </w:tc>
+      </w:tr>
+      <w:tr>
         <w:tc>
           <w:tcPr>
             <w:shd w:fill="auto" w:val="clear"/>
@@ -2870,12 +2893,10 @@
                 <w:szCs w:val="28"/>
                 <w:rtl w:val="0"/>
               </w:rPr>
-              <w:t xml:space="preserve">Delete Gas Station from database</w:t>
-            </w:r>
-          </w:p>
-        </w:tc>
-      </w:tr>
-      <w:tr>
+              <w:t xml:space="preserve">FR8</w:t>
+            </w:r>
+          </w:p>
+        </w:tc>
         <w:tc>
           <w:tcPr>
             <w:shd w:fill="auto" w:val="clear"/>
@@ -2914,221 +2935,7 @@
                 <w:szCs w:val="28"/>
                 <w:rtl w:val="0"/>
               </w:rPr>
-              <w:t xml:space="preserve">FR8</w:t>
-            </w:r>
-          </w:p>
-        </w:tc>
-        <w:tc>
-          <w:tcPr>
-            <w:shd w:fill="auto" w:val="clear"/>
-            <w:tcMar>
-              <w:top w:w="100.0" w:type="dxa"/>
-              <w:left w:w="100.0" w:type="dxa"/>
-              <w:bottom w:w="100.0" w:type="dxa"/>
-              <w:right w:w="100.0" w:type="dxa"/>
-            </w:tcMar>
-            <w:vAlign w:val="top"/>
-          </w:tcPr>
-          <w:p>
-            <w:pPr>
-              <w:keepNext w:val="0"/>
-              <w:keepLines w:val="0"/>
-              <w:widowControl w:val="0"/>
-              <w:pBdr>
-                <w:top w:space="0" w:sz="0" w:val="nil"/>
-                <w:left w:space="0" w:sz="0" w:val="nil"/>
-                <w:bottom w:space="0" w:sz="0" w:val="nil"/>
-                <w:right w:space="0" w:sz="0" w:val="nil"/>
-                <w:between w:space="0" w:sz="0" w:val="nil"/>
-              </w:pBdr>
-              <w:shd w:fill="auto" w:val="clear"/>
-              <w:spacing w:after="0" w:before="0" w:line="240" w:lineRule="auto"/>
-              <w:ind w:left="0" w:right="0" w:firstLine="0"/>
-              <w:jc w:val="left"/>
-              <w:rPr>
-                <w:sz w:val="28"/>
-                <w:szCs w:val="28"/>
-              </w:rPr>
-            </w:pPr>
-            <w:r>
-              <w:rPr>
-                <w:sz w:val="28"/>
-                <w:szCs w:val="28"/>
-                <w:rtl w:val="0"/>
-              </w:rPr>
-              <w:t xml:space="preserve">Get GPS data from Map Service</w:t>
-            </w:r>
-          </w:p>
-        </w:tc>
-      </w:tr>
-      <w:tr>
-        <w:tc>
-          <w:tcPr>
-            <w:shd w:fill="auto" w:val="clear"/>
-            <w:tcMar>
-              <w:top w:w="100.0" w:type="dxa"/>
-              <w:left w:w="100.0" w:type="dxa"/>
-              <w:bottom w:w="100.0" w:type="dxa"/>
-              <w:right w:w="100.0" w:type="dxa"/>
-            </w:tcMar>
-            <w:vAlign w:val="top"/>
-          </w:tcPr>
-          <w:p>
-            <w:pPr>
-              <w:keepNext w:val="0"/>
-              <w:keepLines w:val="0"/>
-              <w:widowControl w:val="0"/>
-              <w:pBdr>
-                <w:top w:space="0" w:sz="0" w:val="nil"/>
-                <w:left w:space="0" w:sz="0" w:val="nil"/>
-                <w:bottom w:space="0" w:sz="0" w:val="nil"/>
-                <w:right w:space="0" w:sz="0" w:val="nil"/>
-                <w:between w:space="0" w:sz="0" w:val="nil"/>
-              </w:pBdr>
-              <w:shd w:fill="auto" w:val="clear"/>
-              <w:spacing w:after="0" w:before="0" w:line="240" w:lineRule="auto"/>
-              <w:ind w:left="0" w:right="0" w:firstLine="0"/>
-              <w:jc w:val="left"/>
-              <w:rPr>
-                <w:sz w:val="28"/>
-                <w:szCs w:val="28"/>
-              </w:rPr>
-            </w:pPr>
-            <w:r>
-              <w:rPr>
-                <w:sz w:val="28"/>
-                <w:szCs w:val="28"/>
-                <w:rtl w:val="0"/>
-              </w:rPr>
-              <w:t xml:space="preserve">FR9</w:t>
-            </w:r>
-          </w:p>
-        </w:tc>
-        <w:tc>
-          <w:tcPr>
-            <w:shd w:fill="auto" w:val="clear"/>
-            <w:tcMar>
-              <w:top w:w="100.0" w:type="dxa"/>
-              <w:left w:w="100.0" w:type="dxa"/>
-              <w:bottom w:w="100.0" w:type="dxa"/>
-              <w:right w:w="100.0" w:type="dxa"/>
-            </w:tcMar>
-            <w:vAlign w:val="top"/>
-          </w:tcPr>
-          <w:p>
-            <w:pPr>
-              <w:keepNext w:val="0"/>
-              <w:keepLines w:val="0"/>
-              <w:widowControl w:val="0"/>
-              <w:pBdr>
-                <w:top w:space="0" w:sz="0" w:val="nil"/>
-                <w:left w:space="0" w:sz="0" w:val="nil"/>
-                <w:bottom w:space="0" w:sz="0" w:val="nil"/>
-                <w:right w:space="0" w:sz="0" w:val="nil"/>
-                <w:between w:space="0" w:sz="0" w:val="nil"/>
-              </w:pBdr>
-              <w:shd w:fill="auto" w:val="clear"/>
-              <w:spacing w:after="0" w:before="0" w:line="240" w:lineRule="auto"/>
-              <w:ind w:left="0" w:right="0" w:firstLine="0"/>
-              <w:jc w:val="left"/>
-              <w:rPr>
-                <w:sz w:val="28"/>
-                <w:szCs w:val="28"/>
-              </w:rPr>
-            </w:pPr>
-            <w:r>
-              <w:rPr>
-                <w:sz w:val="28"/>
-                <w:szCs w:val="28"/>
-                <w:rtl w:val="0"/>
-              </w:rPr>
-              <w:t xml:space="preserve">Interact with Map Service</w:t>
-            </w:r>
-          </w:p>
-        </w:tc>
-      </w:tr>
-      <w:tr>
-        <w:tc>
-          <w:tcPr>
-            <w:shd w:fill="auto" w:val="clear"/>
-            <w:tcMar>
-              <w:top w:w="100.0" w:type="dxa"/>
-              <w:left w:w="100.0" w:type="dxa"/>
-              <w:bottom w:w="100.0" w:type="dxa"/>
-              <w:right w:w="100.0" w:type="dxa"/>
-            </w:tcMar>
-            <w:vAlign w:val="top"/>
-          </w:tcPr>
-          <w:p>
-            <w:pPr>
-              <w:keepNext w:val="0"/>
-              <w:keepLines w:val="0"/>
-              <w:widowControl w:val="0"/>
-              <w:pBdr>
-                <w:top w:space="0" w:sz="0" w:val="nil"/>
-                <w:left w:space="0" w:sz="0" w:val="nil"/>
-                <w:bottom w:space="0" w:sz="0" w:val="nil"/>
-                <w:right w:space="0" w:sz="0" w:val="nil"/>
-                <w:between w:space="0" w:sz="0" w:val="nil"/>
-              </w:pBdr>
-              <w:shd w:fill="auto" w:val="clear"/>
-              <w:spacing w:after="0" w:before="0" w:line="240" w:lineRule="auto"/>
-              <w:ind w:left="0" w:right="0" w:firstLine="0"/>
-              <w:jc w:val="left"/>
-              <w:rPr>
-                <w:sz w:val="28"/>
-                <w:szCs w:val="28"/>
-              </w:rPr>
-            </w:pPr>
-            <w:r>
-              <w:rPr>
-                <w:sz w:val="28"/>
-                <w:szCs w:val="28"/>
-                <w:rtl w:val="0"/>
-              </w:rPr>
-              <w:t xml:space="preserve">FR10</w:t>
-            </w:r>
-          </w:p>
-        </w:tc>
-        <w:tc>
-          <w:tcPr>
-            <w:shd w:fill="auto" w:val="clear"/>
-            <w:tcMar>
-              <w:top w:w="100.0" w:type="dxa"/>
-              <w:left w:w="100.0" w:type="dxa"/>
-              <w:bottom w:w="100.0" w:type="dxa"/>
-              <w:right w:w="100.0" w:type="dxa"/>
-            </w:tcMar>
-            <w:vAlign w:val="top"/>
-          </w:tcPr>
-          <w:p>
-            <w:pPr>
-              <w:keepNext w:val="0"/>
-              <w:keepLines w:val="0"/>
-              <w:widowControl w:val="0"/>
-              <w:pBdr>
-                <w:top w:space="0" w:sz="0" w:val="nil"/>
-                <w:left w:space="0" w:sz="0" w:val="nil"/>
-                <w:bottom w:space="0" w:sz="0" w:val="nil"/>
-                <w:right w:space="0" w:sz="0" w:val="nil"/>
-                <w:between w:space="0" w:sz="0" w:val="nil"/>
-              </w:pBdr>
-              <w:shd w:fill="auto" w:val="clear"/>
-              <w:spacing w:after="0" w:before="0" w:line="240" w:lineRule="auto"/>
-              <w:ind w:left="0" w:right="0" w:firstLine="0"/>
-              <w:jc w:val="left"/>
-              <w:rPr>
-                <w:sz w:val="28"/>
-                <w:szCs w:val="28"/>
-              </w:rPr>
-            </w:pPr>
-            <w:r>
-              <w:rPr>
-                <w:sz w:val="28"/>
-                <w:szCs w:val="28"/>
-                <w:rtl w:val="0"/>
-              </w:rPr>
-              <w:t xml:space="preserve">Select an arbitrary radius between 0.5 km and 5km</w:t>
+              <w:t xml:space="preserve">Select an arbitrary radius </w:t>
             </w:r>
           </w:p>
         </w:tc>
@@ -3145,27 +2952,87 @@
       </w:pPr>
       <w:r>
         <w:rPr>
+          <w:rtl w:val="0"/>
+        </w:rPr>
+      </w:r>
+    </w:p>
+    <w:p>
+      <w:pPr>
+        <w:ind w:left="0" w:firstLine="0"/>
+        <w:rPr>
           <w:b w:val="1"/>
           <w:sz w:val="28"/>
           <w:szCs w:val="28"/>
+        </w:rPr>
+      </w:pPr>
+      <w:r>
+        <w:rPr>
+          <w:rtl w:val="0"/>
+        </w:rPr>
+      </w:r>
+    </w:p>
+    <w:p>
+      <w:pPr>
+        <w:ind w:left="0" w:firstLine="720"/>
+        <w:rPr>
+          <w:b w:val="1"/>
+          <w:sz w:val="28"/>
+          <w:szCs w:val="28"/>
+        </w:rPr>
+      </w:pPr>
+      <w:r>
+        <w:rPr>
+          <w:rtl w:val="0"/>
+        </w:rPr>
+      </w:r>
+    </w:p>
+    <w:p>
+      <w:pPr>
+        <w:ind w:left="0" w:firstLine="720"/>
+        <w:rPr>
+          <w:b w:val="1"/>
+          <w:sz w:val="28"/>
+          <w:szCs w:val="28"/>
+        </w:rPr>
+      </w:pPr>
+      <w:r>
+        <w:rPr>
+          <w:rtl w:val="0"/>
+        </w:rPr>
+      </w:r>
+    </w:p>
+    <w:p>
+      <w:pPr>
+        <w:ind w:left="0" w:firstLine="720"/>
+        <w:rPr>
+          <w:b w:val="1"/>
+          <w:sz w:val="28"/>
+          <w:szCs w:val="28"/>
+        </w:rPr>
+      </w:pPr>
+      <w:r>
+        <w:rPr>
+          <w:rtl w:val="0"/>
+        </w:rPr>
+      </w:r>
+    </w:p>
+    <w:p>
+      <w:pPr>
+        <w:ind w:left="0" w:firstLine="720"/>
+        <w:rPr>
+          <w:b w:val="1"/>
+          <w:sz w:val="28"/>
+          <w:szCs w:val="28"/>
+        </w:rPr>
+      </w:pPr>
+      <w:r>
+        <w:rPr>
+          <w:b w:val="1"/>
+          <w:sz w:val="28"/>
+          <w:szCs w:val="28"/>
           <w:rtl w:val="0"/>
         </w:rPr>
         <w:t xml:space="preserve">Non functional requirements</w:t>
-      </w:r>
-    </w:p>
-    <w:p>
-      <w:pPr>
-        <w:ind w:left="0" w:firstLine="720"/>
-        <w:rPr>
-          <w:b w:val="1"/>
-          <w:sz w:val="28"/>
-          <w:szCs w:val="28"/>
-        </w:rPr>
-      </w:pPr>
-      <w:r>
-        <w:rPr>
-          <w:rtl w:val="0"/>
-        </w:rPr>
       </w:r>
     </w:p>
     <w:tbl>
@@ -4400,7 +4267,7 @@
     </w:p>
     <w:p>
       <w:pPr>
-        <w:ind w:left="0" w:firstLine="720"/>
+        <w:ind w:left="0" w:firstLine="0"/>
         <w:rPr>
           <w:b w:val="1"/>
           <w:sz w:val="28"/>
@@ -4409,8 +4276,12 @@
       </w:pPr>
       <w:r>
         <w:rPr>
-          <w:rtl w:val="0"/>
-        </w:rPr>
+          <w:b w:val="1"/>
+          <w:sz w:val="28"/>
+          <w:szCs w:val="28"/>
+          <w:rtl w:val="0"/>
+        </w:rPr>
+        <w:t xml:space="preserve">Use case diagram and use cases</w:t>
       </w:r>
     </w:p>
     <w:p>
@@ -4418,6 +4289,643 @@
         <w:ind w:left="0" w:firstLine="0"/>
         <w:rPr>
           <w:b w:val="1"/>
+          <w:sz w:val="28"/>
+          <w:szCs w:val="28"/>
+        </w:rPr>
+      </w:pPr>
+      <w:r>
+        <w:rPr>
+          <w:b w:val="1"/>
+          <w:sz w:val="28"/>
+          <w:szCs w:val="28"/>
+          <w:rtl w:val="0"/>
+        </w:rPr>
+        <w:tab/>
+        <w:t xml:space="preserve">Use case diagram</w:t>
+      </w:r>
+    </w:p>
+    <w:p>
+      <w:pPr>
+        <w:ind w:left="0" w:firstLine="0"/>
+        <w:rPr>
+          <w:b w:val="1"/>
+          <w:sz w:val="28"/>
+          <w:szCs w:val="28"/>
+        </w:rPr>
+      </w:pPr>
+      <w:r>
+        <w:rPr>
+          <w:b w:val="1"/>
+          <w:sz w:val="28"/>
+          <w:szCs w:val="28"/>
+          <w:rtl w:val="0"/>
+        </w:rPr>
+        <w:tab/>
+      </w:r>
+      <w:r>
+        <w:rPr>
+          <w:b w:val="1"/>
+          <w:sz w:val="28"/>
+          <w:szCs w:val="28"/>
+        </w:rPr>
+        <w:drawing>
+          <wp:inline distB="114300" distT="114300" distL="114300" distR="114300">
+            <wp:extent cx="5943600" cy="2730500"/>
+            <wp:effectExtent b="0" l="0" r="0" t="0"/>
+            <wp:docPr id="2" name="image1.png"/>
+            <a:graphic>
+              <a:graphicData uri="http://schemas.openxmlformats.org/drawingml/2006/picture">
+                <pic:pic>
+                  <pic:nvPicPr>
+                    <pic:cNvPr id="0" name="image1.png"/>
+                    <pic:cNvPicPr preferRelativeResize="0"/>
+                  </pic:nvPicPr>
+                  <pic:blipFill>
+                    <a:blip r:embed="rId7"/>
+                    <a:srcRect b="0" l="0" r="0" t="0"/>
+                    <a:stretch>
+                      <a:fillRect/>
+                    </a:stretch>
+                  </pic:blipFill>
+                  <pic:spPr>
+                    <a:xfrm>
+                      <a:off x="0" y="0"/>
+                      <a:ext cx="5943600" cy="2730500"/>
+                    </a:xfrm>
+                    <a:prstGeom prst="rect"/>
+                    <a:ln/>
+                  </pic:spPr>
+                </pic:pic>
+              </a:graphicData>
+            </a:graphic>
+          </wp:inline>
+        </w:drawing>
+      </w:r>
+      <w:r>
+        <w:rPr>
+          <w:rtl w:val="0"/>
+        </w:rPr>
+      </w:r>
+    </w:p>
+    <w:p>
+      <w:pPr>
+        <w:ind w:left="0" w:firstLine="0"/>
+        <w:rPr>
+          <w:b w:val="1"/>
+          <w:sz w:val="28"/>
+          <w:szCs w:val="28"/>
+        </w:rPr>
+      </w:pPr>
+      <w:r>
+        <w:rPr>
+          <w:b w:val="1"/>
+          <w:sz w:val="28"/>
+          <w:szCs w:val="28"/>
+          <w:rtl w:val="0"/>
+        </w:rPr>
+        <w:t xml:space="preserve">Use cases</w:t>
+      </w:r>
+    </w:p>
+    <w:p>
+      <w:pPr>
+        <w:ind w:left="0" w:firstLine="0"/>
+        <w:rPr>
+          <w:sz w:val="28"/>
+          <w:szCs w:val="28"/>
+        </w:rPr>
+      </w:pPr>
+      <w:r>
+        <w:rPr>
+          <w:sz w:val="28"/>
+          <w:szCs w:val="28"/>
+          <w:rtl w:val="0"/>
+        </w:rPr>
+        <w:t xml:space="preserve">Use Case 1,UC1 - FR1 - Create user account</w:t>
+      </w:r>
+    </w:p>
+    <w:p>
+      <w:pPr>
+        <w:ind w:left="0" w:firstLine="0"/>
+        <w:rPr>
+          <w:sz w:val="28"/>
+          <w:szCs w:val="28"/>
+        </w:rPr>
+      </w:pPr>
+      <w:r>
+        <w:rPr>
+          <w:sz w:val="28"/>
+          <w:szCs w:val="28"/>
+          <w:rtl w:val="0"/>
+        </w:rPr>
+        <w:t xml:space="preserve">Actor involved: </w:t>
+        <w:tab/>
+        <w:t xml:space="preserve">Visitor</w:t>
+      </w:r>
+    </w:p>
+    <w:p>
+      <w:pPr>
+        <w:ind w:left="0" w:firstLine="0"/>
+        <w:rPr>
+          <w:sz w:val="28"/>
+          <w:szCs w:val="28"/>
+        </w:rPr>
+      </w:pPr>
+      <w:r>
+        <w:rPr>
+          <w:sz w:val="28"/>
+          <w:szCs w:val="28"/>
+          <w:rtl w:val="0"/>
+        </w:rPr>
+        <w:t xml:space="preserve">Pre-Condition:</w:t>
+        <w:tab/>
+        <w:t xml:space="preserve">Account does not exist</w:t>
+      </w:r>
+    </w:p>
+    <w:p>
+      <w:pPr>
+        <w:ind w:left="0" w:firstLine="0"/>
+        <w:rPr>
+          <w:sz w:val="28"/>
+          <w:szCs w:val="28"/>
+        </w:rPr>
+      </w:pPr>
+      <w:r>
+        <w:rPr>
+          <w:sz w:val="28"/>
+          <w:szCs w:val="28"/>
+          <w:rtl w:val="0"/>
+        </w:rPr>
+        <w:t xml:space="preserve">Post-Condition: </w:t>
+        <w:tab/>
+        <w:t xml:space="preserve">Account exist</w:t>
+      </w:r>
+    </w:p>
+    <w:p>
+      <w:pPr>
+        <w:ind w:left="0" w:firstLine="0"/>
+        <w:rPr>
+          <w:sz w:val="28"/>
+          <w:szCs w:val="28"/>
+        </w:rPr>
+      </w:pPr>
+      <w:r>
+        <w:rPr>
+          <w:sz w:val="28"/>
+          <w:szCs w:val="28"/>
+          <w:rtl w:val="0"/>
+        </w:rPr>
+        <w:t xml:space="preserve">Nominal Scenario: Visitor insert Username email and password, the account is create automatically by the system</w:t>
+      </w:r>
+    </w:p>
+    <w:p>
+      <w:pPr>
+        <w:ind w:left="0" w:firstLine="0"/>
+        <w:rPr>
+          <w:sz w:val="28"/>
+          <w:szCs w:val="28"/>
+        </w:rPr>
+      </w:pPr>
+      <w:r>
+        <w:rPr>
+          <w:rtl w:val="0"/>
+        </w:rPr>
+      </w:r>
+    </w:p>
+    <w:p>
+      <w:pPr>
+        <w:ind w:left="0" w:firstLine="0"/>
+        <w:rPr>
+          <w:sz w:val="28"/>
+          <w:szCs w:val="28"/>
+        </w:rPr>
+      </w:pPr>
+      <w:r>
+        <w:rPr>
+          <w:sz w:val="28"/>
+          <w:szCs w:val="28"/>
+          <w:rtl w:val="0"/>
+        </w:rPr>
+        <w:t xml:space="preserve">Use Case 2 UC2 - FR2 Delete user account</w:t>
+      </w:r>
+    </w:p>
+    <w:p>
+      <w:pPr>
+        <w:ind w:left="0" w:firstLine="0"/>
+        <w:rPr>
+          <w:b w:val="1"/>
+          <w:sz w:val="28"/>
+          <w:szCs w:val="28"/>
+        </w:rPr>
+      </w:pPr>
+      <w:r>
+        <w:rPr>
+          <w:sz w:val="28"/>
+          <w:szCs w:val="28"/>
+          <w:rtl w:val="0"/>
+        </w:rPr>
+        <w:t xml:space="preserve">Actors involved:</w:t>
+        <w:tab/>
+        <w:t xml:space="preserve">User</w:t>
+      </w:r>
+      <w:r>
+        <w:rPr>
+          <w:b w:val="1"/>
+          <w:sz w:val="28"/>
+          <w:szCs w:val="28"/>
+          <w:rtl w:val="0"/>
+        </w:rPr>
+        <w:tab/>
+      </w:r>
+    </w:p>
+    <w:p>
+      <w:pPr>
+        <w:ind w:left="0" w:firstLine="0"/>
+        <w:rPr>
+          <w:sz w:val="28"/>
+          <w:szCs w:val="28"/>
+        </w:rPr>
+      </w:pPr>
+      <w:r>
+        <w:rPr>
+          <w:sz w:val="28"/>
+          <w:szCs w:val="28"/>
+          <w:rtl w:val="0"/>
+        </w:rPr>
+        <w:t xml:space="preserve">Pre-condition: Account exists</w:t>
+      </w:r>
+    </w:p>
+    <w:p>
+      <w:pPr>
+        <w:ind w:left="0" w:firstLine="0"/>
+        <w:rPr>
+          <w:sz w:val="28"/>
+          <w:szCs w:val="28"/>
+        </w:rPr>
+      </w:pPr>
+      <w:r>
+        <w:rPr>
+          <w:sz w:val="28"/>
+          <w:szCs w:val="28"/>
+          <w:rtl w:val="0"/>
+        </w:rPr>
+        <w:t xml:space="preserve">Post-Condition: Account does not exist</w:t>
+      </w:r>
+    </w:p>
+    <w:p>
+      <w:pPr>
+        <w:ind w:left="0" w:firstLine="0"/>
+        <w:rPr>
+          <w:sz w:val="28"/>
+          <w:szCs w:val="28"/>
+        </w:rPr>
+      </w:pPr>
+      <w:r>
+        <w:rPr>
+          <w:sz w:val="28"/>
+          <w:szCs w:val="28"/>
+          <w:rtl w:val="0"/>
+        </w:rPr>
+        <w:t xml:space="preserve">Nominal Scenario: User send elimination request, the request is accepted by the system, account and all data associated is lost</w:t>
+      </w:r>
+    </w:p>
+    <w:p>
+      <w:pPr>
+        <w:ind w:left="0" w:firstLine="0"/>
+        <w:rPr>
+          <w:sz w:val="28"/>
+          <w:szCs w:val="28"/>
+        </w:rPr>
+      </w:pPr>
+      <w:r>
+        <w:rPr>
+          <w:rtl w:val="0"/>
+        </w:rPr>
+      </w:r>
+    </w:p>
+    <w:p>
+      <w:pPr>
+        <w:rPr>
+          <w:sz w:val="28"/>
+          <w:szCs w:val="28"/>
+        </w:rPr>
+      </w:pPr>
+      <w:r>
+        <w:rPr>
+          <w:sz w:val="28"/>
+          <w:szCs w:val="28"/>
+          <w:rtl w:val="0"/>
+        </w:rPr>
+        <w:t xml:space="preserve">Use Case 3 UC3 - FR2 Delete user account</w:t>
+      </w:r>
+    </w:p>
+    <w:p>
+      <w:pPr>
+        <w:rPr>
+          <w:b w:val="1"/>
+          <w:sz w:val="28"/>
+          <w:szCs w:val="28"/>
+        </w:rPr>
+      </w:pPr>
+      <w:r>
+        <w:rPr>
+          <w:sz w:val="28"/>
+          <w:szCs w:val="28"/>
+          <w:rtl w:val="0"/>
+        </w:rPr>
+        <w:t xml:space="preserve">Actors involved:</w:t>
+        <w:tab/>
+        <w:t xml:space="preserve">Developer</w:t>
+      </w:r>
+      <w:r>
+        <w:rPr>
+          <w:b w:val="1"/>
+          <w:sz w:val="28"/>
+          <w:szCs w:val="28"/>
+          <w:rtl w:val="0"/>
+        </w:rPr>
+        <w:tab/>
+      </w:r>
+    </w:p>
+    <w:p>
+      <w:pPr>
+        <w:rPr>
+          <w:sz w:val="28"/>
+          <w:szCs w:val="28"/>
+        </w:rPr>
+      </w:pPr>
+      <w:r>
+        <w:rPr>
+          <w:sz w:val="28"/>
+          <w:szCs w:val="28"/>
+          <w:rtl w:val="0"/>
+        </w:rPr>
+        <w:t xml:space="preserve">Pre-condition: Account exists</w:t>
+      </w:r>
+    </w:p>
+    <w:p>
+      <w:pPr>
+        <w:rPr>
+          <w:sz w:val="28"/>
+          <w:szCs w:val="28"/>
+        </w:rPr>
+      </w:pPr>
+      <w:r>
+        <w:rPr>
+          <w:sz w:val="28"/>
+          <w:szCs w:val="28"/>
+          <w:rtl w:val="0"/>
+        </w:rPr>
+        <w:t xml:space="preserve">Post-Condition: Account does not exist</w:t>
+      </w:r>
+    </w:p>
+    <w:p>
+      <w:pPr>
+        <w:rPr>
+          <w:sz w:val="28"/>
+          <w:szCs w:val="28"/>
+        </w:rPr>
+      </w:pPr>
+      <w:r>
+        <w:rPr>
+          <w:sz w:val="28"/>
+          <w:szCs w:val="28"/>
+          <w:rtl w:val="0"/>
+        </w:rPr>
+        <w:t xml:space="preserve">Nominal Scenario: Developer send manually eliminate the User account, account and all data associated is lost</w:t>
+      </w:r>
+    </w:p>
+    <w:p>
+      <w:pPr>
+        <w:rPr>
+          <w:sz w:val="28"/>
+          <w:szCs w:val="28"/>
+        </w:rPr>
+      </w:pPr>
+      <w:r>
+        <w:rPr>
+          <w:sz w:val="28"/>
+          <w:szCs w:val="28"/>
+          <w:rtl w:val="0"/>
+        </w:rPr>
+        <w:t xml:space="preserve">Use Case 4 UC4 - FR3 Manage user account</w:t>
+      </w:r>
+    </w:p>
+    <w:p>
+      <w:pPr>
+        <w:rPr>
+          <w:b w:val="1"/>
+          <w:sz w:val="28"/>
+          <w:szCs w:val="28"/>
+        </w:rPr>
+      </w:pPr>
+      <w:r>
+        <w:rPr>
+          <w:sz w:val="28"/>
+          <w:szCs w:val="28"/>
+          <w:rtl w:val="0"/>
+        </w:rPr>
+        <w:t xml:space="preserve">Actors involved:</w:t>
+        <w:tab/>
+        <w:t xml:space="preserve">User</w:t>
+      </w:r>
+      <w:r>
+        <w:rPr>
+          <w:b w:val="1"/>
+          <w:sz w:val="28"/>
+          <w:szCs w:val="28"/>
+          <w:rtl w:val="0"/>
+        </w:rPr>
+        <w:tab/>
+      </w:r>
+    </w:p>
+    <w:p>
+      <w:pPr>
+        <w:rPr>
+          <w:sz w:val="28"/>
+          <w:szCs w:val="28"/>
+        </w:rPr>
+      </w:pPr>
+      <w:r>
+        <w:rPr>
+          <w:sz w:val="28"/>
+          <w:szCs w:val="28"/>
+          <w:rtl w:val="0"/>
+        </w:rPr>
+        <w:t xml:space="preserve">Pre-condition: Account exists</w:t>
+      </w:r>
+    </w:p>
+    <w:p>
+      <w:pPr>
+        <w:rPr>
+          <w:sz w:val="28"/>
+          <w:szCs w:val="28"/>
+        </w:rPr>
+      </w:pPr>
+      <w:r>
+        <w:rPr>
+          <w:sz w:val="28"/>
+          <w:szCs w:val="28"/>
+          <w:rtl w:val="0"/>
+        </w:rPr>
+        <w:t xml:space="preserve">Post-Condition: Account data modified,Account exists</w:t>
+      </w:r>
+    </w:p>
+    <w:p>
+      <w:pPr>
+        <w:rPr>
+          <w:sz w:val="28"/>
+          <w:szCs w:val="28"/>
+        </w:rPr>
+      </w:pPr>
+      <w:r>
+        <w:rPr>
+          <w:sz w:val="28"/>
+          <w:szCs w:val="28"/>
+          <w:rtl w:val="0"/>
+        </w:rPr>
+        <w:t xml:space="preserve">Nominal Scenario: User go to his profile page and do the modification</w:t>
+      </w:r>
+    </w:p>
+    <w:p>
+      <w:pPr>
+        <w:rPr>
+          <w:sz w:val="28"/>
+          <w:szCs w:val="28"/>
+        </w:rPr>
+      </w:pPr>
+      <w:r>
+        <w:rPr>
+          <w:rtl w:val="0"/>
+        </w:rPr>
+      </w:r>
+    </w:p>
+    <w:p>
+      <w:pPr>
+        <w:rPr>
+          <w:sz w:val="28"/>
+          <w:szCs w:val="28"/>
+        </w:rPr>
+      </w:pPr>
+      <w:r>
+        <w:rPr>
+          <w:sz w:val="28"/>
+          <w:szCs w:val="28"/>
+          <w:rtl w:val="0"/>
+        </w:rPr>
+        <w:t xml:space="preserve">Use Case 5 UC5 - FR3 Manage user account</w:t>
+      </w:r>
+    </w:p>
+    <w:p>
+      <w:pPr>
+        <w:rPr>
+          <w:b w:val="1"/>
+          <w:sz w:val="28"/>
+          <w:szCs w:val="28"/>
+        </w:rPr>
+      </w:pPr>
+      <w:r>
+        <w:rPr>
+          <w:sz w:val="28"/>
+          <w:szCs w:val="28"/>
+          <w:rtl w:val="0"/>
+        </w:rPr>
+        <w:t xml:space="preserve">Actors involved:</w:t>
+        <w:tab/>
+        <w:t xml:space="preserve">User</w:t>
+      </w:r>
+      <w:r>
+        <w:rPr>
+          <w:b w:val="1"/>
+          <w:sz w:val="28"/>
+          <w:szCs w:val="28"/>
+          <w:rtl w:val="0"/>
+        </w:rPr>
+        <w:tab/>
+      </w:r>
+    </w:p>
+    <w:p>
+      <w:pPr>
+        <w:rPr>
+          <w:sz w:val="28"/>
+          <w:szCs w:val="28"/>
+        </w:rPr>
+      </w:pPr>
+      <w:r>
+        <w:rPr>
+          <w:sz w:val="28"/>
+          <w:szCs w:val="28"/>
+          <w:rtl w:val="0"/>
+        </w:rPr>
+        <w:t xml:space="preserve">Pre-condition: Account exists</w:t>
+      </w:r>
+    </w:p>
+    <w:p>
+      <w:pPr>
+        <w:rPr>
+          <w:sz w:val="28"/>
+          <w:szCs w:val="28"/>
+        </w:rPr>
+      </w:pPr>
+      <w:r>
+        <w:rPr>
+          <w:sz w:val="28"/>
+          <w:szCs w:val="28"/>
+          <w:rtl w:val="0"/>
+        </w:rPr>
+        <w:t xml:space="preserve">Post-Condition: Account data modified,Account exists</w:t>
+      </w:r>
+    </w:p>
+    <w:p>
+      <w:pPr>
+        <w:rPr>
+          <w:sz w:val="28"/>
+          <w:szCs w:val="28"/>
+        </w:rPr>
+      </w:pPr>
+      <w:r>
+        <w:rPr>
+          <w:sz w:val="28"/>
+          <w:szCs w:val="28"/>
+          <w:rtl w:val="0"/>
+        </w:rPr>
+        <w:t xml:space="preserve">Nominal Scenario: User go to his profile page and do the modification</w:t>
+      </w:r>
+    </w:p>
+    <w:p>
+      <w:pPr>
+        <w:ind w:left="0" w:firstLine="0"/>
+        <w:rPr>
+          <w:sz w:val="28"/>
+          <w:szCs w:val="28"/>
+        </w:rPr>
+      </w:pPr>
+      <w:r>
+        <w:rPr>
+          <w:rtl w:val="0"/>
+        </w:rPr>
+      </w:r>
+    </w:p>
+    <w:p>
+      <w:pPr>
+        <w:ind w:left="0" w:firstLine="0"/>
+        <w:rPr>
+          <w:sz w:val="28"/>
+          <w:szCs w:val="28"/>
+        </w:rPr>
+      </w:pPr>
+      <w:r>
+        <w:rPr>
+          <w:sz w:val="28"/>
+          <w:szCs w:val="28"/>
+          <w:rtl w:val="0"/>
+        </w:rPr>
+        <w:t xml:space="preserve">Use Case 6 UC6- FR6 Insert new gas station</w:t>
+      </w:r>
+    </w:p>
+    <w:p>
+      <w:pPr>
+        <w:ind w:left="0" w:firstLine="0"/>
+        <w:rPr>
           <w:sz w:val="28"/>
           <w:szCs w:val="28"/>
         </w:rPr>
@@ -4553,7 +5061,19 @@
     <w:lvl w:ilvl="0">
       <w:start w:val="1"/>
       <w:numFmt w:val="bullet"/>
-      <w:lvlText w:val="+"/>
+      <w:lvlText w:val="-"/>
+      <w:lvlJc w:val="left"/>
+      <w:pPr>
+        <w:ind w:left="720" w:hanging="360"/>
+      </w:pPr>
+      <w:rPr>
+        <w:u w:val="none"/>
+      </w:rPr>
+    </w:lvl>
+    <w:lvl w:ilvl="1">
+      <w:start w:val="1"/>
+      <w:numFmt w:val="bullet"/>
+      <w:lvlText w:val="-"/>
       <w:lvlJc w:val="left"/>
       <w:pPr>
         <w:ind w:left="1440" w:hanging="360"/>
@@ -4562,10 +5082,10 @@
         <w:u w:val="none"/>
       </w:rPr>
     </w:lvl>
-    <w:lvl w:ilvl="1">
-      <w:start w:val="1"/>
-      <w:numFmt w:val="bullet"/>
-      <w:lvlText w:val="+"/>
+    <w:lvl w:ilvl="2">
+      <w:start w:val="1"/>
+      <w:numFmt w:val="bullet"/>
+      <w:lvlText w:val="-"/>
       <w:lvlJc w:val="left"/>
       <w:pPr>
         <w:ind w:left="2160" w:hanging="360"/>
@@ -4574,10 +5094,10 @@
         <w:u w:val="none"/>
       </w:rPr>
     </w:lvl>
-    <w:lvl w:ilvl="2">
-      <w:start w:val="1"/>
-      <w:numFmt w:val="bullet"/>
-      <w:lvlText w:val="+"/>
+    <w:lvl w:ilvl="3">
+      <w:start w:val="1"/>
+      <w:numFmt w:val="bullet"/>
+      <w:lvlText w:val="-"/>
       <w:lvlJc w:val="left"/>
       <w:pPr>
         <w:ind w:left="2880" w:hanging="360"/>
@@ -4586,10 +5106,10 @@
         <w:u w:val="none"/>
       </w:rPr>
     </w:lvl>
-    <w:lvl w:ilvl="3">
-      <w:start w:val="1"/>
-      <w:numFmt w:val="bullet"/>
-      <w:lvlText w:val="+"/>
+    <w:lvl w:ilvl="4">
+      <w:start w:val="1"/>
+      <w:numFmt w:val="bullet"/>
+      <w:lvlText w:val="-"/>
       <w:lvlJc w:val="left"/>
       <w:pPr>
         <w:ind w:left="3600" w:hanging="360"/>
@@ -4598,10 +5118,10 @@
         <w:u w:val="none"/>
       </w:rPr>
     </w:lvl>
-    <w:lvl w:ilvl="4">
-      <w:start w:val="1"/>
-      <w:numFmt w:val="bullet"/>
-      <w:lvlText w:val="+"/>
+    <w:lvl w:ilvl="5">
+      <w:start w:val="1"/>
+      <w:numFmt w:val="bullet"/>
+      <w:lvlText w:val="-"/>
       <w:lvlJc w:val="left"/>
       <w:pPr>
         <w:ind w:left="4320" w:hanging="360"/>
@@ -4610,10 +5130,10 @@
         <w:u w:val="none"/>
       </w:rPr>
     </w:lvl>
-    <w:lvl w:ilvl="5">
-      <w:start w:val="1"/>
-      <w:numFmt w:val="bullet"/>
-      <w:lvlText w:val="+"/>
+    <w:lvl w:ilvl="6">
+      <w:start w:val="1"/>
+      <w:numFmt w:val="bullet"/>
+      <w:lvlText w:val="-"/>
       <w:lvlJc w:val="left"/>
       <w:pPr>
         <w:ind w:left="5040" w:hanging="360"/>
@@ -4622,10 +5142,10 @@
         <w:u w:val="none"/>
       </w:rPr>
     </w:lvl>
-    <w:lvl w:ilvl="6">
-      <w:start w:val="1"/>
-      <w:numFmt w:val="bullet"/>
-      <w:lvlText w:val="+"/>
+    <w:lvl w:ilvl="7">
+      <w:start w:val="1"/>
+      <w:numFmt w:val="bullet"/>
+      <w:lvlText w:val="-"/>
       <w:lvlJc w:val="left"/>
       <w:pPr>
         <w:ind w:left="5760" w:hanging="360"/>
@@ -4634,25 +5154,13 @@
         <w:u w:val="none"/>
       </w:rPr>
     </w:lvl>
-    <w:lvl w:ilvl="7">
-      <w:start w:val="1"/>
-      <w:numFmt w:val="bullet"/>
-      <w:lvlText w:val="+"/>
+    <w:lvl w:ilvl="8">
+      <w:start w:val="1"/>
+      <w:numFmt w:val="bullet"/>
+      <w:lvlText w:val="-"/>
       <w:lvlJc w:val="left"/>
       <w:pPr>
         <w:ind w:left="6480" w:hanging="360"/>
-      </w:pPr>
-      <w:rPr>
-        <w:u w:val="none"/>
-      </w:rPr>
-    </w:lvl>
-    <w:lvl w:ilvl="8">
-      <w:start w:val="1"/>
-      <w:numFmt w:val="bullet"/>
-      <w:lvlText w:val="+"/>
-      <w:lvlJc w:val="left"/>
-      <w:pPr>
-        <w:ind w:left="7200" w:hanging="360"/>
       </w:pPr>
       <w:rPr>
         <w:u w:val="none"/>
@@ -4663,10 +5171,10 @@
     <w:lvl w:ilvl="0">
       <w:start w:val="1"/>
       <w:numFmt w:val="bullet"/>
-      <w:lvlText w:val="-"/>
-      <w:lvlJc w:val="left"/>
-      <w:pPr>
-        <w:ind w:left="720" w:hanging="360"/>
+      <w:lvlText w:val="+"/>
+      <w:lvlJc w:val="left"/>
+      <w:pPr>
+        <w:ind w:left="1440" w:hanging="360"/>
       </w:pPr>
       <w:rPr>
         <w:u w:val="none"/>
@@ -4675,10 +5183,10 @@
     <w:lvl w:ilvl="1">
       <w:start w:val="1"/>
       <w:numFmt w:val="bullet"/>
-      <w:lvlText w:val="-"/>
-      <w:lvlJc w:val="left"/>
-      <w:pPr>
-        <w:ind w:left="1440" w:hanging="360"/>
+      <w:lvlText w:val="+"/>
+      <w:lvlJc w:val="left"/>
+      <w:pPr>
+        <w:ind w:left="2160" w:hanging="360"/>
       </w:pPr>
       <w:rPr>
         <w:u w:val="none"/>
@@ -4687,10 +5195,10 @@
     <w:lvl w:ilvl="2">
       <w:start w:val="1"/>
       <w:numFmt w:val="bullet"/>
-      <w:lvlText w:val="-"/>
-      <w:lvlJc w:val="left"/>
-      <w:pPr>
-        <w:ind w:left="2160" w:hanging="360"/>
+      <w:lvlText w:val="+"/>
+      <w:lvlJc w:val="left"/>
+      <w:pPr>
+        <w:ind w:left="2880" w:hanging="360"/>
       </w:pPr>
       <w:rPr>
         <w:u w:val="none"/>
@@ -4699,10 +5207,10 @@
     <w:lvl w:ilvl="3">
       <w:start w:val="1"/>
       <w:numFmt w:val="bullet"/>
-      <w:lvlText w:val="-"/>
-      <w:lvlJc w:val="left"/>
-      <w:pPr>
-        <w:ind w:left="2880" w:hanging="360"/>
+      <w:lvlText w:val="+"/>
+      <w:lvlJc w:val="left"/>
+      <w:pPr>
+        <w:ind w:left="3600" w:hanging="360"/>
       </w:pPr>
       <w:rPr>
         <w:u w:val="none"/>
@@ -4711,10 +5219,10 @@
     <w:lvl w:ilvl="4">
       <w:start w:val="1"/>
       <w:numFmt w:val="bullet"/>
-      <w:lvlText w:val="-"/>
-      <w:lvlJc w:val="left"/>
-      <w:pPr>
-        <w:ind w:left="3600" w:hanging="360"/>
+      <w:lvlText w:val="+"/>
+      <w:lvlJc w:val="left"/>
+      <w:pPr>
+        <w:ind w:left="4320" w:hanging="360"/>
       </w:pPr>
       <w:rPr>
         <w:u w:val="none"/>
@@ -4723,10 +5231,10 @@
     <w:lvl w:ilvl="5">
       <w:start w:val="1"/>
       <w:numFmt w:val="bullet"/>
-      <w:lvlText w:val="-"/>
-      <w:lvlJc w:val="left"/>
-      <w:pPr>
-        <w:ind w:left="4320" w:hanging="360"/>
+      <w:lvlText w:val="+"/>
+      <w:lvlJc w:val="left"/>
+      <w:pPr>
+        <w:ind w:left="5040" w:hanging="360"/>
       </w:pPr>
       <w:rPr>
         <w:u w:val="none"/>
@@ -4735,10 +5243,10 @@
     <w:lvl w:ilvl="6">
       <w:start w:val="1"/>
       <w:numFmt w:val="bullet"/>
-      <w:lvlText w:val="-"/>
-      <w:lvlJc w:val="left"/>
-      <w:pPr>
-        <w:ind w:left="5040" w:hanging="360"/>
+      <w:lvlText w:val="+"/>
+      <w:lvlJc w:val="left"/>
+      <w:pPr>
+        <w:ind w:left="5760" w:hanging="360"/>
       </w:pPr>
       <w:rPr>
         <w:u w:val="none"/>
@@ -4747,10 +5255,10 @@
     <w:lvl w:ilvl="7">
       <w:start w:val="1"/>
       <w:numFmt w:val="bullet"/>
-      <w:lvlText w:val="-"/>
-      <w:lvlJc w:val="left"/>
-      <w:pPr>
-        <w:ind w:left="5760" w:hanging="360"/>
+      <w:lvlText w:val="+"/>
+      <w:lvlJc w:val="left"/>
+      <w:pPr>
+        <w:ind w:left="6480" w:hanging="360"/>
       </w:pPr>
       <w:rPr>
         <w:u w:val="none"/>
@@ -4759,10 +5267,10 @@
     <w:lvl w:ilvl="8">
       <w:start w:val="1"/>
       <w:numFmt w:val="bullet"/>
-      <w:lvlText w:val="-"/>
-      <w:lvlJc w:val="left"/>
-      <w:pPr>
-        <w:ind w:left="6480" w:hanging="360"/>
+      <w:lvlText w:val="+"/>
+      <w:lvlJc w:val="left"/>
+      <w:pPr>
+        <w:ind w:left="7200" w:hanging="360"/>
       </w:pPr>
       <w:rPr>
         <w:u w:val="none"/>
@@ -4773,7 +5281,19 @@
     <w:lvl w:ilvl="0">
       <w:start w:val="1"/>
       <w:numFmt w:val="bullet"/>
-      <w:lvlText w:val="+"/>
+      <w:lvlText w:val="-"/>
+      <w:lvlJc w:val="left"/>
+      <w:pPr>
+        <w:ind w:left="720" w:hanging="360"/>
+      </w:pPr>
+      <w:rPr>
+        <w:u w:val="none"/>
+      </w:rPr>
+    </w:lvl>
+    <w:lvl w:ilvl="1">
+      <w:start w:val="1"/>
+      <w:numFmt w:val="bullet"/>
+      <w:lvlText w:val="-"/>
       <w:lvlJc w:val="left"/>
       <w:pPr>
         <w:ind w:left="1440" w:hanging="360"/>
@@ -4782,10 +5302,10 @@
         <w:u w:val="none"/>
       </w:rPr>
     </w:lvl>
-    <w:lvl w:ilvl="1">
-      <w:start w:val="1"/>
-      <w:numFmt w:val="bullet"/>
-      <w:lvlText w:val="+"/>
+    <w:lvl w:ilvl="2">
+      <w:start w:val="1"/>
+      <w:numFmt w:val="bullet"/>
+      <w:lvlText w:val="-"/>
       <w:lvlJc w:val="left"/>
       <w:pPr>
         <w:ind w:left="2160" w:hanging="360"/>
@@ -4794,10 +5314,10 @@
         <w:u w:val="none"/>
       </w:rPr>
     </w:lvl>
-    <w:lvl w:ilvl="2">
-      <w:start w:val="1"/>
-      <w:numFmt w:val="bullet"/>
-      <w:lvlText w:val="+"/>
+    <w:lvl w:ilvl="3">
+      <w:start w:val="1"/>
+      <w:numFmt w:val="bullet"/>
+      <w:lvlText w:val="-"/>
       <w:lvlJc w:val="left"/>
       <w:pPr>
         <w:ind w:left="2880" w:hanging="360"/>
@@ -4806,10 +5326,10 @@
         <w:u w:val="none"/>
       </w:rPr>
     </w:lvl>
-    <w:lvl w:ilvl="3">
-      <w:start w:val="1"/>
-      <w:numFmt w:val="bullet"/>
-      <w:lvlText w:val="+"/>
+    <w:lvl w:ilvl="4">
+      <w:start w:val="1"/>
+      <w:numFmt w:val="bullet"/>
+      <w:lvlText w:val="-"/>
       <w:lvlJc w:val="left"/>
       <w:pPr>
         <w:ind w:left="3600" w:hanging="360"/>
@@ -4818,10 +5338,10 @@
         <w:u w:val="none"/>
       </w:rPr>
     </w:lvl>
-    <w:lvl w:ilvl="4">
-      <w:start w:val="1"/>
-      <w:numFmt w:val="bullet"/>
-      <w:lvlText w:val="+"/>
+    <w:lvl w:ilvl="5">
+      <w:start w:val="1"/>
+      <w:numFmt w:val="bullet"/>
+      <w:lvlText w:val="-"/>
       <w:lvlJc w:val="left"/>
       <w:pPr>
         <w:ind w:left="4320" w:hanging="360"/>
@@ -4830,10 +5350,10 @@
         <w:u w:val="none"/>
       </w:rPr>
     </w:lvl>
-    <w:lvl w:ilvl="5">
-      <w:start w:val="1"/>
-      <w:numFmt w:val="bullet"/>
-      <w:lvlText w:val="+"/>
+    <w:lvl w:ilvl="6">
+      <w:start w:val="1"/>
+      <w:numFmt w:val="bullet"/>
+      <w:lvlText w:val="-"/>
       <w:lvlJc w:val="left"/>
       <w:pPr>
         <w:ind w:left="5040" w:hanging="360"/>
@@ -4842,10 +5362,10 @@
         <w:u w:val="none"/>
       </w:rPr>
     </w:lvl>
-    <w:lvl w:ilvl="6">
-      <w:start w:val="1"/>
-      <w:numFmt w:val="bullet"/>
-      <w:lvlText w:val="+"/>
+    <w:lvl w:ilvl="7">
+      <w:start w:val="1"/>
+      <w:numFmt w:val="bullet"/>
+      <w:lvlText w:val="-"/>
       <w:lvlJc w:val="left"/>
       <w:pPr>
         <w:ind w:left="5760" w:hanging="360"/>
@@ -4854,25 +5374,13 @@
         <w:u w:val="none"/>
       </w:rPr>
     </w:lvl>
-    <w:lvl w:ilvl="7">
-      <w:start w:val="1"/>
-      <w:numFmt w:val="bullet"/>
-      <w:lvlText w:val="+"/>
+    <w:lvl w:ilvl="8">
+      <w:start w:val="1"/>
+      <w:numFmt w:val="bullet"/>
+      <w:lvlText w:val="-"/>
       <w:lvlJc w:val="left"/>
       <w:pPr>
         <w:ind w:left="6480" w:hanging="360"/>
-      </w:pPr>
-      <w:rPr>
-        <w:u w:val="none"/>
-      </w:rPr>
-    </w:lvl>
-    <w:lvl w:ilvl="8">
-      <w:start w:val="1"/>
-      <w:numFmt w:val="bullet"/>
-      <w:lvlText w:val="+"/>
-      <w:lvlJc w:val="left"/>
-      <w:pPr>
-        <w:ind w:left="7200" w:hanging="360"/>
       </w:pPr>
       <w:rPr>
         <w:u w:val="none"/>
@@ -4883,10 +5391,10 @@
     <w:lvl w:ilvl="0">
       <w:start w:val="1"/>
       <w:numFmt w:val="bullet"/>
-      <w:lvlText w:val="-"/>
-      <w:lvlJc w:val="left"/>
-      <w:pPr>
-        <w:ind w:left="720" w:hanging="360"/>
+      <w:lvlText w:val="+"/>
+      <w:lvlJc w:val="left"/>
+      <w:pPr>
+        <w:ind w:left="1440" w:hanging="360"/>
       </w:pPr>
       <w:rPr>
         <w:u w:val="none"/>
@@ -4895,10 +5403,10 @@
     <w:lvl w:ilvl="1">
       <w:start w:val="1"/>
       <w:numFmt w:val="bullet"/>
-      <w:lvlText w:val="-"/>
-      <w:lvlJc w:val="left"/>
-      <w:pPr>
-        <w:ind w:left="1440" w:hanging="360"/>
+      <w:lvlText w:val="+"/>
+      <w:lvlJc w:val="left"/>
+      <w:pPr>
+        <w:ind w:left="2160" w:hanging="360"/>
       </w:pPr>
       <w:rPr>
         <w:u w:val="none"/>
@@ -4907,10 +5415,10 @@
     <w:lvl w:ilvl="2">
       <w:start w:val="1"/>
       <w:numFmt w:val="bullet"/>
-      <w:lvlText w:val="-"/>
-      <w:lvlJc w:val="left"/>
-      <w:pPr>
-        <w:ind w:left="2160" w:hanging="360"/>
+      <w:lvlText w:val="+"/>
+      <w:lvlJc w:val="left"/>
+      <w:pPr>
+        <w:ind w:left="2880" w:hanging="360"/>
       </w:pPr>
       <w:rPr>
         <w:u w:val="none"/>
@@ -4919,10 +5427,10 @@
     <w:lvl w:ilvl="3">
       <w:start w:val="1"/>
       <w:numFmt w:val="bullet"/>
-      <w:lvlText w:val="-"/>
-      <w:lvlJc w:val="left"/>
-      <w:pPr>
-        <w:ind w:left="2880" w:hanging="360"/>
+      <w:lvlText w:val="+"/>
+      <w:lvlJc w:val="left"/>
+      <w:pPr>
+        <w:ind w:left="3600" w:hanging="360"/>
       </w:pPr>
       <w:rPr>
         <w:u w:val="none"/>
@@ -4931,10 +5439,10 @@
     <w:lvl w:ilvl="4">
       <w:start w:val="1"/>
       <w:numFmt w:val="bullet"/>
-      <w:lvlText w:val="-"/>
-      <w:lvlJc w:val="left"/>
-      <w:pPr>
-        <w:ind w:left="3600" w:hanging="360"/>
+      <w:lvlText w:val="+"/>
+      <w:lvlJc w:val="left"/>
+      <w:pPr>
+        <w:ind w:left="4320" w:hanging="360"/>
       </w:pPr>
       <w:rPr>
         <w:u w:val="none"/>
@@ -4943,10 +5451,10 @@
     <w:lvl w:ilvl="5">
       <w:start w:val="1"/>
       <w:numFmt w:val="bullet"/>
-      <w:lvlText w:val="-"/>
-      <w:lvlJc w:val="left"/>
-      <w:pPr>
-        <w:ind w:left="4320" w:hanging="360"/>
+      <w:lvlText w:val="+"/>
+      <w:lvlJc w:val="left"/>
+      <w:pPr>
+        <w:ind w:left="5040" w:hanging="360"/>
       </w:pPr>
       <w:rPr>
         <w:u w:val="none"/>
@@ -4955,10 +5463,10 @@
     <w:lvl w:ilvl="6">
       <w:start w:val="1"/>
       <w:numFmt w:val="bullet"/>
-      <w:lvlText w:val="-"/>
-      <w:lvlJc w:val="left"/>
-      <w:pPr>
-        <w:ind w:left="5040" w:hanging="360"/>
+      <w:lvlText w:val="+"/>
+      <w:lvlJc w:val="left"/>
+      <w:pPr>
+        <w:ind w:left="5760" w:hanging="360"/>
       </w:pPr>
       <w:rPr>
         <w:u w:val="none"/>
@@ -4967,10 +5475,10 @@
     <w:lvl w:ilvl="7">
       <w:start w:val="1"/>
       <w:numFmt w:val="bullet"/>
-      <w:lvlText w:val="-"/>
-      <w:lvlJc w:val="left"/>
-      <w:pPr>
-        <w:ind w:left="5760" w:hanging="360"/>
+      <w:lvlText w:val="+"/>
+      <w:lvlJc w:val="left"/>
+      <w:pPr>
+        <w:ind w:left="6480" w:hanging="360"/>
       </w:pPr>
       <w:rPr>
         <w:u w:val="none"/>
@@ -4979,10 +5487,10 @@
     <w:lvl w:ilvl="8">
       <w:start w:val="1"/>
       <w:numFmt w:val="bullet"/>
-      <w:lvlText w:val="-"/>
-      <w:lvlJc w:val="left"/>
-      <w:pPr>
-        <w:ind w:left="6480" w:hanging="360"/>
+      <w:lvlText w:val="+"/>
+      <w:lvlJc w:val="left"/>
+      <w:pPr>
+        <w:ind w:left="7200" w:hanging="360"/>
       </w:pPr>
       <w:rPr>
         <w:u w:val="none"/>
@@ -4993,7 +5501,19 @@
     <w:lvl w:ilvl="0">
       <w:start w:val="1"/>
       <w:numFmt w:val="bullet"/>
-      <w:lvlText w:val="+"/>
+      <w:lvlText w:val="-"/>
+      <w:lvlJc w:val="left"/>
+      <w:pPr>
+        <w:ind w:left="720" w:hanging="360"/>
+      </w:pPr>
+      <w:rPr>
+        <w:u w:val="none"/>
+      </w:rPr>
+    </w:lvl>
+    <w:lvl w:ilvl="1">
+      <w:start w:val="1"/>
+      <w:numFmt w:val="bullet"/>
+      <w:lvlText w:val="-"/>
       <w:lvlJc w:val="left"/>
       <w:pPr>
         <w:ind w:left="1440" w:hanging="360"/>
@@ -5002,10 +5522,10 @@
         <w:u w:val="none"/>
       </w:rPr>
     </w:lvl>
-    <w:lvl w:ilvl="1">
-      <w:start w:val="1"/>
-      <w:numFmt w:val="bullet"/>
-      <w:lvlText w:val="+"/>
+    <w:lvl w:ilvl="2">
+      <w:start w:val="1"/>
+      <w:numFmt w:val="bullet"/>
+      <w:lvlText w:val="-"/>
       <w:lvlJc w:val="left"/>
       <w:pPr>
         <w:ind w:left="2160" w:hanging="360"/>
@@ -5014,10 +5534,10 @@
         <w:u w:val="none"/>
       </w:rPr>
     </w:lvl>
-    <w:lvl w:ilvl="2">
-      <w:start w:val="1"/>
-      <w:numFmt w:val="bullet"/>
-      <w:lvlText w:val="+"/>
+    <w:lvl w:ilvl="3">
+      <w:start w:val="1"/>
+      <w:numFmt w:val="bullet"/>
+      <w:lvlText w:val="-"/>
       <w:lvlJc w:val="left"/>
       <w:pPr>
         <w:ind w:left="2880" w:hanging="360"/>
@@ -5026,10 +5546,10 @@
         <w:u w:val="none"/>
       </w:rPr>
     </w:lvl>
-    <w:lvl w:ilvl="3">
-      <w:start w:val="1"/>
-      <w:numFmt w:val="bullet"/>
-      <w:lvlText w:val="+"/>
+    <w:lvl w:ilvl="4">
+      <w:start w:val="1"/>
+      <w:numFmt w:val="bullet"/>
+      <w:lvlText w:val="-"/>
       <w:lvlJc w:val="left"/>
       <w:pPr>
         <w:ind w:left="3600" w:hanging="360"/>
@@ -5038,10 +5558,10 @@
         <w:u w:val="none"/>
       </w:rPr>
     </w:lvl>
-    <w:lvl w:ilvl="4">
-      <w:start w:val="1"/>
-      <w:numFmt w:val="bullet"/>
-      <w:lvlText w:val="+"/>
+    <w:lvl w:ilvl="5">
+      <w:start w:val="1"/>
+      <w:numFmt w:val="bullet"/>
+      <w:lvlText w:val="-"/>
       <w:lvlJc w:val="left"/>
       <w:pPr>
         <w:ind w:left="4320" w:hanging="360"/>
@@ -5050,10 +5570,10 @@
         <w:u w:val="none"/>
       </w:rPr>
     </w:lvl>
-    <w:lvl w:ilvl="5">
-      <w:start w:val="1"/>
-      <w:numFmt w:val="bullet"/>
-      <w:lvlText w:val="+"/>
+    <w:lvl w:ilvl="6">
+      <w:start w:val="1"/>
+      <w:numFmt w:val="bullet"/>
+      <w:lvlText w:val="-"/>
       <w:lvlJc w:val="left"/>
       <w:pPr>
         <w:ind w:left="5040" w:hanging="360"/>
@@ -5062,10 +5582,10 @@
         <w:u w:val="none"/>
       </w:rPr>
     </w:lvl>
-    <w:lvl w:ilvl="6">
-      <w:start w:val="1"/>
-      <w:numFmt w:val="bullet"/>
-      <w:lvlText w:val="+"/>
+    <w:lvl w:ilvl="7">
+      <w:start w:val="1"/>
+      <w:numFmt w:val="bullet"/>
+      <w:lvlText w:val="-"/>
       <w:lvlJc w:val="left"/>
       <w:pPr>
         <w:ind w:left="5760" w:hanging="360"/>
@@ -5074,25 +5594,13 @@
         <w:u w:val="none"/>
       </w:rPr>
     </w:lvl>
-    <w:lvl w:ilvl="7">
-      <w:start w:val="1"/>
-      <w:numFmt w:val="bullet"/>
-      <w:lvlText w:val="+"/>
+    <w:lvl w:ilvl="8">
+      <w:start w:val="1"/>
+      <w:numFmt w:val="bullet"/>
+      <w:lvlText w:val="-"/>
       <w:lvlJc w:val="left"/>
       <w:pPr>
         <w:ind w:left="6480" w:hanging="360"/>
-      </w:pPr>
-      <w:rPr>
-        <w:u w:val="none"/>
-      </w:rPr>
-    </w:lvl>
-    <w:lvl w:ilvl="8">
-      <w:start w:val="1"/>
-      <w:numFmt w:val="bullet"/>
-      <w:lvlText w:val="+"/>
-      <w:lvlJc w:val="left"/>
-      <w:pPr>
-        <w:ind w:left="7200" w:hanging="360"/>
       </w:pPr>
       <w:rPr>
         <w:u w:val="none"/>
@@ -5100,6 +5608,116 @@
     </w:lvl>
   </w:abstractNum>
   <w:abstractNum w:abstractNumId="7">
+    <w:lvl w:ilvl="0">
+      <w:start w:val="1"/>
+      <w:numFmt w:val="bullet"/>
+      <w:lvlText w:val="+"/>
+      <w:lvlJc w:val="left"/>
+      <w:pPr>
+        <w:ind w:left="1440" w:hanging="360"/>
+      </w:pPr>
+      <w:rPr>
+        <w:u w:val="none"/>
+      </w:rPr>
+    </w:lvl>
+    <w:lvl w:ilvl="1">
+      <w:start w:val="1"/>
+      <w:numFmt w:val="bullet"/>
+      <w:lvlText w:val="+"/>
+      <w:lvlJc w:val="left"/>
+      <w:pPr>
+        <w:ind w:left="2160" w:hanging="360"/>
+      </w:pPr>
+      <w:rPr>
+        <w:u w:val="none"/>
+      </w:rPr>
+    </w:lvl>
+    <w:lvl w:ilvl="2">
+      <w:start w:val="1"/>
+      <w:numFmt w:val="bullet"/>
+      <w:lvlText w:val="+"/>
+      <w:lvlJc w:val="left"/>
+      <w:pPr>
+        <w:ind w:left="2880" w:hanging="360"/>
+      </w:pPr>
+      <w:rPr>
+        <w:u w:val="none"/>
+      </w:rPr>
+    </w:lvl>
+    <w:lvl w:ilvl="3">
+      <w:start w:val="1"/>
+      <w:numFmt w:val="bullet"/>
+      <w:lvlText w:val="+"/>
+      <w:lvlJc w:val="left"/>
+      <w:pPr>
+        <w:ind w:left="3600" w:hanging="360"/>
+      </w:pPr>
+      <w:rPr>
+        <w:u w:val="none"/>
+      </w:rPr>
+    </w:lvl>
+    <w:lvl w:ilvl="4">
+      <w:start w:val="1"/>
+      <w:numFmt w:val="bullet"/>
+      <w:lvlText w:val="+"/>
+      <w:lvlJc w:val="left"/>
+      <w:pPr>
+        <w:ind w:left="4320" w:hanging="360"/>
+      </w:pPr>
+      <w:rPr>
+        <w:u w:val="none"/>
+      </w:rPr>
+    </w:lvl>
+    <w:lvl w:ilvl="5">
+      <w:start w:val="1"/>
+      <w:numFmt w:val="bullet"/>
+      <w:lvlText w:val="+"/>
+      <w:lvlJc w:val="left"/>
+      <w:pPr>
+        <w:ind w:left="5040" w:hanging="360"/>
+      </w:pPr>
+      <w:rPr>
+        <w:u w:val="none"/>
+      </w:rPr>
+    </w:lvl>
+    <w:lvl w:ilvl="6">
+      <w:start w:val="1"/>
+      <w:numFmt w:val="bullet"/>
+      <w:lvlText w:val="+"/>
+      <w:lvlJc w:val="left"/>
+      <w:pPr>
+        <w:ind w:left="5760" w:hanging="360"/>
+      </w:pPr>
+      <w:rPr>
+        <w:u w:val="none"/>
+      </w:rPr>
+    </w:lvl>
+    <w:lvl w:ilvl="7">
+      <w:start w:val="1"/>
+      <w:numFmt w:val="bullet"/>
+      <w:lvlText w:val="+"/>
+      <w:lvlJc w:val="left"/>
+      <w:pPr>
+        <w:ind w:left="6480" w:hanging="360"/>
+      </w:pPr>
+      <w:rPr>
+        <w:u w:val="none"/>
+      </w:rPr>
+    </w:lvl>
+    <w:lvl w:ilvl="8">
+      <w:start w:val="1"/>
+      <w:numFmt w:val="bullet"/>
+      <w:lvlText w:val="+"/>
+      <w:lvlJc w:val="left"/>
+      <w:pPr>
+        <w:ind w:left="7200" w:hanging="360"/>
+      </w:pPr>
+      <w:rPr>
+        <w:u w:val="none"/>
+      </w:rPr>
+    </w:lvl>
+  </w:abstractNum>
+  <w:abstractNum w:abstractNumId="8">
     <w:lvl w:ilvl="0">
       <w:start w:val="1"/>
       <w:numFmt w:val="bullet"/>
@@ -5229,6 +5847,9 @@
   </w:num>
   <w:num w:numId="7">
     <w:abstractNumId w:val="7"/>
+  </w:num>
+  <w:num w:numId="8">
+    <w:abstractNumId w:val="8"/>
   </w:num>
 </w:numbering>
 </file>

</xml_diff>

<commit_message>
Added User cases, Scenarion , FR6 , fixed some errors and ambigiutes
</commit_message>
<xml_diff>
--- a/REQ_s276086.docx
+++ b/REQ_s276086.docx
@@ -157,7 +157,7 @@
           <w:szCs w:val="28"/>
           <w:rtl w:val="0"/>
         </w:rPr>
-        <w:t xml:space="preserve">Fixed some errore, modified FRs</w:t>
+        <w:t xml:space="preserve">Fixed some error, modified FRs</w:t>
       </w:r>
     </w:p>
     <w:p>
@@ -1319,12 +1319,12 @@
           <wp:inline distB="114300" distT="114300" distL="114300" distR="114300">
             <wp:extent cx="5943600" cy="3454400"/>
             <wp:effectExtent b="0" l="0" r="0" t="0"/>
-            <wp:docPr id="1" name="image2.png"/>
+            <wp:docPr id="1" name="image1.png"/>
             <a:graphic>
               <a:graphicData uri="http://schemas.openxmlformats.org/drawingml/2006/picture">
                 <pic:pic>
                   <pic:nvPicPr>
-                    <pic:cNvPr id="0" name="image2.png"/>
+                    <pic:cNvPr id="0" name="image1.png"/>
                     <pic:cNvPicPr preferRelativeResize="0"/>
                   </pic:nvPicPr>
                   <pic:blipFill>
@@ -2936,6 +2936,92 @@
                 <w:rtl w:val="0"/>
               </w:rPr>
               <w:t xml:space="preserve">Select an arbitrary radius </w:t>
+            </w:r>
+          </w:p>
+        </w:tc>
+      </w:tr>
+      <w:tr>
+        <w:tc>
+          <w:tcPr>
+            <w:shd w:fill="auto" w:val="clear"/>
+            <w:tcMar>
+              <w:top w:w="100.0" w:type="dxa"/>
+              <w:left w:w="100.0" w:type="dxa"/>
+              <w:bottom w:w="100.0" w:type="dxa"/>
+              <w:right w:w="100.0" w:type="dxa"/>
+            </w:tcMar>
+            <w:vAlign w:val="top"/>
+          </w:tcPr>
+          <w:p>
+            <w:pPr>
+              <w:keepNext w:val="0"/>
+              <w:keepLines w:val="0"/>
+              <w:widowControl w:val="0"/>
+              <w:pBdr>
+                <w:top w:space="0" w:sz="0" w:val="nil"/>
+                <w:left w:space="0" w:sz="0" w:val="nil"/>
+                <w:bottom w:space="0" w:sz="0" w:val="nil"/>
+                <w:right w:space="0" w:sz="0" w:val="nil"/>
+                <w:between w:space="0" w:sz="0" w:val="nil"/>
+              </w:pBdr>
+              <w:shd w:fill="auto" w:val="clear"/>
+              <w:spacing w:after="0" w:before="0" w:line="240" w:lineRule="auto"/>
+              <w:ind w:left="0" w:right="0" w:firstLine="0"/>
+              <w:jc w:val="left"/>
+              <w:rPr>
+                <w:sz w:val="28"/>
+                <w:szCs w:val="28"/>
+              </w:rPr>
+            </w:pPr>
+            <w:r>
+              <w:rPr>
+                <w:sz w:val="28"/>
+                <w:szCs w:val="28"/>
+                <w:rtl w:val="0"/>
+              </w:rPr>
+              <w:t xml:space="preserve">FR9</w:t>
+            </w:r>
+          </w:p>
+        </w:tc>
+        <w:tc>
+          <w:tcPr>
+            <w:shd w:fill="auto" w:val="clear"/>
+            <w:tcMar>
+              <w:top w:w="100.0" w:type="dxa"/>
+              <w:left w:w="100.0" w:type="dxa"/>
+              <w:bottom w:w="100.0" w:type="dxa"/>
+              <w:right w:w="100.0" w:type="dxa"/>
+            </w:tcMar>
+            <w:vAlign w:val="top"/>
+          </w:tcPr>
+          <w:p>
+            <w:pPr>
+              <w:keepNext w:val="0"/>
+              <w:keepLines w:val="0"/>
+              <w:widowControl w:val="0"/>
+              <w:pBdr>
+                <w:top w:space="0" w:sz="0" w:val="nil"/>
+                <w:left w:space="0" w:sz="0" w:val="nil"/>
+                <w:bottom w:space="0" w:sz="0" w:val="nil"/>
+                <w:right w:space="0" w:sz="0" w:val="nil"/>
+                <w:between w:space="0" w:sz="0" w:val="nil"/>
+              </w:pBdr>
+              <w:shd w:fill="auto" w:val="clear"/>
+              <w:spacing w:after="0" w:before="0" w:line="240" w:lineRule="auto"/>
+              <w:ind w:left="0" w:right="0" w:firstLine="0"/>
+              <w:jc w:val="left"/>
+              <w:rPr>
+                <w:sz w:val="28"/>
+                <w:szCs w:val="28"/>
+              </w:rPr>
+            </w:pPr>
+            <w:r>
+              <w:rPr>
+                <w:sz w:val="28"/>
+                <w:szCs w:val="28"/>
+                <w:rtl w:val="0"/>
+              </w:rPr>
+              <w:t xml:space="preserve">Update Prices</w:t>
             </w:r>
           </w:p>
         </w:tc>
@@ -4039,7 +4125,7 @@
                 <w:szCs w:val="28"/>
                 <w:rtl w:val="0"/>
               </w:rPr>
-              <w:t xml:space="preserve">Km and miles can be used, price can be set in €,$ and £</w:t>
+              <w:t xml:space="preserve">Km  used for distances, price can be set in €,$ and £</w:t>
             </w:r>
           </w:p>
         </w:tc>
@@ -4332,12 +4418,12 @@
           <wp:inline distB="114300" distT="114300" distL="114300" distR="114300">
             <wp:extent cx="5943600" cy="2730500"/>
             <wp:effectExtent b="0" l="0" r="0" t="0"/>
-            <wp:docPr id="2" name="image1.png"/>
+            <wp:docPr id="2" name="image2.png"/>
             <a:graphic>
               <a:graphicData uri="http://schemas.openxmlformats.org/drawingml/2006/picture">
                 <pic:pic>
                   <pic:nvPicPr>
-                    <pic:cNvPr id="0" name="image1.png"/>
+                    <pic:cNvPr id="0" name="image2.png"/>
                     <pic:cNvPicPr preferRelativeResize="0"/>
                   </pic:nvPicPr>
                   <pic:blipFill>
@@ -4703,6 +4789,19 @@
       </w:pPr>
       <w:r>
         <w:rPr>
+          <w:rtl w:val="0"/>
+        </w:rPr>
+      </w:r>
+    </w:p>
+    <w:p>
+      <w:pPr>
+        <w:rPr>
+          <w:sz w:val="28"/>
+          <w:szCs w:val="28"/>
+        </w:rPr>
+      </w:pPr>
+      <w:r>
+        <w:rPr>
           <w:sz w:val="28"/>
           <w:szCs w:val="28"/>
           <w:rtl w:val="0"/>
@@ -4788,31 +4887,33 @@
     </w:p>
     <w:p>
       <w:pPr>
-        <w:rPr>
-          <w:sz w:val="28"/>
-          <w:szCs w:val="28"/>
-        </w:rPr>
-      </w:pPr>
-      <w:r>
-        <w:rPr>
-          <w:rtl w:val="0"/>
-        </w:rPr>
-      </w:r>
-    </w:p>
-    <w:p>
-      <w:pPr>
-        <w:rPr>
-          <w:sz w:val="28"/>
-          <w:szCs w:val="28"/>
-        </w:rPr>
-      </w:pPr>
-      <w:r>
-        <w:rPr>
-          <w:sz w:val="28"/>
-          <w:szCs w:val="28"/>
-          <w:rtl w:val="0"/>
-        </w:rPr>
-        <w:t xml:space="preserve">Use Case 5 UC5 - FR3 Manage user account</w:t>
+        <w:ind w:left="0" w:firstLine="0"/>
+        <w:rPr>
+          <w:sz w:val="28"/>
+          <w:szCs w:val="28"/>
+        </w:rPr>
+      </w:pPr>
+      <w:r>
+        <w:rPr>
+          <w:rtl w:val="0"/>
+        </w:rPr>
+      </w:r>
+    </w:p>
+    <w:p>
+      <w:pPr>
+        <w:ind w:left="0" w:firstLine="0"/>
+        <w:rPr>
+          <w:sz w:val="28"/>
+          <w:szCs w:val="28"/>
+        </w:rPr>
+      </w:pPr>
+      <w:r>
+        <w:rPr>
+          <w:sz w:val="28"/>
+          <w:szCs w:val="28"/>
+          <w:rtl w:val="0"/>
+        </w:rPr>
+        <w:t xml:space="preserve">Use Case 5 UC5- FR6 Insert new gas station</w:t>
       </w:r>
     </w:p>
     <w:p>
@@ -4856,39 +4957,420 @@
           <w:szCs w:val="28"/>
           <w:rtl w:val="0"/>
         </w:rPr>
-        <w:t xml:space="preserve">Pre-condition: Account exists</w:t>
-      </w:r>
-    </w:p>
-    <w:p>
-      <w:pPr>
-        <w:rPr>
-          <w:sz w:val="28"/>
-          <w:szCs w:val="28"/>
-        </w:rPr>
-      </w:pPr>
-      <w:r>
-        <w:rPr>
-          <w:sz w:val="28"/>
-          <w:szCs w:val="28"/>
-          <w:rtl w:val="0"/>
-        </w:rPr>
-        <w:t xml:space="preserve">Post-Condition: Account data modified,Account exists</w:t>
-      </w:r>
-    </w:p>
-    <w:p>
-      <w:pPr>
-        <w:rPr>
-          <w:sz w:val="28"/>
-          <w:szCs w:val="28"/>
-        </w:rPr>
-      </w:pPr>
-      <w:r>
-        <w:rPr>
-          <w:sz w:val="28"/>
-          <w:szCs w:val="28"/>
-          <w:rtl w:val="0"/>
-        </w:rPr>
-        <w:t xml:space="preserve">Nominal Scenario: User go to his profile page and do the modification</w:t>
+        <w:t xml:space="preserve">Pre-condition: Gas Station not exists</w:t>
+      </w:r>
+    </w:p>
+    <w:p>
+      <w:pPr>
+        <w:rPr>
+          <w:sz w:val="28"/>
+          <w:szCs w:val="28"/>
+        </w:rPr>
+      </w:pPr>
+      <w:r>
+        <w:rPr>
+          <w:sz w:val="28"/>
+          <w:szCs w:val="28"/>
+          <w:rtl w:val="0"/>
+        </w:rPr>
+        <w:t xml:space="preserve">Post-Condition: Gas Station exists</w:t>
+      </w:r>
+    </w:p>
+    <w:p>
+      <w:pPr>
+        <w:rPr>
+          <w:sz w:val="28"/>
+          <w:szCs w:val="28"/>
+        </w:rPr>
+      </w:pPr>
+      <w:r>
+        <w:rPr>
+          <w:sz w:val="28"/>
+          <w:szCs w:val="28"/>
+          <w:rtl w:val="0"/>
+        </w:rPr>
+        <w:t xml:space="preserve">Nominal Scenario: User insert the necessary information, Gas Station is created</w:t>
+      </w:r>
+    </w:p>
+    <w:p>
+      <w:pPr>
+        <w:rPr>
+          <w:sz w:val="28"/>
+          <w:szCs w:val="28"/>
+        </w:rPr>
+      </w:pPr>
+      <w:r>
+        <w:rPr>
+          <w:rtl w:val="0"/>
+        </w:rPr>
+      </w:r>
+    </w:p>
+    <w:p>
+      <w:pPr>
+        <w:rPr>
+          <w:sz w:val="28"/>
+          <w:szCs w:val="28"/>
+        </w:rPr>
+      </w:pPr>
+      <w:r>
+        <w:rPr>
+          <w:sz w:val="28"/>
+          <w:szCs w:val="28"/>
+          <w:rtl w:val="0"/>
+        </w:rPr>
+        <w:t xml:space="preserve">Use Case 6 UC6 - FR7 :Get GPS data from Map service</w:t>
+      </w:r>
+    </w:p>
+    <w:p>
+      <w:pPr>
+        <w:rPr>
+          <w:b w:val="1"/>
+          <w:sz w:val="28"/>
+          <w:szCs w:val="28"/>
+        </w:rPr>
+      </w:pPr>
+      <w:r>
+        <w:rPr>
+          <w:sz w:val="28"/>
+          <w:szCs w:val="28"/>
+          <w:rtl w:val="0"/>
+        </w:rPr>
+        <w:t xml:space="preserve">Actors involved:</w:t>
+        <w:tab/>
+        <w:t xml:space="preserve">Map Service</w:t>
+      </w:r>
+      <w:r>
+        <w:rPr>
+          <w:b w:val="1"/>
+          <w:sz w:val="28"/>
+          <w:szCs w:val="28"/>
+          <w:rtl w:val="0"/>
+        </w:rPr>
+        <w:tab/>
+      </w:r>
+    </w:p>
+    <w:p>
+      <w:pPr>
+        <w:rPr>
+          <w:sz w:val="28"/>
+          <w:szCs w:val="28"/>
+        </w:rPr>
+      </w:pPr>
+      <w:r>
+        <w:rPr>
+          <w:sz w:val="28"/>
+          <w:szCs w:val="28"/>
+          <w:rtl w:val="0"/>
+        </w:rPr>
+        <w:t xml:space="preserve">Pre-condition: Can connect to the Map service, Map service has the necessary data</w:t>
+      </w:r>
+    </w:p>
+    <w:p>
+      <w:pPr>
+        <w:rPr>
+          <w:sz w:val="28"/>
+          <w:szCs w:val="28"/>
+        </w:rPr>
+      </w:pPr>
+      <w:r>
+        <w:rPr>
+          <w:sz w:val="28"/>
+          <w:szCs w:val="28"/>
+          <w:rtl w:val="0"/>
+        </w:rPr>
+        <w:t xml:space="preserve">Post-Condition: Get position of the user</w:t>
+      </w:r>
+    </w:p>
+    <w:p>
+      <w:pPr>
+        <w:rPr>
+          <w:sz w:val="28"/>
+          <w:szCs w:val="28"/>
+        </w:rPr>
+      </w:pPr>
+      <w:r>
+        <w:rPr>
+          <w:sz w:val="28"/>
+          <w:szCs w:val="28"/>
+          <w:rtl w:val="0"/>
+        </w:rPr>
+        <w:t xml:space="preserve">Nominal Scenario:User want to use the app, his position is taken from the Map Service, user give a radius, the Gas station in the radius are showed</w:t>
+      </w:r>
+    </w:p>
+    <w:p>
+      <w:pPr>
+        <w:rPr>
+          <w:sz w:val="28"/>
+          <w:szCs w:val="28"/>
+        </w:rPr>
+      </w:pPr>
+      <w:r>
+        <w:rPr>
+          <w:rtl w:val="0"/>
+        </w:rPr>
+      </w:r>
+    </w:p>
+    <w:p>
+      <w:pPr>
+        <w:rPr>
+          <w:sz w:val="28"/>
+          <w:szCs w:val="28"/>
+        </w:rPr>
+      </w:pPr>
+      <w:r>
+        <w:rPr>
+          <w:sz w:val="28"/>
+          <w:szCs w:val="28"/>
+          <w:rtl w:val="0"/>
+        </w:rPr>
+        <w:t xml:space="preserve">Use Case 7 UC7 - FR8 :Update Prices</w:t>
+      </w:r>
+    </w:p>
+    <w:p>
+      <w:pPr>
+        <w:rPr>
+          <w:b w:val="1"/>
+          <w:sz w:val="28"/>
+          <w:szCs w:val="28"/>
+        </w:rPr>
+      </w:pPr>
+      <w:r>
+        <w:rPr>
+          <w:sz w:val="28"/>
+          <w:szCs w:val="28"/>
+          <w:rtl w:val="0"/>
+        </w:rPr>
+        <w:t xml:space="preserve">Actors involved:</w:t>
+        <w:tab/>
+        <w:t xml:space="preserve">User</w:t>
+      </w:r>
+      <w:r>
+        <w:rPr>
+          <w:rtl w:val="0"/>
+        </w:rPr>
+      </w:r>
+    </w:p>
+    <w:p>
+      <w:pPr>
+        <w:rPr>
+          <w:sz w:val="28"/>
+          <w:szCs w:val="28"/>
+        </w:rPr>
+      </w:pPr>
+      <w:r>
+        <w:rPr>
+          <w:sz w:val="28"/>
+          <w:szCs w:val="28"/>
+          <w:rtl w:val="0"/>
+        </w:rPr>
+        <w:t xml:space="preserve">Pre-condition: Gas station and User exists</w:t>
+      </w:r>
+    </w:p>
+    <w:p>
+      <w:pPr>
+        <w:rPr>
+          <w:sz w:val="28"/>
+          <w:szCs w:val="28"/>
+        </w:rPr>
+      </w:pPr>
+      <w:r>
+        <w:rPr>
+          <w:sz w:val="28"/>
+          <w:szCs w:val="28"/>
+          <w:rtl w:val="0"/>
+        </w:rPr>
+        <w:t xml:space="preserve">Post-Condition: Prices changed</w:t>
+      </w:r>
+    </w:p>
+    <w:p>
+      <w:pPr>
+        <w:rPr>
+          <w:sz w:val="28"/>
+          <w:szCs w:val="28"/>
+        </w:rPr>
+      </w:pPr>
+      <w:r>
+        <w:rPr>
+          <w:sz w:val="28"/>
+          <w:szCs w:val="28"/>
+          <w:rtl w:val="0"/>
+        </w:rPr>
+        <w:t xml:space="preserve">Nominal Scenario:User select a gas station , change the prices , system apply changes</w:t>
+      </w:r>
+    </w:p>
+    <w:p>
+      <w:pPr>
+        <w:rPr>
+          <w:sz w:val="28"/>
+          <w:szCs w:val="28"/>
+        </w:rPr>
+      </w:pPr>
+      <w:r>
+        <w:rPr>
+          <w:rtl w:val="0"/>
+        </w:rPr>
+      </w:r>
+    </w:p>
+    <w:p>
+      <w:pPr>
+        <w:rPr>
+          <w:sz w:val="28"/>
+          <w:szCs w:val="28"/>
+        </w:rPr>
+      </w:pPr>
+      <w:r>
+        <w:rPr>
+          <w:rtl w:val="0"/>
+        </w:rPr>
+      </w:r>
+    </w:p>
+    <w:p>
+      <w:pPr>
+        <w:rPr>
+          <w:sz w:val="28"/>
+          <w:szCs w:val="28"/>
+        </w:rPr>
+      </w:pPr>
+      <w:r>
+        <w:rPr>
+          <w:rtl w:val="0"/>
+        </w:rPr>
+      </w:r>
+    </w:p>
+    <w:p>
+      <w:pPr>
+        <w:rPr>
+          <w:b w:val="1"/>
+          <w:sz w:val="28"/>
+          <w:szCs w:val="28"/>
+        </w:rPr>
+      </w:pPr>
+      <w:r>
+        <w:rPr>
+          <w:b w:val="1"/>
+          <w:sz w:val="28"/>
+          <w:szCs w:val="28"/>
+          <w:rtl w:val="0"/>
+        </w:rPr>
+        <w:t xml:space="preserve">Relevant Scenarios</w:t>
+      </w:r>
+    </w:p>
+    <w:p>
+      <w:pPr>
+        <w:rPr>
+          <w:sz w:val="28"/>
+          <w:szCs w:val="28"/>
+        </w:rPr>
+      </w:pPr>
+      <w:r>
+        <w:rPr>
+          <w:sz w:val="28"/>
+          <w:szCs w:val="28"/>
+          <w:rtl w:val="0"/>
+        </w:rPr>
+        <w:t xml:space="preserve">Scenario 1:</w:t>
+      </w:r>
+    </w:p>
+    <w:p>
+      <w:pPr>
+        <w:ind w:firstLine="720"/>
+        <w:rPr>
+          <w:sz w:val="28"/>
+          <w:szCs w:val="28"/>
+        </w:rPr>
+      </w:pPr>
+      <w:r>
+        <w:rPr>
+          <w:sz w:val="28"/>
+          <w:szCs w:val="28"/>
+          <w:rtl w:val="0"/>
+        </w:rPr>
+        <w:t xml:space="preserve">Scenario ID: SC1 - Correspond to UC 5</w:t>
+      </w:r>
+    </w:p>
+    <w:p>
+      <w:pPr>
+        <w:ind w:firstLine="720"/>
+        <w:rPr>
+          <w:sz w:val="28"/>
+          <w:szCs w:val="28"/>
+        </w:rPr>
+      </w:pPr>
+      <w:r>
+        <w:rPr>
+          <w:sz w:val="28"/>
+          <w:szCs w:val="28"/>
+          <w:rtl w:val="0"/>
+        </w:rPr>
+        <w:t xml:space="preserve">Description: User insert new gas station</w:t>
+      </w:r>
+    </w:p>
+    <w:p>
+      <w:pPr>
+        <w:ind w:firstLine="720"/>
+        <w:rPr>
+          <w:sz w:val="28"/>
+          <w:szCs w:val="28"/>
+        </w:rPr>
+      </w:pPr>
+      <w:r>
+        <w:rPr>
+          <w:sz w:val="28"/>
+          <w:szCs w:val="28"/>
+          <w:rtl w:val="0"/>
+        </w:rPr>
+        <w:t xml:space="preserve">Precondition: The gas station not exists</w:t>
+      </w:r>
+    </w:p>
+    <w:p>
+      <w:pPr>
+        <w:ind w:firstLine="720"/>
+        <w:rPr>
+          <w:sz w:val="28"/>
+          <w:szCs w:val="28"/>
+        </w:rPr>
+      </w:pPr>
+      <w:r>
+        <w:rPr>
+          <w:sz w:val="28"/>
+          <w:szCs w:val="28"/>
+          <w:rtl w:val="0"/>
+        </w:rPr>
+        <w:t xml:space="preserve">Post condition : The gas station is inserted</w:t>
+      </w:r>
+    </w:p>
+    <w:p>
+      <w:pPr>
+        <w:ind w:firstLine="720"/>
+        <w:rPr>
+          <w:sz w:val="28"/>
+          <w:szCs w:val="28"/>
+        </w:rPr>
+      </w:pPr>
+      <w:r>
+        <w:rPr>
+          <w:sz w:val="28"/>
+          <w:szCs w:val="28"/>
+          <w:rtl w:val="0"/>
+        </w:rPr>
+        <w:t xml:space="preserve">Steps:</w:t>
+      </w:r>
+    </w:p>
+    <w:p>
+      <w:pPr>
+        <w:ind w:firstLine="720"/>
+        <w:rPr>
+          <w:sz w:val="28"/>
+          <w:szCs w:val="28"/>
+        </w:rPr>
+      </w:pPr>
+      <w:r>
+        <w:rPr>
+          <w:sz w:val="28"/>
+          <w:szCs w:val="28"/>
+          <w:rtl w:val="0"/>
+        </w:rPr>
+        <w:t xml:space="preserve">1 - User select “insert new gas station”</w:t>
       </w:r>
     </w:p>
     <w:p>
@@ -4901,8 +5383,13 @@
       </w:pPr>
       <w:r>
         <w:rPr>
-          <w:rtl w:val="0"/>
-        </w:rPr>
+          <w:sz w:val="28"/>
+          <w:szCs w:val="28"/>
+          <w:rtl w:val="0"/>
+        </w:rPr>
+        <w:t xml:space="preserve"> </w:t>
+        <w:tab/>
+        <w:t xml:space="preserve">2 - User compile the form with Name, location address and prices</w:t>
       </w:r>
     </w:p>
     <w:p>
@@ -4919,7 +5406,428 @@
           <w:szCs w:val="28"/>
           <w:rtl w:val="0"/>
         </w:rPr>
-        <w:t xml:space="preserve">Use Case 6 UC6- FR6 Insert new gas station</w:t>
+        <w:tab/>
+        <w:t xml:space="preserve">3 - System heck if Name and address are correct and not used</w:t>
+      </w:r>
+    </w:p>
+    <w:p>
+      <w:pPr>
+        <w:ind w:left="0" w:firstLine="0"/>
+        <w:rPr>
+          <w:sz w:val="28"/>
+          <w:szCs w:val="28"/>
+        </w:rPr>
+      </w:pPr>
+      <w:r>
+        <w:rPr>
+          <w:sz w:val="28"/>
+          <w:szCs w:val="28"/>
+          <w:rtl w:val="0"/>
+        </w:rPr>
+        <w:tab/>
+        <w:t xml:space="preserve">4 - System adds new gas station</w:t>
+      </w:r>
+    </w:p>
+    <w:p>
+      <w:pPr>
+        <w:ind w:left="0" w:firstLine="0"/>
+        <w:rPr>
+          <w:sz w:val="28"/>
+          <w:szCs w:val="28"/>
+        </w:rPr>
+      </w:pPr>
+      <w:r>
+        <w:rPr>
+          <w:rtl w:val="0"/>
+        </w:rPr>
+      </w:r>
+    </w:p>
+    <w:p>
+      <w:pPr>
+        <w:ind w:left="0" w:firstLine="0"/>
+        <w:rPr>
+          <w:sz w:val="28"/>
+          <w:szCs w:val="28"/>
+        </w:rPr>
+      </w:pPr>
+      <w:r>
+        <w:rPr>
+          <w:sz w:val="28"/>
+          <w:szCs w:val="28"/>
+          <w:rtl w:val="0"/>
+        </w:rPr>
+        <w:t xml:space="preserve">Scenario 2:</w:t>
+      </w:r>
+    </w:p>
+    <w:p>
+      <w:pPr>
+        <w:ind w:left="0" w:firstLine="0"/>
+        <w:rPr>
+          <w:sz w:val="28"/>
+          <w:szCs w:val="28"/>
+        </w:rPr>
+      </w:pPr>
+      <w:r>
+        <w:rPr>
+          <w:sz w:val="28"/>
+          <w:szCs w:val="28"/>
+          <w:rtl w:val="0"/>
+        </w:rPr>
+        <w:tab/>
+        <w:t xml:space="preserve">Scenario ID: SC2 - Correspond to UC 5</w:t>
+      </w:r>
+    </w:p>
+    <w:p>
+      <w:pPr>
+        <w:ind w:left="720" w:firstLine="0"/>
+        <w:rPr>
+          <w:sz w:val="28"/>
+          <w:szCs w:val="28"/>
+        </w:rPr>
+      </w:pPr>
+      <w:r>
+        <w:rPr>
+          <w:sz w:val="28"/>
+          <w:szCs w:val="28"/>
+          <w:rtl w:val="0"/>
+        </w:rPr>
+        <w:t xml:space="preserve">Description: User insert new gas station, but gas station already exists</w:t>
+      </w:r>
+    </w:p>
+    <w:p>
+      <w:pPr>
+        <w:ind w:firstLine="720"/>
+        <w:rPr>
+          <w:sz w:val="28"/>
+          <w:szCs w:val="28"/>
+        </w:rPr>
+      </w:pPr>
+      <w:r>
+        <w:rPr>
+          <w:sz w:val="28"/>
+          <w:szCs w:val="28"/>
+          <w:rtl w:val="0"/>
+        </w:rPr>
+        <w:t xml:space="preserve">Precondition: The gas station  exists</w:t>
+      </w:r>
+    </w:p>
+    <w:p>
+      <w:pPr>
+        <w:ind w:firstLine="720"/>
+        <w:rPr>
+          <w:sz w:val="28"/>
+          <w:szCs w:val="28"/>
+        </w:rPr>
+      </w:pPr>
+      <w:r>
+        <w:rPr>
+          <w:sz w:val="28"/>
+          <w:szCs w:val="28"/>
+          <w:rtl w:val="0"/>
+        </w:rPr>
+        <w:t xml:space="preserve">Post condition : Issue Error, abort operation</w:t>
+      </w:r>
+    </w:p>
+    <w:p>
+      <w:pPr>
+        <w:ind w:firstLine="720"/>
+        <w:rPr>
+          <w:sz w:val="28"/>
+          <w:szCs w:val="28"/>
+        </w:rPr>
+      </w:pPr>
+      <w:r>
+        <w:rPr>
+          <w:sz w:val="28"/>
+          <w:szCs w:val="28"/>
+          <w:rtl w:val="0"/>
+        </w:rPr>
+        <w:t xml:space="preserve">Steps:</w:t>
+      </w:r>
+    </w:p>
+    <w:p>
+      <w:pPr>
+        <w:ind w:firstLine="720"/>
+        <w:rPr>
+          <w:sz w:val="28"/>
+          <w:szCs w:val="28"/>
+        </w:rPr>
+      </w:pPr>
+      <w:r>
+        <w:rPr>
+          <w:sz w:val="28"/>
+          <w:szCs w:val="28"/>
+          <w:rtl w:val="0"/>
+        </w:rPr>
+        <w:t xml:space="preserve">1 - User select “insert new gas station”</w:t>
+      </w:r>
+    </w:p>
+    <w:p>
+      <w:pPr>
+        <w:rPr>
+          <w:sz w:val="28"/>
+          <w:szCs w:val="28"/>
+        </w:rPr>
+      </w:pPr>
+      <w:r>
+        <w:rPr>
+          <w:sz w:val="28"/>
+          <w:szCs w:val="28"/>
+          <w:rtl w:val="0"/>
+        </w:rPr>
+        <w:t xml:space="preserve"> </w:t>
+        <w:tab/>
+        <w:t xml:space="preserve">2 - User compile the form with Name, location address and prices</w:t>
+      </w:r>
+    </w:p>
+    <w:p>
+      <w:pPr>
+        <w:rPr>
+          <w:sz w:val="28"/>
+          <w:szCs w:val="28"/>
+        </w:rPr>
+      </w:pPr>
+      <w:r>
+        <w:rPr>
+          <w:sz w:val="28"/>
+          <w:szCs w:val="28"/>
+          <w:rtl w:val="0"/>
+        </w:rPr>
+        <w:tab/>
+        <w:t xml:space="preserve">3 - System check if Name and address are correct and not used</w:t>
+      </w:r>
+    </w:p>
+    <w:p>
+      <w:pPr>
+        <w:rPr>
+          <w:sz w:val="28"/>
+          <w:szCs w:val="28"/>
+        </w:rPr>
+      </w:pPr>
+      <w:r>
+        <w:rPr>
+          <w:sz w:val="28"/>
+          <w:szCs w:val="28"/>
+          <w:rtl w:val="0"/>
+        </w:rPr>
+        <w:tab/>
+        <w:t xml:space="preserve">4 - System issue an error</w:t>
+      </w:r>
+    </w:p>
+    <w:p>
+      <w:pPr>
+        <w:rPr>
+          <w:sz w:val="28"/>
+          <w:szCs w:val="28"/>
+        </w:rPr>
+      </w:pPr>
+      <w:r>
+        <w:rPr>
+          <w:sz w:val="28"/>
+          <w:szCs w:val="28"/>
+          <w:rtl w:val="0"/>
+        </w:rPr>
+        <w:tab/>
+        <w:t xml:space="preserve">5 - Error is reported to the user</w:t>
+      </w:r>
+    </w:p>
+    <w:p>
+      <w:pPr>
+        <w:rPr>
+          <w:sz w:val="28"/>
+          <w:szCs w:val="28"/>
+        </w:rPr>
+      </w:pPr>
+      <w:r>
+        <w:rPr>
+          <w:rtl w:val="0"/>
+        </w:rPr>
+      </w:r>
+    </w:p>
+    <w:p>
+      <w:pPr>
+        <w:rPr>
+          <w:sz w:val="28"/>
+          <w:szCs w:val="28"/>
+        </w:rPr>
+      </w:pPr>
+      <w:r>
+        <w:rPr>
+          <w:sz w:val="28"/>
+          <w:szCs w:val="28"/>
+          <w:rtl w:val="0"/>
+        </w:rPr>
+        <w:t xml:space="preserve">Scenario 3:</w:t>
+      </w:r>
+    </w:p>
+    <w:p>
+      <w:pPr>
+        <w:rPr>
+          <w:sz w:val="28"/>
+          <w:szCs w:val="28"/>
+        </w:rPr>
+      </w:pPr>
+      <w:r>
+        <w:rPr>
+          <w:sz w:val="28"/>
+          <w:szCs w:val="28"/>
+          <w:rtl w:val="0"/>
+        </w:rPr>
+        <w:tab/>
+        <w:t xml:space="preserve">Scenario ID: SC3 - Correspond to UC 6</w:t>
+      </w:r>
+    </w:p>
+    <w:p>
+      <w:pPr>
+        <w:ind w:left="720" w:firstLine="0"/>
+        <w:rPr>
+          <w:sz w:val="28"/>
+          <w:szCs w:val="28"/>
+        </w:rPr>
+      </w:pPr>
+      <w:r>
+        <w:rPr>
+          <w:sz w:val="28"/>
+          <w:szCs w:val="28"/>
+          <w:rtl w:val="0"/>
+        </w:rPr>
+        <w:t xml:space="preserve">Description: User search for gas station in the area</w:t>
+      </w:r>
+    </w:p>
+    <w:p>
+      <w:pPr>
+        <w:ind w:left="720" w:firstLine="0"/>
+        <w:rPr>
+          <w:sz w:val="28"/>
+          <w:szCs w:val="28"/>
+        </w:rPr>
+      </w:pPr>
+      <w:r>
+        <w:rPr>
+          <w:sz w:val="28"/>
+          <w:szCs w:val="28"/>
+          <w:rtl w:val="0"/>
+        </w:rPr>
+        <w:t xml:space="preserve">Precondition: User position can be obtained, User has the map service</w:t>
+      </w:r>
+    </w:p>
+    <w:p>
+      <w:pPr>
+        <w:ind w:left="720" w:firstLine="0"/>
+        <w:rPr>
+          <w:sz w:val="28"/>
+          <w:szCs w:val="28"/>
+        </w:rPr>
+      </w:pPr>
+      <w:r>
+        <w:rPr>
+          <w:sz w:val="28"/>
+          <w:szCs w:val="28"/>
+          <w:rtl w:val="0"/>
+        </w:rPr>
+        <w:t xml:space="preserve">Post condition : User position obtained</w:t>
+      </w:r>
+    </w:p>
+    <w:p>
+      <w:pPr>
+        <w:ind w:firstLine="720"/>
+        <w:rPr>
+          <w:sz w:val="28"/>
+          <w:szCs w:val="28"/>
+        </w:rPr>
+      </w:pPr>
+      <w:r>
+        <w:rPr>
+          <w:sz w:val="28"/>
+          <w:szCs w:val="28"/>
+          <w:rtl w:val="0"/>
+        </w:rPr>
+        <w:t xml:space="preserve">Steps:</w:t>
+      </w:r>
+    </w:p>
+    <w:p>
+      <w:pPr>
+        <w:ind w:firstLine="720"/>
+        <w:rPr>
+          <w:sz w:val="28"/>
+          <w:szCs w:val="28"/>
+        </w:rPr>
+      </w:pPr>
+      <w:r>
+        <w:rPr>
+          <w:sz w:val="28"/>
+          <w:szCs w:val="28"/>
+          <w:rtl w:val="0"/>
+        </w:rPr>
+        <w:t xml:space="preserve">1 - Connect to Map Service Server</w:t>
+        <w:tab/>
+      </w:r>
+    </w:p>
+    <w:p>
+      <w:pPr>
+        <w:ind w:firstLine="720"/>
+        <w:rPr>
+          <w:sz w:val="28"/>
+          <w:szCs w:val="28"/>
+        </w:rPr>
+      </w:pPr>
+      <w:r>
+        <w:rPr>
+          <w:sz w:val="28"/>
+          <w:szCs w:val="28"/>
+          <w:rtl w:val="0"/>
+        </w:rPr>
+        <w:t xml:space="preserve">2 - Ask for User position</w:t>
+      </w:r>
+    </w:p>
+    <w:p>
+      <w:pPr>
+        <w:ind w:firstLine="720"/>
+        <w:rPr>
+          <w:sz w:val="28"/>
+          <w:szCs w:val="28"/>
+        </w:rPr>
+      </w:pPr>
+      <w:r>
+        <w:rPr>
+          <w:sz w:val="28"/>
+          <w:szCs w:val="28"/>
+          <w:rtl w:val="0"/>
+        </w:rPr>
+        <w:t xml:space="preserve">3 - Map Service send user GPS info to the System</w:t>
+      </w:r>
+    </w:p>
+    <w:p>
+      <w:pPr>
+        <w:ind w:firstLine="720"/>
+        <w:rPr>
+          <w:sz w:val="28"/>
+          <w:szCs w:val="28"/>
+        </w:rPr>
+      </w:pPr>
+      <w:r>
+        <w:rPr>
+          <w:sz w:val="28"/>
+          <w:szCs w:val="28"/>
+          <w:rtl w:val="0"/>
+        </w:rPr>
+        <w:t xml:space="preserve">4 - System save the data</w:t>
+      </w:r>
+    </w:p>
+    <w:p>
+      <w:pPr>
+        <w:rPr>
+          <w:sz w:val="28"/>
+          <w:szCs w:val="28"/>
+        </w:rPr>
+      </w:pPr>
+      <w:r>
+        <w:rPr>
+          <w:sz w:val="28"/>
+          <w:szCs w:val="28"/>
+          <w:rtl w:val="0"/>
+        </w:rPr>
+        <w:tab/>
       </w:r>
     </w:p>
     <w:p>

</xml_diff>